<commit_message>
Update Topic and business rules.docx
</commit_message>
<xml_diff>
--- a/Artifacts/Topic and business rules.docx
+++ b/Artifacts/Topic and business rules.docx
@@ -47,6 +47,34 @@
           <w:rFonts w:ascii="Arial" w:hAnsi="Arial" w:cs="Arial"/>
         </w:rPr>
       </w:pPr>
+    </w:p>
+    <w:p>
+      <w:pPr>
+        <w:spacing w:line="360" w:lineRule="auto"/>
+        <w:rPr>
+          <w:rFonts w:ascii="Arial" w:hAnsi="Arial" w:cs="Arial"/>
+          <w:sz w:val="28"/>
+          <w:szCs w:val="28"/>
+        </w:rPr>
+      </w:pPr>
+      <w:r>
+        <w:rPr>
+          <w:rFonts w:ascii="Arial" w:hAnsi="Arial" w:cs="Arial"/>
+          <w:b/>
+          <w:bCs/>
+          <w:sz w:val="28"/>
+          <w:szCs w:val="28"/>
+        </w:rPr>
+        <w:t>Subject:</w:t>
+      </w:r>
+      <w:r>
+        <w:rPr>
+          <w:rFonts w:ascii="Arial" w:hAnsi="Arial" w:cs="Arial"/>
+          <w:sz w:val="28"/>
+          <w:szCs w:val="28"/>
+        </w:rPr>
+        <w:t xml:space="preserve"> Video Games</w:t>
+      </w:r>
     </w:p>
     <w:p>
       <w:pPr>
@@ -109,7 +137,7 @@
     <w:p>
       <w:pPr>
         <w:pStyle w:val="ContactInfo"/>
-        <w:spacing w:before="100" w:beforeAutospacing="1" w:after="240" w:line="240" w:lineRule="auto"/>
+        <w:spacing w:before="100" w:beforeAutospacing="1" w:after="240"/>
         <w:rPr>
           <w:rFonts w:ascii="Arial" w:hAnsi="Arial" w:cs="Arial"/>
         </w:rPr>
@@ -148,6 +176,7 @@
     <w:p>
       <w:pPr>
         <w:pStyle w:val="Footer"/>
+        <w:spacing w:line="360" w:lineRule="auto"/>
         <w:rPr>
           <w:rFonts w:ascii="Arial" w:hAnsi="Arial" w:cs="Arial"/>
         </w:rPr>
@@ -695,7 +724,6 @@
         <w:rPr>
           <w:rFonts w:ascii="Arial" w:hAnsi="Arial" w:cs="Arial"/>
         </w:rPr>
-        <w:lastRenderedPageBreak/>
         <w:t>Business Rules</w:t>
       </w:r>
       <w:bookmarkEnd w:id="1"/>
@@ -1560,7 +1588,7 @@
         </mc:Choice>
         <mc:Fallback>
           <w:pict>
-            <v:oval w14:anchorId="17F654A9" id="Oval 4" o:spid="_x0000_s1026" style="position:absolute;margin-left:482.85pt;margin-top:-54.6pt;width:78pt;height:76.8pt;z-index:251658239;visibility:visible;mso-wrap-style:square;mso-wrap-distance-left:9pt;mso-wrap-distance-top:0;mso-wrap-distance-right:9pt;mso-wrap-distance-bottom:0;mso-position-horizontal:absolute;mso-position-horizontal-relative:text;mso-position-vertical:absolute;mso-position-vertical-relative:text;v-text-anchor:middle" o:gfxdata="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" fillcolor="#00b0f0" strokecolor="#0070c0" strokeweight="1.5pt">
+            <v:oval w14:anchorId="3C4FFB29" id="Oval 4" o:spid="_x0000_s1026" style="position:absolute;margin-left:482.85pt;margin-top:-54.6pt;width:78pt;height:76.8pt;z-index:251658239;visibility:visible;mso-wrap-style:square;mso-wrap-distance-left:9pt;mso-wrap-distance-top:0;mso-wrap-distance-right:9pt;mso-wrap-distance-bottom:0;mso-position-horizontal:absolute;mso-position-horizontal-relative:text;mso-position-vertical:absolute;mso-position-vertical-relative:text;v-text-anchor:middle" o:gfxdata="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" fillcolor="#00b0f0" strokecolor="#0070c0" strokeweight="1.5pt">
               <v:fill opacity="27499f"/>
               <v:stroke endcap="round"/>
             </v:oval>
@@ -12703,7 +12731,7 @@
         </mc:Choice>
         <mc:Fallback>
           <w:pict>
-            <v:shape w14:anchorId="424DD2B7" id="Freeform: Shape 18" o:spid="_x0000_s1026" style="position:absolute;margin-left:295.95pt;margin-top:-69.75pt;width:254pt;height:250.65pt;z-index:251655164;visibility:visible;mso-wrap-style:square;mso-wrap-distance-left:9pt;mso-wrap-distance-top:0;mso-wrap-distance-right:9pt;mso-wrap-distance-bottom:0;mso-position-horizontal:absolute;mso-position-horizontal-relative:text;mso-position-vertical:absolute;mso-position-vertical-relative:text;v-text-anchor:middle" coordsize="2647519,2612594" o:gfxdata="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" path="m1439383,2598425r-12373,6662l1427751,2605405r11632,-6980xm1542263,2530792v-15240,3810,-25718,7620,-40005,9525c1487970,2542222,1470825,2545079,1442250,2547937v,-2858,-1905,-4763,-2857,-7620c1452728,2540317,1465110,2538412,1481303,2536507v15240,-1905,34290,-2858,60960,-5715xm1646323,2520821r-2442,690l1645133,2521267r1190,-446xm899801,2506503v8811,1429,22384,5239,42386,10954c947902,2518409,954570,2518409,960285,2518409v17145,8573,33337,17146,50482,24766c1017435,2544127,1026007,2546032,1033627,2547937r1430,477l1040295,2543175v6667,1905,13335,3810,20002,5715c1066965,2550795,1073632,2551747,1080300,2553652r39412,9166l1120305,2562225v14287,1905,30480,4762,45720,7620c1172692,2570797,1180312,2571750,1187932,2573655v7620,952,15240,1905,21908,1905c1223175,2575560,1237462,2576512,1254607,2577465v17145,,37148,952,60960,-953l1318213,2576512r5927,-3334c1328188,2571750,1333189,2570321,1337475,2568892v4763,,9525,-238,13573,-238c1355096,2568654,1358430,2568892,1360335,2569844r2500,6668l1384147,2576512v-1905,2858,-4762,6668,-6667,9525c1376527,2586990,1375575,2587942,1373670,2590800v-2858,1905,-7620,3810,-12383,5715c1352715,2596515,1347000,2596515,1338427,2596515v-9525,-953,-20002,-953,-29527,-1905c1286992,2593657,1266037,2593657,1245082,2592705v-15240,-953,-31432,-1905,-47625,-3810c1184122,2587942,1169835,2585085,1155547,2583180v-14287,-1905,-27622,-3810,-41910,-6668c1092682,2572702,1069822,2570797,1049820,2566987v-20003,-4762,-38100,-9525,-49530,-16192l1000863,2550379r-29148,-9109c964095,2537459,955522,2533650,945997,2529840v-10477,-2858,-20002,-5715,-29527,-9525c905992,2516505,896467,2513647,885990,2509837v953,-3810,5001,-4762,13811,-3334xm1460491,2486082r-14552,2221l1345293,2493385r33139,4069c1380337,2496502,1383195,2496502,1387005,2495549v20002,-2857,39052,-4762,59055,-6667c1448203,2488406,1451715,2487751,1455778,2486992r4713,-910xm1550918,2472281r-49430,7544l1518450,2480309v10478,-476,18336,-2381,24408,-4524l1550918,2472281xm1731355,2470078r-155033,41286l1654777,2493883r76578,-23805xm737400,2450782v50482,18097,82867,34290,109537,46672c859320,2502217,872655,2506027,885990,2509837v10477,3810,20002,6667,29527,10477c925042,2524124,934567,2526982,945045,2529839v9525,3810,18097,7620,25717,11430c968857,2542222,966952,2544127,965047,2546032v-4762,-953,-10477,-1905,-15240,-2858c931710,2537459,913612,2529839,895515,2523172r-26670,-10478c860272,2508884,850747,2505074,842175,2501264v-12383,-3810,-23813,-8572,-35243,-12382c796455,2484119,785977,2480309,776452,2475547v-9525,-3810,-17145,-8573,-23812,-12383c745972,2458402,741210,2454592,737400,2450782xm782168,2426970v18097,9525,33337,18097,52387,26670c832650,2454592,830745,2455545,827888,2457450v-20003,-9525,-40958,-20003,-60960,-29528c772643,2427922,776453,2427922,782168,2426970xm588810,2362200v31432,13335,47625,25717,64770,36195c657390,2403157,669772,2412682,666915,2413635v-11430,-5715,-21908,-10478,-30480,-16193c627862,2392680,620242,2387917,613575,2383155v-12383,-8573,-20003,-15240,-24765,-20955xm702387,2337759r9,271l705613,2341923r354,-1631l702387,2337759xm2093409,2275234r-3459,288c2073757,2288857,2052802,2303145,2032800,2316480v-20003,13335,-40958,23812,-56198,30480c1964220,2354580,1950885,2362200,1936597,2370772v-7620,2858,-14287,6668,-21907,9525c1907070,2383155,1899450,2386012,1891830,2389822v-5715,4763,-17145,9525,-27623,14288c1853730,2408872,1844205,2412682,1843252,2416492v-9525,3810,-20002,8573,-30480,12383c1802295,2433637,1791817,2436495,1781340,2440305v-1905,1905,-5715,5715,-8573,8572c1768005,2450782,1764195,2451735,1759432,2453640v-11430,2857,-22860,3810,-33337,5715c1710855,2464117,1696567,2468880,1683232,2472690v-13335,3810,-26670,7620,-39052,12382c1630845,2489835,1616557,2492692,1601317,2497455v-15240,4762,-32385,9525,-53340,13335c1498447,2513647,1480350,2519362,1472730,2523172v-953,953,-953,1905,-1905,2858l1434645,2535075r938,480l1475761,2525510r779,-2338c1484160,2518410,1503210,2513647,1551788,2510790v20002,-3810,37147,-8573,53340,-13335c1620368,2492692,1634655,2489835,1647990,2485072v13335,-3810,25718,-7620,39053,-12382c1700378,2468880,1713713,2464117,1729905,2459355v11430,-1905,22860,-2858,33338,-5715l1740675,2467181r660,-206c1748955,2462212,1758480,2456497,1765148,2452687v4762,-1905,8572,-2857,13335,-4762l1779371,2447679r5779,-6422c1795628,2437447,1806105,2433637,1816583,2429827v10477,-4762,20955,-8572,30480,-12382c1848015,2413635,1857540,2409825,1868018,2405062v10477,-4762,21907,-9525,27622,-14287c1903260,2387917,1910880,2385060,1918500,2381250r15676,-6815l1942313,2368867v13335,-8572,27622,-16192,40005,-23812c1997558,2339340,2017560,2327910,2038515,2314575r54894,-39341xm460060,2262062r3616,3102l464910,2265793r-4850,-3731xm2099801,2237197r-326,225l2099475,2237694r1514,216l2101380,2237422r-1579,-225xm2120379,2222979r-5623,3885l2113762,2227897r3856,-2468l2120379,2222979xm382287,2175002r35972,42353l389737,2183129r-7450,-8127xm2187820,2174974r-85,30l2187105,2179320v-7620,7620,-10478,12382,-15240,17145c2168055,2201227,2163292,2206942,2153767,2216467r1091,-252l2171865,2197417v3810,-4762,7620,-9525,15240,-17145c2188296,2177177,2188474,2175510,2187820,2174974xm475386,2153526r1886,2295l477367,2155507r-1981,-1981xm334493,2131694v2857,-2857,12382,1905,24765,16193l360474,2149319r11285,2497c377593,2155745,385451,2163127,397357,2175509v12383,10478,25718,20003,35243,28575c442125,2212657,447840,2220277,447840,2225039v2857,3810,4762,6668,8572,10478c468795,2245994,479272,2255519,492607,2265997v-2857,3810,-7620,5715,-10477,8572l448422,2237115r-1534,307l446888,2237422r31899,35443l482130,2274569v2858,-2857,6668,-5715,10478,-8572c521183,2290762,551663,2315527,583095,2337434v-5715,1905,-10477,3810,-18097,5715c567855,2345054,568808,2346007,571665,2347912v-9525,,-17145,952,-26670,952c539280,2345054,533565,2341244,527850,2337434v-5715,-3810,-10477,-8572,-16192,-12382c498323,2313622,484035,2303144,471653,2291714v-12383,-11430,-24765,-22860,-37148,-33337c422123,2246947,411645,2235517,400215,2225039v-5715,-5715,-11430,-11430,-16192,-16192c379260,2203132,373545,2197417,368783,2191702v952,-1905,10477,3810,5715,-7620c381165,2189797,387833,2195512,393548,2201227v7620,5715,14287,11430,20955,16192c423075,2226944,431648,2235517,440220,2245042r2186,1875l414503,2217419v-6668,-5715,-13335,-10477,-20003,-16192c387833,2195512,382118,2189797,375450,2184082v-6667,-8573,-14287,-17145,-20955,-25718c347828,2149792,341160,2140267,334493,2131694xm2432850,1980247r-483,207l2421963,2005422r10887,-25175xm2422850,1860918r-25242,36461c2392845,1904999,2389035,1912619,2385225,1920239v-4762,7620,-8572,14288,-12382,20955c2363318,1954529,2353793,1967864,2343315,1980247v-8572,13335,-16192,25717,-25717,39052c2309978,2029777,2302358,2040254,2294738,2050732r-1907,1165l2291271,2054208r2514,-1571c2301405,2042160,2309025,2031682,2316645,2021205v8573,-13335,17145,-25718,25718,-39053c2352840,1969770,2362365,1956435,2371890,1943100v3810,-6668,8573,-13335,12383,-20955c2388083,1914525,2392845,1906905,2396655,1899285v8573,-15240,18098,-28575,25718,-37148l2422850,1860918xm2498930,1857612v-4405,8097,-7977,15003,-7977,17860c2486190,1885949,2480475,1898332,2473808,1909762v6667,-12383,12382,-23813,17145,-34290c2490953,1872615,2494525,1865709,2498930,1857612xm2521433,1847850v-2858,12382,-6668,23812,-12383,37147c2503335,1897380,2496668,1910715,2487143,1925002v-7620,15240,-15240,29528,-21908,40958c2457615,1977390,2450948,1985962,2445233,1991677r13335,-26670c2461425,1956435,2466188,1947862,2469998,1938337v3810,-5715,5715,-9525,8572,-14287c2482380,1917382,2486190,1911667,2490000,1905000v3810,-6668,6668,-12383,10478,-19050c2507145,1873567,2514765,1861185,2521433,1847850xm2459780,1766202r-23120,40690l2436235,1807870r23285,-40983l2459780,1766202xm2472460,1674043r-27788,75922c2427320,1790989,2407787,1830865,2386218,1869449r-8559,13531l2377605,1883092v-3810,9525,-11430,21908,-20003,34290c2349030,1929765,2341410,1943100,2337600,1954530v-6668,8572,-15240,18097,-22860,28575c2307120,1993582,2300452,2005012,2295690,2015490v-27623,38100,-72390,86677,-112395,126682c2170912,2152650,2158530,2163127,2146147,2173605r-3564,2709l2141045,2177871r-15533,12663l2112810,2205037v-15240,12383,-30480,23813,-46673,35243l2058824,2244899r-19864,16194l2036091,2262956r-4244,3994c2019465,2275522,2007082,2284095,1994700,2291715v-12383,7620,-24765,15240,-37148,22860l1953301,2316730r-25153,16337l1920350,2337000r-7565,5197c1905165,2346960,1896592,2351722,1887067,2356485r-24028,9423l1809482,2392922v-40767,17835,-82698,33504,-125646,46862l1596280,2462297r70760,-13420c1671802,2447924,1675612,2446972,1680375,2446019v10477,-8572,31432,-13335,42862,-15240c1732762,2427922,1742287,2425064,1749907,2422207v11430,-10478,33338,-16193,42863,-21908c1808962,2394584,1825155,2388869,1841347,2383154r31123,-12205l1886115,2363152r12381,-3809l1915642,2349817r4505,-3131l1931835,2335530v7620,-4763,17145,-10478,25717,-15240l1986810,2305948r10747,-6614c2009940,2291714,2022322,2283142,2034705,2274569v2857,-5715,9525,-10477,16192,-15240c2057565,2254567,2064232,2249804,2068995,2247899v15240,-11430,31432,-22860,46672,-35242c2121382,2199322,2139480,2187892,2149005,2181224v12382,-10477,24765,-20955,37147,-31432c2226157,2109787,2270925,2061209,2298547,2023109r15468,-26295l2314740,1994534v7620,-11430,17145,-24765,24765,-38100c2342363,1952624,2344268,1948814,2347125,1945004r10132,-14053l2360460,1925002v8572,-12383,15240,-24765,20002,-34290c2395702,1864042,2407132,1837372,2419515,1809749v11430,-27622,23812,-55245,38100,-86677c2459044,1714500,2464759,1699974,2468807,1687829r3653,-13786xm2576677,1589722r-2857,1905l2573820,1591627r2857,-1905xm2585674,1533271r-342,1685l2588107,1538287v2858,2858,5715,6668,8573,9525c2598585,1545907,2600490,1544002,2602395,1544002r144,-731l2598585,1545907v-3810,-1905,-6667,-5715,-9525,-8573l2585674,1533271xm2577184,1425070r-665,37l2575314,1425174r411,4528c2575725,1438275,2575725,1444942,2574773,1453515v-953,4762,-1905,8572,-3810,14287c2563343,1480185,2555723,1492567,2548103,1503997v-1905,11430,-2858,20955,-5715,31433l2536673,1545907v-2858,15240,-5715,29528,-9525,45720c2523338,1604010,2520480,1615440,2516670,1627822v-3810,12383,-6667,23813,-11430,35243c2503335,1672590,2501430,1681162,2498573,1690687v-1905,9525,-3810,19050,-7620,28575l2497030,1709809r5353,-20075c2503335,1679257,2505240,1670684,2507145,1661159v3810,-11430,7620,-23812,11430,-35242c2522385,1613534,2525243,1602104,2529053,1589722v3810,-15240,5715,-29528,9525,-45720l2544293,1533524v2857,-10477,3810,-20002,5715,-31432c2557628,1489709,2565248,1478279,2572868,1465897v-4763,24765,-9525,48577,-15240,73342c2555723,1562099,2542388,1593532,2546198,1600199v-8573,26670,-16193,52388,-25718,78105l2515392,1686218r-2175,11851c2512146,1704261,2510479,1710690,2506193,1718310v-13335,19050,-20003,38100,-26670,58102c2475713,1785937,2471903,1796415,2467140,1806892v-1905,5715,-4762,10478,-7620,16193c2456663,1828800,2453805,1834515,2449995,1840230v-8572,15240,-17145,31432,-25717,45720c2417610,1903095,2406180,1914525,2396655,1930717v-7620,18098,-20955,40005,-35242,60008c2347125,2010727,2332838,2031682,2322360,2049780v-8572,11430,-17145,22860,-25717,33337c2287118,2093595,2278545,2104072,2269020,2115502v-2857,4763,-6667,8573,-9525,13335c2255685,2133600,2252828,2137410,2249018,2142172v-5715,4763,-11430,9525,-16193,13335l2206342,2184829r765,3063c2195677,2200275,2188057,2208847,2179485,2216467v-9525,6668,-20003,13335,-29528,20955l2126145,2256472r-22558,16485l2107095,2272665r24765,-18098l2155673,2235517v9525,-6667,20002,-13335,29527,-20955c2192820,2206942,2201393,2198370,2212823,2185987v,-952,,-1905,-953,-3810c2221395,2172652,2229968,2163127,2238540,2152650v4763,-3810,10478,-8573,16193,-13335c2257590,2135505,2261400,2130742,2265210,2125980v2858,-4763,6668,-9525,9525,-13335c2284260,2102167,2292833,2090737,2302358,2080260v8572,-10478,17145,-21908,25717,-33338c2338553,2028825,2352840,2007870,2367128,1987867v14287,-20955,27622,-41910,35242,-60007c2411895,1911667,2423325,1900237,2429993,1883092v8572,-14287,17145,-31432,25717,-45720c2459520,1831657,2462378,1825942,2465235,1820227v2858,-5715,4763,-11430,7620,-16192c2477618,1793557,2481428,1783080,2485238,1773555v7620,-20003,14287,-39053,26670,-58103c2520480,1700212,2518575,1688782,2522385,1676400v10478,-25718,17145,-51435,25718,-78105c2544293,1590675,2557628,1560195,2559533,1537335v5715,-23813,10477,-48578,15240,-73343l2578209,1451109r-2484,-452c2576677,1443037,2576677,1436370,2576677,1426845r507,-1775xm2597632,1404937r-11092,46215l2586541,1451152r11092,-46214l2597632,1404937xm2606205,1395412v-1905,3810,-3810,6668,-5715,12383l2600490,1407795r-1310,25955c2599062,1441132,2599062,1448276,2598585,1458277r-9525,29309l2589060,1490934r11430,-32657c2601443,1438274,2600490,1429702,2602395,1407794r4441,-9621l2606205,1395412xm2565247,1354454r-6242,14754l2556675,1390650r-3005,-10017l2552571,1382047r3152,10508c2554770,1397317,2554770,1402080,2553818,1407795v1905,2857,2857,7620,3810,12382l2560581,1420013r-2001,-6504c2559532,1407794,2559532,1403032,2560485,1398269v1905,-13335,2857,-28575,4762,-43815xm2645258,1328737v952,952,952,952,1905,952c2647163,1345882,2646210,1359217,2646210,1369694v,10478,953,19050,953,27623c2648115,1413509,2647163,1425892,2644305,1447799v953,5715,-952,15240,-2857,28575c2638590,1488757,2635733,1503997,2632875,1518284v-952,11430,-952,23813,-2857,35243c2623350,1574482,2622398,1591627,2615730,1618297v-4762,19050,-8572,38100,-13335,56197c2590965,1685924,2591918,1668779,2578583,1684972v,-953,952,-4763,1905,-5715c2581440,1664017,2577630,1661160,2584298,1639252v4762,-13335,10477,-27622,14287,-41910l2610015,1590675r,-1c2618588,1552574,2615730,1544002,2622398,1518284v1905,-11430,4762,-22860,6667,-34290c2630970,1472564,2632875,1460182,2634780,1448752v1905,-11430,2858,-22860,4763,-33338c2640495,1404937,2641448,1394459,2641448,1383982v-953,-7620,,-17145,952,-26670c2643353,1352549,2643353,1347787,2644305,1343024v,-4762,953,-9525,953,-14287xm134151,887095r474,237l134670,887199r-519,-104xm191618,750570v-15240,24765,-18098,32385,-20955,39052c164948,795337,160185,801052,153518,803910r-41,912l151819,841286r47,-87l153518,804862v5715,-3810,11430,-9525,17145,-14288c173520,783907,177330,776287,191618,751522r714,476l192689,751284r-1071,-714xm203047,667702v-3810,2858,-8572,5715,-13335,9525c183045,689610,178282,700087,169710,719137r4576,3661l174435,722155r-3772,-3018c179235,700087,183998,689609,190665,677227r11808,-8434l203047,667702xm276390,613410r-1203,963l270080,634008v-1310,4405,-2262,7025,-3215,9882c230670,692467,209715,757237,179235,803910v-3810,12382,-7620,25717,-12383,39052c162090,856297,159232,869632,155422,882967v-9525,28575,-23812,59055,-24765,83820c124942,985837,119227,1004887,114465,1023937v-2858,14288,-4763,28575,-7620,42863l103035,1088707v-953,7620,-1905,14288,-2858,21908c97320,1130617,93510,1149667,91605,1169670v-953,12382,-1905,22860,-2858,36195c89700,1215390,91605,1224915,93510,1243965r2232,-20760l95415,1216342v952,-13335,2857,-27623,3810,-40005c101130,1156334,104940,1137284,107797,1117282r6799,-8159l124469,1043051r-479,-11494l133400,1004581r5599,-22650l137325,985837v-1905,-952,-3810,-1905,-5715,-1905c126847,996315,122085,1010602,117322,1024890v,6667,,14287,953,22860c115417,1062990,113512,1076325,111607,1091565v,1905,-952,4762,-952,7620c106845,1102995,104940,1106805,101130,1110615v952,-7620,1905,-14288,2857,-21908l107797,1066800v2858,-14288,4763,-28575,7620,-42863c121132,1004887,126847,985837,131610,966787v952,-24765,15240,-54292,24765,-83820c160185,869632,163042,856297,167805,842962v3810,-13335,8572,-25717,12382,-39052c210667,757237,230670,692467,267817,643890v1905,-6668,3810,-10478,8573,-30480xm293536,518160r-1,l298297,521970r,-1l293536,518160xm465169,382550r-183,146l464431,383323r-7781,8154l454683,394339r-1284,1451c451546,398815,450698,401003,447840,403860v-19050,21907,-39052,43815,-58102,68580c384023,479107,378308,484822,373545,491490v-5715,6667,-10477,13335,-16192,20002l285782,590597r72523,-80057c364020,503872,368782,497205,374497,490537v5715,-6667,11430,-12382,16193,-19050c409740,446722,429742,425767,448792,402907r5891,-8568l464431,383323r738,-773xm489348,316869v-1585,-200,-4878,1306,-8221,2864l475013,322003r-1455,1846c469748,326707,465938,329564,463080,333374v-9525,5715,-17145,10478,-26670,17145l418313,370522r-17145,20002c397358,393382,394500,396239,389738,401002r-389,-486l378546,413504v-3810,5358,-8811,12264,-18336,22741l330683,468630r4762,5714l335536,474264r-3901,-4682c341160,459105,352590,447675,361162,437197v19050,-20955,20003,-27622,29528,-36195c395452,396240,399262,393382,402120,390525r17145,-20003l437362,350520v9525,-5715,17145,-10478,26670,-17145c467842,330517,471652,326707,474510,323850v1905,476,7144,-2381,11430,-4286l489548,318444r-200,-1575xm1868970,144780v21907,8572,37147,15240,48577,21907c1928977,172402,1935645,178117,1938502,183832v-18097,-9525,-34290,-16192,-46672,-22860c1879447,154305,1871827,148590,1868970,144780xm1710855,75247v8572,,22860,2857,38100,8572c1765147,90487,1783245,100012,1802295,110489,1750860,94297,1716570,83819,1710855,75247xm1137451,68937v-3810,-357,-9525,119,-20003,2500c1104113,73342,1088873,75247,1074585,77152v-13335,2858,-28575,6668,-41910,9525c1026960,88582,1021245,90487,1014578,92392v-6668,1905,-13335,3810,-20955,5715l947769,107115r-8439,3375c920280,117157,900278,122872,881228,130492v-19050,7620,-38100,14288,-57150,22860c809790,160020,796455,165735,784073,171450v-8573,1905,-18098,6667,-26670,10477c734543,190500,713588,201930,691680,212407v-10477,5715,-20955,13335,-31432,20003c649770,239077,639293,245745,629768,252412v-11430,11430,-32385,27623,-48578,36195c565950,300037,550710,312420,535470,324802r-43757,38172l495465,367665v1905,-952,5298,-3393,9287,-6370l512656,355403r28529,-24886c556425,318134,571665,306704,586905,294322v16192,-8573,36195,-24765,48577,-36195c645960,251459,655485,244792,665962,238124v10478,-6667,20003,-13335,31433,-20002c719302,207644,741210,196214,763117,187642v8573,-3810,18098,-8573,25718,-13335c801217,168592,815505,162877,828840,156209v19050,-8572,38100,-15240,57150,-22860c905040,125729,925042,120014,944092,113347r24407,-4794l980289,104524,1140765,69904r-3314,-967xm1478087,48458v6549,357,13693,1072,20360,2024c1511782,52387,1523212,56197,1526070,60007v-5715,-952,-11430,-1905,-20955,-2857c1495590,56197,1482255,53340,1461300,48577v4286,-476,10239,-476,16787,-119xm1588935,40957v13335,952,25717,1905,39052,2857c1644180,48577,1659420,56197,1675612,62864v-22860,-2857,-43815,-7620,-59055,-10477c1601317,48577,1590840,44767,1588935,40957xm1270324,40719v-36672,238,-73343,2143,-110014,5953c1135545,47624,1109827,52387,1084110,57149v-12383,1905,-24765,5715,-36195,9525c1036485,70484,1026007,74294,1016482,78104v-15240,1905,-28575,3810,-43815,5715c914565,101917,859320,123824,806932,147637v-20002,7620,-40957,18097,-60007,26670c741210,176212,734542,179069,728827,180974v-5715,2858,-11430,5715,-16192,8573c702157,195262,691680,200977,682155,205739v-19050,10478,-34290,20003,-47625,24765c619290,239077,610717,248602,598335,259079v-42863,24765,-80963,59055,-104775,81915l471664,360034r-21421,19559l450697,380047c388785,439102,334492,503872,285915,573404v-14288,20003,-25718,34290,-33338,45720c244957,630554,240195,639127,237337,646747v-4762,8572,-10477,17145,-15240,25717c212572,690562,203047,708659,193522,725804r-31083,48980l162090,776287v-3810,8573,-6668,19050,-10478,28575c148755,810577,146850,814387,143992,818197r-1905,1905l133634,848201v-1548,7144,-2024,12383,-2024,16669c131610,873442,132562,879157,129705,888682v-4763,13335,-8573,25718,-13335,39053c112560,941070,107797,953452,103987,966787v-4762,20003,-8572,38100,-13335,57150c87795,1042035,85890,1059180,83032,1076325v-2857,17145,-3810,35242,-4762,52387c81127,1115377,83032,1102995,84937,1092517r618,-2987l86842,1075372v2858,-17145,4763,-35242,7620,-52387l96848,1023781r207,-885l94463,1022032v4762,-20003,8572,-38100,13335,-57150c111608,951547,115418,938212,120180,925829r13274,-38873l132563,886777v2857,-9525,1905,-15240,1905,-23812c134468,854392,135420,842010,144945,818197v1905,-3810,3810,-8572,7620,-13335l152821,804166r10222,-27879c173520,759142,183045,742950,194475,726757v9525,-18097,18098,-36195,28575,-53340c227813,665797,233528,656272,238290,647700v2858,-7620,7620,-16193,15240,-27623c261150,608647,272580,594360,286868,574357,335445,503872,389738,440055,451650,381000v15240,-13335,27623,-26670,43815,-40005c519278,318135,557378,283845,600240,259080v12383,-9525,20955,-20003,36195,-28575c649770,225742,665010,216217,684060,205740v9525,-4763,20003,-10478,30480,-16193c720255,186690,725018,183832,730733,180975v5715,-2858,11430,-4763,18097,-6668c767880,164782,788835,155257,808838,147637,860273,123825,916470,101917,974573,83820v15240,-1905,28575,-3810,43815,-5715c1027913,74295,1038390,70485,1049820,66675v11430,-3810,23813,-7620,36195,-9525c1111733,52387,1138403,47625,1162215,46672v36672,-3334,73343,-5239,110014,-5596l1360655,44043r-90331,-3324xm1404150,v14287,952,30480,1905,44767,2857c1465110,3810,1480350,5715,1494637,7620v15240,952,23813,3810,30480,7620c1531785,19050,1536547,22860,1545120,24765v13335,,7620,-7620,24765,-4763c1582267,21907,1594650,25717,1607032,28575v7620,1905,15240,4762,22860,6667c1629892,35242,1629892,36195,1628940,36195v952,2857,,4762,-953,6667c1614652,41910,1602270,40957,1588935,40005v-4763,-953,-8573,-1905,-13335,-3810c1570837,35242,1567027,34290,1562265,33337v-8573,-1905,-17145,-3810,-25718,-5715c1527975,25717,1519402,23812,1510830,21907v-8573,-952,-17145,-2857,-26670,-3810l1454633,18097v-8573,,-17145,,-23813,c1416533,18097,1405103,18097,1393673,18097r-1745,-557l1375575,25717v-8573,2857,16192,4762,5715,9525c1401292,39052,1421295,42862,1438440,46672r-25432,444l1413437,47149v10240,714,19765,952,26908,-477c1447965,47625,1455585,48577,1463205,49530v20955,4762,34290,6667,43815,8572c1516545,60007,1522260,60007,1527975,60960v11430,2857,23813,5715,35243,7620c1575600,70485,1587030,74295,1599413,76200v11430,2857,23812,5715,35242,8572l1669898,95250r17145,4762l1704188,105727r221,202l1716704,108049v10626,2500,23217,6667,29795,11072l1750661,125427r1152,303c1760385,129540,1769910,133350,1778483,136207v7620,2858,15240,5715,22860,9525c1808963,149542,1816583,152400,1824203,156210v3810,2857,9525,5715,17145,9525c1845158,167640,1848968,169545,1852778,171450v3810,1905,8572,3810,12382,6667c1882305,186690,1899450,195262,1907070,201930v17145,11430,35243,21907,53340,34290c1968983,241935,1978508,248602,1988033,255270r799,571l2002949,264417v324309,219099,537534,590139,537534,1010980l2540080,1283368r10880,1554c2554770,1287779,2557627,1289684,2561437,1292542v953,10477,2858,13335,4763,25717c2571915,1329689,2578582,1339214,2584297,1348739r7621,693l2591918,1342072r7743,-21509l2599537,1316355v2858,-28575,4763,-27623,7620,-25718c2610967,1289685,2614777,1289685,2617635,1290637v5715,-3810,10477,-8572,16192,-10477c2634780,1294447,2634780,1306830,2635732,1322070v-1905,6667,-2857,13335,-4762,20002c2629065,1348740,2627160,1355407,2625255,1361122v-953,10478,-1905,20955,-2858,31433l2621445,1408747v-953,5715,-953,10478,-1905,16193l2615478,1427648r252,1101l2619621,1426155r1824,-15503l2622397,1394460v953,-10478,1905,-20955,2858,-31433c2627160,1357312,2629065,1350645,2630970,1343977v1905,-6667,3810,-13335,4762,-20002c2638590,1325880,2640495,1327785,2643352,1329690v,4762,,9525,-952,14287c2641447,1348740,2641447,1353502,2640495,1358265v-953,9525,-1905,18097,-953,26670c2638590,1394460,2638590,1404937,2637637,1416367v-1905,10478,-2857,21908,-4762,33338c2630970,1461135,2630017,1472565,2627160,1484947v-1905,11430,-4763,22860,-6668,34290c2613825,1544955,2615730,1553527,2608110,1591627v-3810,1905,-7620,3810,-11430,6668c2592870,1611630,2587155,1626870,2582392,1640205v-6667,21907,-1905,24765,-3810,40005c2577630,1682115,2576677,1684972,2576677,1685925v-5715,15240,-11430,30480,-16192,43815c2558580,1731645,2557627,1732597,2555722,1733550v-6667,15240,-13335,31432,-20002,46672c2543340,1764982,2550007,1748790,2556675,1733550v1905,-1905,2857,-1905,4762,-3810c2553817,1770697,2541435,1796415,2530957,1816417r-16192,8573l2511407,1831707r501,902c2512860,1830704,2513813,1827847,2515718,1824989v4762,-1905,10477,-4762,16192,-8572c2532863,1826894,2525243,1840229,2520480,1848802v-6667,13335,-14287,25717,-20955,38100c2495715,1893569,2492858,1899284,2489048,1905952v-3810,6667,-7620,12382,-11430,19050c2474760,1928812,2472855,1933574,2469045,1939289v-3810,9525,-7620,18098,-12382,27623l2443328,1993582v-6668,9525,-13335,20002,-20955,28575c2415705,2030729,2408085,2040254,2401418,2048827r873,-1798l2378557,2079307v-5715,-5715,-37147,39053,-51435,56198l2316995,2151085r10127,-14628c2341410,2120264,2372842,2075497,2378557,2080259v-2857,20003,-30480,45720,-39052,59055c2331885,2148363,2325455,2155031,2319383,2160388r-16154,11875l2302357,2173605r-10099,7769l2291880,2184082v-14288,15240,-28575,31433,-44768,45720c2231872,2245042,2216632,2260282,2199487,2273617r-2203,1598l2181390,2295524v-11430,10478,-24765,19050,-38100,28575l2107680,2350806r-127,155l2143290,2325052v12382,-9525,25717,-19050,38100,-28575c2173770,2309812,2163292,2318384,2149957,2327909v-10953,10002,-18811,14050,-25598,16669l2106651,2352057r-509,618c2099475,2357437,2093760,2361247,2087092,2365057r-7179,3327l2061852,2383036v-6668,5120,-12383,9168,-17622,12501c2034705,2403157,2027085,2407920,2017560,2412682v1905,-2857,-2857,-952,-8572,953l1999459,2417870r-1481,1124l2009940,2414587v5715,-1905,9525,-3810,8573,-952c2011845,2423160,1998510,2431732,1984223,2439352v-7620,3810,-14288,7620,-21908,11431c1954695,2454592,1947075,2457450,1940408,2461260r-15474,2321l1922310,2465070v-23813,11430,-47625,20955,-72390,31432l1846229,2497341r-22026,14401c1829918,2512695,1832775,2513647,1836585,2515552v-17145,15240,-40005,18098,-45720,20003c1791818,2531745,1793723,2526982,1794675,2522220v-4762,1905,-9525,3810,-15240,5715c1774673,2529840,1769910,2530792,1765148,2532697v-9525,2858,-20003,5715,-29528,9525l1731675,2537487r-14153,2830c1711807,2541270,1706092,2543175,1700377,2544127v-11430,2858,-23812,6668,-35242,8573l1663973,2553240r33547,-8161c1703235,2543174,1708950,2542222,1714665,2541269v5715,-952,10477,-2857,14287,-2857c1729905,2540317,1731810,2542222,1734667,2543174v10478,-2857,20003,-5715,29528,-9525c1768957,2531744,1773720,2530792,1778482,2528887v4763,-1905,9525,-3810,15240,-5715c1792770,2526982,1790865,2531744,1789912,2536507v-13335,6667,-26670,12382,-40005,19050l1747946,2555008r-27566,11026c1711808,2568892,1704188,2570797,1697520,2572702v-14287,3810,-24765,5715,-34290,8572c1663707,2578893,1657754,2578893,1649062,2580084r-29634,5766l1618462,2587942v-24765,5715,-52387,10477,-79057,15240c1530832,2602229,1531785,2600324,1521307,2598419v-4762,,-9525,,-15240,c1498447,2601277,1488922,2604134,1479397,2606992v-8572,952,-16192,1905,-23812,1905c1447965,2608897,1440345,2609849,1431772,2609849r-2587,-1108l1407484,2612588v-7858,119,-15716,-1310,-26194,-4644c1381290,2607944,1382243,2606992,1382243,2606992v1905,-1905,2857,-3810,4762,-6668c1379385,2599372,1371765,2598419,1365098,2597467v2857,-1905,7620,-3810,10477,-5715c1386053,2591752,1396530,2591752,1407008,2590799v10477,-952,20002,-952,30480,-952l1481302,2590799r30480,-2857c1531785,2584132,1550835,2579369,1568932,2575559v16193,-4762,27623,-6667,38100,-8572c1617510,2566034,1627035,2566034,1635607,2566034r1988,-923l1609890,2566035v-10478,952,-22860,3810,-38100,8572c1553692,2578417,1534642,2583180,1514640,2586990v-9525,952,-19050,1905,-30480,2857c1470825,2589847,1455585,2589847,1440345,2588895v-9525,,-20003,952,-30480,952c1399387,2590800,1388910,2590800,1378432,2590800v-952,-1905,,-2858,953,-3810c1381290,2584132,1384147,2581275,1386052,2577465v93345,-3810,199073,-21908,293370,-48578c1748955,2508885,1814677,2485072,1878495,2453640v15240,-8573,33337,-18098,52387,-27623c1940407,2421255,1950885,2416492,1960410,2410777v9525,-5715,20002,-10477,30480,-16192c2010892,2383155,2029942,2371725,2048040,2360295v18097,-12383,33337,-23813,45720,-35243c2122335,2304097,2150910,2283142,2179485,2258377v7620,-6667,16192,-12382,23812,-19050c2210917,2232660,2218537,2225992,2226157,2219325v12383,-10478,22860,-20003,34290,-31433c2265210,2179320,2270925,2171700,2274735,2164080r20523,-18813l2295423,2144085r-19735,18090c2271878,2169795,2266163,2177415,2261400,2185987v-11430,11430,-21907,20955,-34290,31433c2219490,2224087,2211870,2230755,2204250,2237422v-7620,6668,-15240,12383,-23812,19050c2151863,2280285,2124240,2302192,2094713,2323147v-12383,11430,-28575,23813,-45720,35243c2030895,2369820,2011845,2382202,1991843,2392680v-10478,5715,-20003,10477,-30480,16192c1951838,2414587,1941360,2419350,1931835,2424112v-19050,9525,-37147,19050,-52387,27623c1815630,2482215,1749908,2506027,1680375,2526982v-94297,26670,-200025,44768,-293370,48578c1379385,2575560,1370813,2575560,1365098,2575560v-953,-2858,-2858,-4763,-2858,-7620c1358430,2566035,1348905,2566987,1339380,2566987v-8572,2858,-20002,5715,-20955,8573c1294613,2576512,1275563,2576512,1257465,2576512v-17145,-952,-31432,-1905,-44767,-1905c1205078,2573655,1198410,2572702,1190790,2572702v-7620,-952,-15240,-1905,-21907,-3810l1182079,2554816r-2719,741l1130192,2546452r-2267,533c1090778,2541270,1060298,2535555,1033628,2529840v-13335,-2858,-25718,-5715,-37148,-7620c985050,2519362,974573,2517457,964095,2516505v-12382,-5715,-25717,-11430,-39052,-18098c911708,2493645,897420,2487930,876465,2480310v-17145,-6668,-34290,-13335,-50482,-20003c830745,2455545,832650,2454592,834555,2453640v12383,2857,23813,4762,35243,6667c875513,2465070,880275,2468880,885038,2473642v13335,2858,27622,8573,52387,15240c975525,2503170,1006958,2509837,1041248,2515552v8572,1905,17145,2858,25717,4763c1075538,2521267,1085063,2523172,1094588,2525077v9525,1905,20002,3810,30480,6668l1158657,2539008r2605,-596c1171740,2540317,1181265,2541270,1192695,2543175v952,-953,952,-953,952,-1905c1208887,2542222,1225080,2542222,1239367,2543175v2858,,6668,952,7620,952c1271752,2545080,1294612,2544127,1317472,2544127v18098,953,35243,953,51435,1905c1389862,2545080,1410817,2542222,1429867,2541270v2858,,6668,,7620,c1438440,2544127,1440345,2546032,1440345,2548890v28575,-1905,45720,-4763,60007,-7620c1514640,2539365,1525117,2536507,1540357,2531745v7620,-953,15240,-1905,22860,-3810c1567980,2526982,1572742,2526982,1577505,2526030v11430,-2858,20955,-4763,31432,-7620c1617510,2516505,1626082,2514600,1634655,2512695v8572,-1905,17145,-4763,25717,-6668l1707545,2497863r6168,-2313c1697520,2498407,1680375,2501265,1664183,2504122v-8573,1905,-17145,4763,-25718,6668c1629893,2512695,1621320,2514600,1612748,2516505v-11430,2857,-20003,4762,-31433,7620c1576553,2525077,1571790,2525077,1567028,2526030v-7620,952,-15240,1905,-22860,3810c1517498,2532697,1498448,2533650,1482255,2535555v-15240,1905,-27622,3810,-41910,3810c1438440,2539365,1435583,2539365,1432725,2539365v-19050,1905,-40005,4762,-60960,4762c1355573,2543175,1338428,2543175,1320330,2542222v-22860,,-45720,953,-70485,c1247940,2542222,1245083,2541270,1242225,2541270v-10477,-3810,-18097,-7620,-29527,-12383c1207935,2532697,1201268,2535555,1196505,2539365r-41,82l1209840,2530792v11430,4762,20003,8572,29528,12382c1224128,2543174,1207935,2542222,1193648,2541269r360,-233l1164120,2536507v-12382,-2857,-23812,-4762,-35242,-7620c1118400,2526030,1107923,2524125,1098398,2522220v-9525,-1905,-19050,-2858,-27623,-4763c1062203,2515552,1053630,2514600,1045058,2512695v-34290,-5715,-65723,-12383,-103823,-26670c916470,2480310,902183,2474595,888848,2470785v-5715,-3810,-10478,-8573,-15240,-13335c862178,2455545,850748,2453640,838365,2450782v-18097,-8572,-34290,-17145,-52387,-26670c780263,2424112,776453,2425065,770738,2425065v-19050,-9525,-36195,-18098,-54293,-27623c713588,2391727,709778,2386012,706920,2380297v,,953,,1905,-952c719303,2386012,730733,2391727,742163,2397442v11430,5715,21907,11430,33337,18098c779310,2413635,782168,2411730,785025,2409825v-18097,-8573,-29527,-18098,-39052,-25718c736448,2376487,726923,2371725,713588,2369820v-26670,-19050,-35243,-19050,-44768,-25718c655485,2335530,643103,2327910,630720,2319337v-30480,-17145,-21907,953,-60007,-25717c563093,2287905,556425,2282190,547853,2274570v1905,,3810,-953,4762,-1905c561188,2275522,567855,2277427,575475,2279332v-16192,-18097,-19050,-25717,-47625,-49530c518325,2222182,509753,2214562,501180,2207895v-8572,-7620,-17145,-14288,-24765,-21908c470700,2180272,455460,2174557,444983,2160270v-16193,-17145,-29528,-33338,-45720,-50483l396126,2099983r-9246,-9246c376403,2080260,365925,2068830,355448,2056447v-1905,-6667,-16193,-24765,-3810,-17145c346875,2033587,343065,2026920,339255,2022157r-1475,-2313l323062,2009774v-11430,-13335,-20955,-27622,-28575,-40957c286867,1954529,281152,1941194,278295,1930717r-1905,c268770,1917382,261150,1903095,254483,1888807v-6668,-14287,-14288,-27622,-20955,-41910c225908,1830705,218288,1814512,211620,1798320v-6667,-16193,-13335,-33338,-20002,-49530c199238,1759267,205905,1769745,211620,1782127v5715,12383,11430,25718,20003,41910c235433,1829752,236385,1839277,238290,1846897r2755,4041l237654,1833304r-8846,-16053l214410,1784873r-17078,-28464c190665,1737359,183045,1718309,176377,1699259r-17951,-58580l152529,1623596v-9989,-33579,-18571,-67765,-25676,-102488l115498,1446707r-81,2045c115417,1453515,115417,1457325,116370,1463992v1905,11430,3810,22860,4762,35243c123037,1511617,124942,1524000,126847,1535430v-4762,-8573,-6667,-20003,-9525,-31433c115417,1491615,113512,1478280,110655,1463992v-4763,,-5715,,-7620,c102082,1453515,101130,1443990,98272,1427797v-1905,-7620,-4762,-15240,-6667,-22860c89700,1397317,87795,1389697,85890,1383030v-5715,-6668,-10478,-11430,-16193,-17145c67792,1365885,66840,1365885,64935,1365885v-1905,-5715,-3810,-14288,-4763,-23813c59220,1332547,58267,1322070,58267,1311592v,-20002,953,-38100,3810,-42862c63030,1263015,63030,1258252,63982,1253490r3244,-10453l65649,1219200v238,-11906,1190,-24289,2143,-35243l71602,1176814r,-4287c69697,1178242,66840,1182052,63982,1186815v-1905,-3810,-4762,-5715,-6667,-9525c53505,1171575,54457,1120140,44932,1160145r-2262,-13573l42075,1147762v-953,12383,-2858,25718,-3810,38100c37312,1198245,35407,1211580,35407,1223962v-952,9525,-1905,20003,-2857,29528l32550,1314449v,10478,,20955,952,31433c34455,1356359,35407,1366837,35407,1377314v-3810,953,-2857,36195,-8572,29528c25882,1406842,25882,1406842,24930,1406842v-5715,-20955,-5715,-39053,-5715,-57150c19215,1331594,22072,1313497,19215,1290637v952,-16193,2857,-30480,4762,-45720l32546,1253485r-7616,-9520c23025,1234440,23025,1223962,23025,1209675v,-14288,952,-31433,1905,-52388c24930,1152525,25882,1147762,25882,1143000v953,-7620,1905,-16193,2858,-23813c32550,1105852,36360,1089660,40170,1076325r5695,-28474l43980,1041082v-1905,12383,-4763,23813,-6668,38100c33502,1092517,29692,1108710,25882,1122045v-952,7620,-1905,16192,-2857,23812c23025,1150620,22072,1155382,22072,1160145v,20955,-952,38100,-1905,52387c20167,1226820,21120,1237297,22072,1246822v-1905,16193,-3810,30480,-4762,45720c20167,1315402,17310,1333500,17310,1351597v,18098,,36195,5715,57150c23025,1408747,23977,1408747,24930,1408747v3810,18098,7620,35243,12382,54293c38265,1475422,41122,1486852,43980,1507807v4762,16193,9525,31433,14287,45720c60410,1580673,74877,1623893,80770,1651843r1964,18842l86843,1670685v10477,26670,17145,40957,20955,50482c112560,1730692,114465,1737360,115418,1746885v-3810,-953,-8573,-10478,-14288,-21908c95415,1713547,90653,1700212,85890,1690687v-4762,-12382,3810,21908,-952,9525l76651,1674524r-6001,923c67792,1667827,65887,1660207,63982,1653540,53505,1643062,45885,1621155,41122,1601152v-4762,-20002,-8572,-39052,-14287,-46672c22072,1537335,22072,1519237,25882,1515427v-1905,-15240,-4762,-30480,-6667,-45720c17310,1454467,16357,1439227,14452,1423987,10642,1412557,6832,1403032,3975,1390650v-5715,-64770,-6668,-140018,6667,-177165c11595,1197292,12547,1177290,17310,1167765v-1905,-8573,-3810,-16193,-5715,-24765c13500,1126807,11595,1089660,23025,1074420v952,-6668,1905,-11430,2857,-16193c27787,1034415,29692,1018222,33502,1002982v6668,-13335,15240,-35242,20003,-40005c58267,973455,46837,1000125,48742,1017270r4761,-9306l56362,985718v1905,-10121,3334,-19407,953,-24646c60172,949642,63030,941069,65887,929639v4763,-15240,8573,-31432,13335,-47625c83985,865822,89700,849629,95415,833437r1213,-1365l103988,793432v3810,-7620,7620,-18098,10477,-27623c118275,756284,123038,748664,126848,742949v8572,-16192,15240,-32385,24765,-47625c158280,680084,164948,667702,171615,652462v953,-13335,20003,-38100,28575,-55245c204953,591502,210668,585787,221145,573404v6668,-14287,12383,-24765,17145,-33337c243053,531494,247815,525779,252578,519112v5715,-5715,14287,-15240,15240,-7620c268770,510539,270675,507682,271628,505777v4762,-10478,9525,-20003,15240,-30480c296393,464819,307823,446722,316395,441007v-6429,12144,536,9822,804,14332l315045,461363r30877,-31786c348780,423862,354495,417195,361162,409575v6668,-6668,14288,-13335,20003,-19050l382888,392440r-770,-963c390690,382904,398310,374332,406883,366712v7620,-7620,16192,-15240,24765,-22860c442125,333374,448793,324802,458318,315277v12382,-9525,25717,-19050,37147,-27623c508800,277177,522135,267652,535470,258127r23919,-16687l575475,226694v9525,-5715,19050,-11430,28575,-17145c613575,203834,624052,199072,634530,193357r4035,-2075l648937,181094v5834,-4406,12264,-8692,17026,-12502c673583,162877,679298,160496,684656,159067r13224,-3044l700252,154304c782167,109537,869797,74294,959332,49529r9612,-2090l995527,38099v6192,-1905,12621,-3096,18336,-3691l1023424,34327r3536,-990c1097445,17144,1169835,7619,1244130,4762v18574,476,39767,,61674,-238c1327712,4285,1350334,4285,1371765,5714r1228,921l1405103,2857v10477,1905,20002,2857,29527,4762c1444155,9524,1453680,10477,1464158,13334r15234,3463l1463205,12382v-9525,-1905,-20003,-3810,-29528,-5715c1424152,4762,1414627,3810,1404150,1905v,,,-953,,-1905xe" fillcolor="#0070c0" stroked="f">
+            <v:shape w14:anchorId="61F46FEF" id="Freeform: Shape 18" o:spid="_x0000_s1026" style="position:absolute;margin-left:295.95pt;margin-top:-69.75pt;width:254pt;height:250.65pt;z-index:251655164;visibility:visible;mso-wrap-style:square;mso-wrap-distance-left:9pt;mso-wrap-distance-top:0;mso-wrap-distance-right:9pt;mso-wrap-distance-bottom:0;mso-position-horizontal:absolute;mso-position-horizontal-relative:text;mso-position-vertical:absolute;mso-position-vertical-relative:text;v-text-anchor:middle" coordsize="2647519,2612594" o:gfxdata="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" path="m1439383,2598425r-12373,6662l1427751,2605405r11632,-6980xm1542263,2530792v-15240,3810,-25718,7620,-40005,9525c1487970,2542222,1470825,2545079,1442250,2547937v,-2858,-1905,-4763,-2857,-7620c1452728,2540317,1465110,2538412,1481303,2536507v15240,-1905,34290,-2858,60960,-5715xm1646323,2520821r-2442,690l1645133,2521267r1190,-446xm899801,2506503v8811,1429,22384,5239,42386,10954c947902,2518409,954570,2518409,960285,2518409v17145,8573,33337,17146,50482,24766c1017435,2544127,1026007,2546032,1033627,2547937r1430,477l1040295,2543175v6667,1905,13335,3810,20002,5715c1066965,2550795,1073632,2551747,1080300,2553652r39412,9166l1120305,2562225v14287,1905,30480,4762,45720,7620c1172692,2570797,1180312,2571750,1187932,2573655v7620,952,15240,1905,21908,1905c1223175,2575560,1237462,2576512,1254607,2577465v17145,,37148,952,60960,-953l1318213,2576512r5927,-3334c1328188,2571750,1333189,2570321,1337475,2568892v4763,,9525,-238,13573,-238c1355096,2568654,1358430,2568892,1360335,2569844r2500,6668l1384147,2576512v-1905,2858,-4762,6668,-6667,9525c1376527,2586990,1375575,2587942,1373670,2590800v-2858,1905,-7620,3810,-12383,5715c1352715,2596515,1347000,2596515,1338427,2596515v-9525,-953,-20002,-953,-29527,-1905c1286992,2593657,1266037,2593657,1245082,2592705v-15240,-953,-31432,-1905,-47625,-3810c1184122,2587942,1169835,2585085,1155547,2583180v-14287,-1905,-27622,-3810,-41910,-6668c1092682,2572702,1069822,2570797,1049820,2566987v-20003,-4762,-38100,-9525,-49530,-16192l1000863,2550379r-29148,-9109c964095,2537459,955522,2533650,945997,2529840v-10477,-2858,-20002,-5715,-29527,-9525c905992,2516505,896467,2513647,885990,2509837v953,-3810,5001,-4762,13811,-3334xm1460491,2486082r-14552,2221l1345293,2493385r33139,4069c1380337,2496502,1383195,2496502,1387005,2495549v20002,-2857,39052,-4762,59055,-6667c1448203,2488406,1451715,2487751,1455778,2486992r4713,-910xm1550918,2472281r-49430,7544l1518450,2480309v10478,-476,18336,-2381,24408,-4524l1550918,2472281xm1731355,2470078r-155033,41286l1654777,2493883r76578,-23805xm737400,2450782v50482,18097,82867,34290,109537,46672c859320,2502217,872655,2506027,885990,2509837v10477,3810,20002,6667,29527,10477c925042,2524124,934567,2526982,945045,2529839v9525,3810,18097,7620,25717,11430c968857,2542222,966952,2544127,965047,2546032v-4762,-953,-10477,-1905,-15240,-2858c931710,2537459,913612,2529839,895515,2523172r-26670,-10478c860272,2508884,850747,2505074,842175,2501264v-12383,-3810,-23813,-8572,-35243,-12382c796455,2484119,785977,2480309,776452,2475547v-9525,-3810,-17145,-8573,-23812,-12383c745972,2458402,741210,2454592,737400,2450782xm782168,2426970v18097,9525,33337,18097,52387,26670c832650,2454592,830745,2455545,827888,2457450v-20003,-9525,-40958,-20003,-60960,-29528c772643,2427922,776453,2427922,782168,2426970xm588810,2362200v31432,13335,47625,25717,64770,36195c657390,2403157,669772,2412682,666915,2413635v-11430,-5715,-21908,-10478,-30480,-16193c627862,2392680,620242,2387917,613575,2383155v-12383,-8573,-20003,-15240,-24765,-20955xm702387,2337759r9,271l705613,2341923r354,-1631l702387,2337759xm2093409,2275234r-3459,288c2073757,2288857,2052802,2303145,2032800,2316480v-20003,13335,-40958,23812,-56198,30480c1964220,2354580,1950885,2362200,1936597,2370772v-7620,2858,-14287,6668,-21907,9525c1907070,2383155,1899450,2386012,1891830,2389822v-5715,4763,-17145,9525,-27623,14288c1853730,2408872,1844205,2412682,1843252,2416492v-9525,3810,-20002,8573,-30480,12383c1802295,2433637,1791817,2436495,1781340,2440305v-1905,1905,-5715,5715,-8573,8572c1768005,2450782,1764195,2451735,1759432,2453640v-11430,2857,-22860,3810,-33337,5715c1710855,2464117,1696567,2468880,1683232,2472690v-13335,3810,-26670,7620,-39052,12382c1630845,2489835,1616557,2492692,1601317,2497455v-15240,4762,-32385,9525,-53340,13335c1498447,2513647,1480350,2519362,1472730,2523172v-953,953,-953,1905,-1905,2858l1434645,2535075r938,480l1475761,2525510r779,-2338c1484160,2518410,1503210,2513647,1551788,2510790v20002,-3810,37147,-8573,53340,-13335c1620368,2492692,1634655,2489835,1647990,2485072v13335,-3810,25718,-7620,39053,-12382c1700378,2468880,1713713,2464117,1729905,2459355v11430,-1905,22860,-2858,33338,-5715l1740675,2467181r660,-206c1748955,2462212,1758480,2456497,1765148,2452687v4762,-1905,8572,-2857,13335,-4762l1779371,2447679r5779,-6422c1795628,2437447,1806105,2433637,1816583,2429827v10477,-4762,20955,-8572,30480,-12382c1848015,2413635,1857540,2409825,1868018,2405062v10477,-4762,21907,-9525,27622,-14287c1903260,2387917,1910880,2385060,1918500,2381250r15676,-6815l1942313,2368867v13335,-8572,27622,-16192,40005,-23812c1997558,2339340,2017560,2327910,2038515,2314575r54894,-39341xm460060,2262062r3616,3102l464910,2265793r-4850,-3731xm2099801,2237197r-326,225l2099475,2237694r1514,216l2101380,2237422r-1579,-225xm2120379,2222979r-5623,3885l2113762,2227897r3856,-2468l2120379,2222979xm382287,2175002r35972,42353l389737,2183129r-7450,-8127xm2187820,2174974r-85,30l2187105,2179320v-7620,7620,-10478,12382,-15240,17145c2168055,2201227,2163292,2206942,2153767,2216467r1091,-252l2171865,2197417v3810,-4762,7620,-9525,15240,-17145c2188296,2177177,2188474,2175510,2187820,2174974xm475386,2153526r1886,2295l477367,2155507r-1981,-1981xm334493,2131694v2857,-2857,12382,1905,24765,16193l360474,2149319r11285,2497c377593,2155745,385451,2163127,397357,2175509v12383,10478,25718,20003,35243,28575c442125,2212657,447840,2220277,447840,2225039v2857,3810,4762,6668,8572,10478c468795,2245994,479272,2255519,492607,2265997v-2857,3810,-7620,5715,-10477,8572l448422,2237115r-1534,307l446888,2237422r31899,35443l482130,2274569v2858,-2857,6668,-5715,10478,-8572c521183,2290762,551663,2315527,583095,2337434v-5715,1905,-10477,3810,-18097,5715c567855,2345054,568808,2346007,571665,2347912v-9525,,-17145,952,-26670,952c539280,2345054,533565,2341244,527850,2337434v-5715,-3810,-10477,-8572,-16192,-12382c498323,2313622,484035,2303144,471653,2291714v-12383,-11430,-24765,-22860,-37148,-33337c422123,2246947,411645,2235517,400215,2225039v-5715,-5715,-11430,-11430,-16192,-16192c379260,2203132,373545,2197417,368783,2191702v952,-1905,10477,3810,5715,-7620c381165,2189797,387833,2195512,393548,2201227v7620,5715,14287,11430,20955,16192c423075,2226944,431648,2235517,440220,2245042r2186,1875l414503,2217419v-6668,-5715,-13335,-10477,-20003,-16192c387833,2195512,382118,2189797,375450,2184082v-6667,-8573,-14287,-17145,-20955,-25718c347828,2149792,341160,2140267,334493,2131694xm2432850,1980247r-483,207l2421963,2005422r10887,-25175xm2422850,1860918r-25242,36461c2392845,1904999,2389035,1912619,2385225,1920239v-4762,7620,-8572,14288,-12382,20955c2363318,1954529,2353793,1967864,2343315,1980247v-8572,13335,-16192,25717,-25717,39052c2309978,2029777,2302358,2040254,2294738,2050732r-1907,1165l2291271,2054208r2514,-1571c2301405,2042160,2309025,2031682,2316645,2021205v8573,-13335,17145,-25718,25718,-39053c2352840,1969770,2362365,1956435,2371890,1943100v3810,-6668,8573,-13335,12383,-20955c2388083,1914525,2392845,1906905,2396655,1899285v8573,-15240,18098,-28575,25718,-37148l2422850,1860918xm2498930,1857612v-4405,8097,-7977,15003,-7977,17860c2486190,1885949,2480475,1898332,2473808,1909762v6667,-12383,12382,-23813,17145,-34290c2490953,1872615,2494525,1865709,2498930,1857612xm2521433,1847850v-2858,12382,-6668,23812,-12383,37147c2503335,1897380,2496668,1910715,2487143,1925002v-7620,15240,-15240,29528,-21908,40958c2457615,1977390,2450948,1985962,2445233,1991677r13335,-26670c2461425,1956435,2466188,1947862,2469998,1938337v3810,-5715,5715,-9525,8572,-14287c2482380,1917382,2486190,1911667,2490000,1905000v3810,-6668,6668,-12383,10478,-19050c2507145,1873567,2514765,1861185,2521433,1847850xm2459780,1766202r-23120,40690l2436235,1807870r23285,-40983l2459780,1766202xm2472460,1674043r-27788,75922c2427320,1790989,2407787,1830865,2386218,1869449r-8559,13531l2377605,1883092v-3810,9525,-11430,21908,-20003,34290c2349030,1929765,2341410,1943100,2337600,1954530v-6668,8572,-15240,18097,-22860,28575c2307120,1993582,2300452,2005012,2295690,2015490v-27623,38100,-72390,86677,-112395,126682c2170912,2152650,2158530,2163127,2146147,2173605r-3564,2709l2141045,2177871r-15533,12663l2112810,2205037v-15240,12383,-30480,23813,-46673,35243l2058824,2244899r-19864,16194l2036091,2262956r-4244,3994c2019465,2275522,2007082,2284095,1994700,2291715v-12383,7620,-24765,15240,-37148,22860l1953301,2316730r-25153,16337l1920350,2337000r-7565,5197c1905165,2346960,1896592,2351722,1887067,2356485r-24028,9423l1809482,2392922v-40767,17835,-82698,33504,-125646,46862l1596280,2462297r70760,-13420c1671802,2447924,1675612,2446972,1680375,2446019v10477,-8572,31432,-13335,42862,-15240c1732762,2427922,1742287,2425064,1749907,2422207v11430,-10478,33338,-16193,42863,-21908c1808962,2394584,1825155,2388869,1841347,2383154r31123,-12205l1886115,2363152r12381,-3809l1915642,2349817r4505,-3131l1931835,2335530v7620,-4763,17145,-10478,25717,-15240l1986810,2305948r10747,-6614c2009940,2291714,2022322,2283142,2034705,2274569v2857,-5715,9525,-10477,16192,-15240c2057565,2254567,2064232,2249804,2068995,2247899v15240,-11430,31432,-22860,46672,-35242c2121382,2199322,2139480,2187892,2149005,2181224v12382,-10477,24765,-20955,37147,-31432c2226157,2109787,2270925,2061209,2298547,2023109r15468,-26295l2314740,1994534v7620,-11430,17145,-24765,24765,-38100c2342363,1952624,2344268,1948814,2347125,1945004r10132,-14053l2360460,1925002v8572,-12383,15240,-24765,20002,-34290c2395702,1864042,2407132,1837372,2419515,1809749v11430,-27622,23812,-55245,38100,-86677c2459044,1714500,2464759,1699974,2468807,1687829r3653,-13786xm2576677,1589722r-2857,1905l2573820,1591627r2857,-1905xm2585674,1533271r-342,1685l2588107,1538287v2858,2858,5715,6668,8573,9525c2598585,1545907,2600490,1544002,2602395,1544002r144,-731l2598585,1545907v-3810,-1905,-6667,-5715,-9525,-8573l2585674,1533271xm2577184,1425070r-665,37l2575314,1425174r411,4528c2575725,1438275,2575725,1444942,2574773,1453515v-953,4762,-1905,8572,-3810,14287c2563343,1480185,2555723,1492567,2548103,1503997v-1905,11430,-2858,20955,-5715,31433l2536673,1545907v-2858,15240,-5715,29528,-9525,45720c2523338,1604010,2520480,1615440,2516670,1627822v-3810,12383,-6667,23813,-11430,35243c2503335,1672590,2501430,1681162,2498573,1690687v-1905,9525,-3810,19050,-7620,28575l2497030,1709809r5353,-20075c2503335,1679257,2505240,1670684,2507145,1661159v3810,-11430,7620,-23812,11430,-35242c2522385,1613534,2525243,1602104,2529053,1589722v3810,-15240,5715,-29528,9525,-45720l2544293,1533524v2857,-10477,3810,-20002,5715,-31432c2557628,1489709,2565248,1478279,2572868,1465897v-4763,24765,-9525,48577,-15240,73342c2555723,1562099,2542388,1593532,2546198,1600199v-8573,26670,-16193,52388,-25718,78105l2515392,1686218r-2175,11851c2512146,1704261,2510479,1710690,2506193,1718310v-13335,19050,-20003,38100,-26670,58102c2475713,1785937,2471903,1796415,2467140,1806892v-1905,5715,-4762,10478,-7620,16193c2456663,1828800,2453805,1834515,2449995,1840230v-8572,15240,-17145,31432,-25717,45720c2417610,1903095,2406180,1914525,2396655,1930717v-7620,18098,-20955,40005,-35242,60008c2347125,2010727,2332838,2031682,2322360,2049780v-8572,11430,-17145,22860,-25717,33337c2287118,2093595,2278545,2104072,2269020,2115502v-2857,4763,-6667,8573,-9525,13335c2255685,2133600,2252828,2137410,2249018,2142172v-5715,4763,-11430,9525,-16193,13335l2206342,2184829r765,3063c2195677,2200275,2188057,2208847,2179485,2216467v-9525,6668,-20003,13335,-29528,20955l2126145,2256472r-22558,16485l2107095,2272665r24765,-18098l2155673,2235517v9525,-6667,20002,-13335,29527,-20955c2192820,2206942,2201393,2198370,2212823,2185987v,-952,,-1905,-953,-3810c2221395,2172652,2229968,2163127,2238540,2152650v4763,-3810,10478,-8573,16193,-13335c2257590,2135505,2261400,2130742,2265210,2125980v2858,-4763,6668,-9525,9525,-13335c2284260,2102167,2292833,2090737,2302358,2080260v8572,-10478,17145,-21908,25717,-33338c2338553,2028825,2352840,2007870,2367128,1987867v14287,-20955,27622,-41910,35242,-60007c2411895,1911667,2423325,1900237,2429993,1883092v8572,-14287,17145,-31432,25717,-45720c2459520,1831657,2462378,1825942,2465235,1820227v2858,-5715,4763,-11430,7620,-16192c2477618,1793557,2481428,1783080,2485238,1773555v7620,-20003,14287,-39053,26670,-58103c2520480,1700212,2518575,1688782,2522385,1676400v10478,-25718,17145,-51435,25718,-78105c2544293,1590675,2557628,1560195,2559533,1537335v5715,-23813,10477,-48578,15240,-73343l2578209,1451109r-2484,-452c2576677,1443037,2576677,1436370,2576677,1426845r507,-1775xm2597632,1404937r-11092,46215l2586541,1451152r11092,-46214l2597632,1404937xm2606205,1395412v-1905,3810,-3810,6668,-5715,12383l2600490,1407795r-1310,25955c2599062,1441132,2599062,1448276,2598585,1458277r-9525,29309l2589060,1490934r11430,-32657c2601443,1438274,2600490,1429702,2602395,1407794r4441,-9621l2606205,1395412xm2565247,1354454r-6242,14754l2556675,1390650r-3005,-10017l2552571,1382047r3152,10508c2554770,1397317,2554770,1402080,2553818,1407795v1905,2857,2857,7620,3810,12382l2560581,1420013r-2001,-6504c2559532,1407794,2559532,1403032,2560485,1398269v1905,-13335,2857,-28575,4762,-43815xm2645258,1328737v952,952,952,952,1905,952c2647163,1345882,2646210,1359217,2646210,1369694v,10478,953,19050,953,27623c2648115,1413509,2647163,1425892,2644305,1447799v953,5715,-952,15240,-2857,28575c2638590,1488757,2635733,1503997,2632875,1518284v-952,11430,-952,23813,-2857,35243c2623350,1574482,2622398,1591627,2615730,1618297v-4762,19050,-8572,38100,-13335,56197c2590965,1685924,2591918,1668779,2578583,1684972v,-953,952,-4763,1905,-5715c2581440,1664017,2577630,1661160,2584298,1639252v4762,-13335,10477,-27622,14287,-41910l2610015,1590675r,-1c2618588,1552574,2615730,1544002,2622398,1518284v1905,-11430,4762,-22860,6667,-34290c2630970,1472564,2632875,1460182,2634780,1448752v1905,-11430,2858,-22860,4763,-33338c2640495,1404937,2641448,1394459,2641448,1383982v-953,-7620,,-17145,952,-26670c2643353,1352549,2643353,1347787,2644305,1343024v,-4762,953,-9525,953,-14287xm134151,887095r474,237l134670,887199r-519,-104xm191618,750570v-15240,24765,-18098,32385,-20955,39052c164948,795337,160185,801052,153518,803910r-41,912l151819,841286r47,-87l153518,804862v5715,-3810,11430,-9525,17145,-14288c173520,783907,177330,776287,191618,751522r714,476l192689,751284r-1071,-714xm203047,667702v-3810,2858,-8572,5715,-13335,9525c183045,689610,178282,700087,169710,719137r4576,3661l174435,722155r-3772,-3018c179235,700087,183998,689609,190665,677227r11808,-8434l203047,667702xm276390,613410r-1203,963l270080,634008v-1310,4405,-2262,7025,-3215,9882c230670,692467,209715,757237,179235,803910v-3810,12382,-7620,25717,-12383,39052c162090,856297,159232,869632,155422,882967v-9525,28575,-23812,59055,-24765,83820c124942,985837,119227,1004887,114465,1023937v-2858,14288,-4763,28575,-7620,42863l103035,1088707v-953,7620,-1905,14288,-2858,21908c97320,1130617,93510,1149667,91605,1169670v-953,12382,-1905,22860,-2858,36195c89700,1215390,91605,1224915,93510,1243965r2232,-20760l95415,1216342v952,-13335,2857,-27623,3810,-40005c101130,1156334,104940,1137284,107797,1117282r6799,-8159l124469,1043051r-479,-11494l133400,1004581r5599,-22650l137325,985837v-1905,-952,-3810,-1905,-5715,-1905c126847,996315,122085,1010602,117322,1024890v,6667,,14287,953,22860c115417,1062990,113512,1076325,111607,1091565v,1905,-952,4762,-952,7620c106845,1102995,104940,1106805,101130,1110615v952,-7620,1905,-14288,2857,-21908l107797,1066800v2858,-14288,4763,-28575,7620,-42863c121132,1004887,126847,985837,131610,966787v952,-24765,15240,-54292,24765,-83820c160185,869632,163042,856297,167805,842962v3810,-13335,8572,-25717,12382,-39052c210667,757237,230670,692467,267817,643890v1905,-6668,3810,-10478,8573,-30480xm293536,518160r-1,l298297,521970r,-1l293536,518160xm465169,382550r-183,146l464431,383323r-7781,8154l454683,394339r-1284,1451c451546,398815,450698,401003,447840,403860v-19050,21907,-39052,43815,-58102,68580c384023,479107,378308,484822,373545,491490v-5715,6667,-10477,13335,-16192,20002l285782,590597r72523,-80057c364020,503872,368782,497205,374497,490537v5715,-6667,11430,-12382,16193,-19050c409740,446722,429742,425767,448792,402907r5891,-8568l464431,383323r738,-773xm489348,316869v-1585,-200,-4878,1306,-8221,2864l475013,322003r-1455,1846c469748,326707,465938,329564,463080,333374v-9525,5715,-17145,10478,-26670,17145l418313,370522r-17145,20002c397358,393382,394500,396239,389738,401002r-389,-486l378546,413504v-3810,5358,-8811,12264,-18336,22741l330683,468630r4762,5714l335536,474264r-3901,-4682c341160,459105,352590,447675,361162,437197v19050,-20955,20003,-27622,29528,-36195c395452,396240,399262,393382,402120,390525r17145,-20003l437362,350520v9525,-5715,17145,-10478,26670,-17145c467842,330517,471652,326707,474510,323850v1905,476,7144,-2381,11430,-4286l489548,318444r-200,-1575xm1868970,144780v21907,8572,37147,15240,48577,21907c1928977,172402,1935645,178117,1938502,183832v-18097,-9525,-34290,-16192,-46672,-22860c1879447,154305,1871827,148590,1868970,144780xm1710855,75247v8572,,22860,2857,38100,8572c1765147,90487,1783245,100012,1802295,110489,1750860,94297,1716570,83819,1710855,75247xm1137451,68937v-3810,-357,-9525,119,-20003,2500c1104113,73342,1088873,75247,1074585,77152v-13335,2858,-28575,6668,-41910,9525c1026960,88582,1021245,90487,1014578,92392v-6668,1905,-13335,3810,-20955,5715l947769,107115r-8439,3375c920280,117157,900278,122872,881228,130492v-19050,7620,-38100,14288,-57150,22860c809790,160020,796455,165735,784073,171450v-8573,1905,-18098,6667,-26670,10477c734543,190500,713588,201930,691680,212407v-10477,5715,-20955,13335,-31432,20003c649770,239077,639293,245745,629768,252412v-11430,11430,-32385,27623,-48578,36195c565950,300037,550710,312420,535470,324802r-43757,38172l495465,367665v1905,-952,5298,-3393,9287,-6370l512656,355403r28529,-24886c556425,318134,571665,306704,586905,294322v16192,-8573,36195,-24765,48577,-36195c645960,251459,655485,244792,665962,238124v10478,-6667,20003,-13335,31433,-20002c719302,207644,741210,196214,763117,187642v8573,-3810,18098,-8573,25718,-13335c801217,168592,815505,162877,828840,156209v19050,-8572,38100,-15240,57150,-22860c905040,125729,925042,120014,944092,113347r24407,-4794l980289,104524,1140765,69904r-3314,-967xm1478087,48458v6549,357,13693,1072,20360,2024c1511782,52387,1523212,56197,1526070,60007v-5715,-952,-11430,-1905,-20955,-2857c1495590,56197,1482255,53340,1461300,48577v4286,-476,10239,-476,16787,-119xm1588935,40957v13335,952,25717,1905,39052,2857c1644180,48577,1659420,56197,1675612,62864v-22860,-2857,-43815,-7620,-59055,-10477c1601317,48577,1590840,44767,1588935,40957xm1270324,40719v-36672,238,-73343,2143,-110014,5953c1135545,47624,1109827,52387,1084110,57149v-12383,1905,-24765,5715,-36195,9525c1036485,70484,1026007,74294,1016482,78104v-15240,1905,-28575,3810,-43815,5715c914565,101917,859320,123824,806932,147637v-20002,7620,-40957,18097,-60007,26670c741210,176212,734542,179069,728827,180974v-5715,2858,-11430,5715,-16192,8573c702157,195262,691680,200977,682155,205739v-19050,10478,-34290,20003,-47625,24765c619290,239077,610717,248602,598335,259079v-42863,24765,-80963,59055,-104775,81915l471664,360034r-21421,19559l450697,380047c388785,439102,334492,503872,285915,573404v-14288,20003,-25718,34290,-33338,45720c244957,630554,240195,639127,237337,646747v-4762,8572,-10477,17145,-15240,25717c212572,690562,203047,708659,193522,725804r-31083,48980l162090,776287v-3810,8573,-6668,19050,-10478,28575c148755,810577,146850,814387,143992,818197r-1905,1905l133634,848201v-1548,7144,-2024,12383,-2024,16669c131610,873442,132562,879157,129705,888682v-4763,13335,-8573,25718,-13335,39053c112560,941070,107797,953452,103987,966787v-4762,20003,-8572,38100,-13335,57150c87795,1042035,85890,1059180,83032,1076325v-2857,17145,-3810,35242,-4762,52387c81127,1115377,83032,1102995,84937,1092517r618,-2987l86842,1075372v2858,-17145,4763,-35242,7620,-52387l96848,1023781r207,-885l94463,1022032v4762,-20003,8572,-38100,13335,-57150c111608,951547,115418,938212,120180,925829r13274,-38873l132563,886777v2857,-9525,1905,-15240,1905,-23812c134468,854392,135420,842010,144945,818197v1905,-3810,3810,-8572,7620,-13335l152821,804166r10222,-27879c173520,759142,183045,742950,194475,726757v9525,-18097,18098,-36195,28575,-53340c227813,665797,233528,656272,238290,647700v2858,-7620,7620,-16193,15240,-27623c261150,608647,272580,594360,286868,574357,335445,503872,389738,440055,451650,381000v15240,-13335,27623,-26670,43815,-40005c519278,318135,557378,283845,600240,259080v12383,-9525,20955,-20003,36195,-28575c649770,225742,665010,216217,684060,205740v9525,-4763,20003,-10478,30480,-16193c720255,186690,725018,183832,730733,180975v5715,-2858,11430,-4763,18097,-6668c767880,164782,788835,155257,808838,147637,860273,123825,916470,101917,974573,83820v15240,-1905,28575,-3810,43815,-5715c1027913,74295,1038390,70485,1049820,66675v11430,-3810,23813,-7620,36195,-9525c1111733,52387,1138403,47625,1162215,46672v36672,-3334,73343,-5239,110014,-5596l1360655,44043r-90331,-3324xm1404150,v14287,952,30480,1905,44767,2857c1465110,3810,1480350,5715,1494637,7620v15240,952,23813,3810,30480,7620c1531785,19050,1536547,22860,1545120,24765v13335,,7620,-7620,24765,-4763c1582267,21907,1594650,25717,1607032,28575v7620,1905,15240,4762,22860,6667c1629892,35242,1629892,36195,1628940,36195v952,2857,,4762,-953,6667c1614652,41910,1602270,40957,1588935,40005v-4763,-953,-8573,-1905,-13335,-3810c1570837,35242,1567027,34290,1562265,33337v-8573,-1905,-17145,-3810,-25718,-5715c1527975,25717,1519402,23812,1510830,21907v-8573,-952,-17145,-2857,-26670,-3810l1454633,18097v-8573,,-17145,,-23813,c1416533,18097,1405103,18097,1393673,18097r-1745,-557l1375575,25717v-8573,2857,16192,4762,5715,9525c1401292,39052,1421295,42862,1438440,46672r-25432,444l1413437,47149v10240,714,19765,952,26908,-477c1447965,47625,1455585,48577,1463205,49530v20955,4762,34290,6667,43815,8572c1516545,60007,1522260,60007,1527975,60960v11430,2857,23813,5715,35243,7620c1575600,70485,1587030,74295,1599413,76200v11430,2857,23812,5715,35242,8572l1669898,95250r17145,4762l1704188,105727r221,202l1716704,108049v10626,2500,23217,6667,29795,11072l1750661,125427r1152,303c1760385,129540,1769910,133350,1778483,136207v7620,2858,15240,5715,22860,9525c1808963,149542,1816583,152400,1824203,156210v3810,2857,9525,5715,17145,9525c1845158,167640,1848968,169545,1852778,171450v3810,1905,8572,3810,12382,6667c1882305,186690,1899450,195262,1907070,201930v17145,11430,35243,21907,53340,34290c1968983,241935,1978508,248602,1988033,255270r799,571l2002949,264417v324309,219099,537534,590139,537534,1010980l2540080,1283368r10880,1554c2554770,1287779,2557627,1289684,2561437,1292542v953,10477,2858,13335,4763,25717c2571915,1329689,2578582,1339214,2584297,1348739r7621,693l2591918,1342072r7743,-21509l2599537,1316355v2858,-28575,4763,-27623,7620,-25718c2610967,1289685,2614777,1289685,2617635,1290637v5715,-3810,10477,-8572,16192,-10477c2634780,1294447,2634780,1306830,2635732,1322070v-1905,6667,-2857,13335,-4762,20002c2629065,1348740,2627160,1355407,2625255,1361122v-953,10478,-1905,20955,-2858,31433l2621445,1408747v-953,5715,-953,10478,-1905,16193l2615478,1427648r252,1101l2619621,1426155r1824,-15503l2622397,1394460v953,-10478,1905,-20955,2858,-31433c2627160,1357312,2629065,1350645,2630970,1343977v1905,-6667,3810,-13335,4762,-20002c2638590,1325880,2640495,1327785,2643352,1329690v,4762,,9525,-952,14287c2641447,1348740,2641447,1353502,2640495,1358265v-953,9525,-1905,18097,-953,26670c2638590,1394460,2638590,1404937,2637637,1416367v-1905,10478,-2857,21908,-4762,33338c2630970,1461135,2630017,1472565,2627160,1484947v-1905,11430,-4763,22860,-6668,34290c2613825,1544955,2615730,1553527,2608110,1591627v-3810,1905,-7620,3810,-11430,6668c2592870,1611630,2587155,1626870,2582392,1640205v-6667,21907,-1905,24765,-3810,40005c2577630,1682115,2576677,1684972,2576677,1685925v-5715,15240,-11430,30480,-16192,43815c2558580,1731645,2557627,1732597,2555722,1733550v-6667,15240,-13335,31432,-20002,46672c2543340,1764982,2550007,1748790,2556675,1733550v1905,-1905,2857,-1905,4762,-3810c2553817,1770697,2541435,1796415,2530957,1816417r-16192,8573l2511407,1831707r501,902c2512860,1830704,2513813,1827847,2515718,1824989v4762,-1905,10477,-4762,16192,-8572c2532863,1826894,2525243,1840229,2520480,1848802v-6667,13335,-14287,25717,-20955,38100c2495715,1893569,2492858,1899284,2489048,1905952v-3810,6667,-7620,12382,-11430,19050c2474760,1928812,2472855,1933574,2469045,1939289v-3810,9525,-7620,18098,-12382,27623l2443328,1993582v-6668,9525,-13335,20002,-20955,28575c2415705,2030729,2408085,2040254,2401418,2048827r873,-1798l2378557,2079307v-5715,-5715,-37147,39053,-51435,56198l2316995,2151085r10127,-14628c2341410,2120264,2372842,2075497,2378557,2080259v-2857,20003,-30480,45720,-39052,59055c2331885,2148363,2325455,2155031,2319383,2160388r-16154,11875l2302357,2173605r-10099,7769l2291880,2184082v-14288,15240,-28575,31433,-44768,45720c2231872,2245042,2216632,2260282,2199487,2273617r-2203,1598l2181390,2295524v-11430,10478,-24765,19050,-38100,28575l2107680,2350806r-127,155l2143290,2325052v12382,-9525,25717,-19050,38100,-28575c2173770,2309812,2163292,2318384,2149957,2327909v-10953,10002,-18811,14050,-25598,16669l2106651,2352057r-509,618c2099475,2357437,2093760,2361247,2087092,2365057r-7179,3327l2061852,2383036v-6668,5120,-12383,9168,-17622,12501c2034705,2403157,2027085,2407920,2017560,2412682v1905,-2857,-2857,-952,-8572,953l1999459,2417870r-1481,1124l2009940,2414587v5715,-1905,9525,-3810,8573,-952c2011845,2423160,1998510,2431732,1984223,2439352v-7620,3810,-14288,7620,-21908,11431c1954695,2454592,1947075,2457450,1940408,2461260r-15474,2321l1922310,2465070v-23813,11430,-47625,20955,-72390,31432l1846229,2497341r-22026,14401c1829918,2512695,1832775,2513647,1836585,2515552v-17145,15240,-40005,18098,-45720,20003c1791818,2531745,1793723,2526982,1794675,2522220v-4762,1905,-9525,3810,-15240,5715c1774673,2529840,1769910,2530792,1765148,2532697v-9525,2858,-20003,5715,-29528,9525l1731675,2537487r-14153,2830c1711807,2541270,1706092,2543175,1700377,2544127v-11430,2858,-23812,6668,-35242,8573l1663973,2553240r33547,-8161c1703235,2543174,1708950,2542222,1714665,2541269v5715,-952,10477,-2857,14287,-2857c1729905,2540317,1731810,2542222,1734667,2543174v10478,-2857,20003,-5715,29528,-9525c1768957,2531744,1773720,2530792,1778482,2528887v4763,-1905,9525,-3810,15240,-5715c1792770,2526982,1790865,2531744,1789912,2536507v-13335,6667,-26670,12382,-40005,19050l1747946,2555008r-27566,11026c1711808,2568892,1704188,2570797,1697520,2572702v-14287,3810,-24765,5715,-34290,8572c1663707,2578893,1657754,2578893,1649062,2580084r-29634,5766l1618462,2587942v-24765,5715,-52387,10477,-79057,15240c1530832,2602229,1531785,2600324,1521307,2598419v-4762,,-9525,,-15240,c1498447,2601277,1488922,2604134,1479397,2606992v-8572,952,-16192,1905,-23812,1905c1447965,2608897,1440345,2609849,1431772,2609849r-2587,-1108l1407484,2612588v-7858,119,-15716,-1310,-26194,-4644c1381290,2607944,1382243,2606992,1382243,2606992v1905,-1905,2857,-3810,4762,-6668c1379385,2599372,1371765,2598419,1365098,2597467v2857,-1905,7620,-3810,10477,-5715c1386053,2591752,1396530,2591752,1407008,2590799v10477,-952,20002,-952,30480,-952l1481302,2590799r30480,-2857c1531785,2584132,1550835,2579369,1568932,2575559v16193,-4762,27623,-6667,38100,-8572c1617510,2566034,1627035,2566034,1635607,2566034r1988,-923l1609890,2566035v-10478,952,-22860,3810,-38100,8572c1553692,2578417,1534642,2583180,1514640,2586990v-9525,952,-19050,1905,-30480,2857c1470825,2589847,1455585,2589847,1440345,2588895v-9525,,-20003,952,-30480,952c1399387,2590800,1388910,2590800,1378432,2590800v-952,-1905,,-2858,953,-3810c1381290,2584132,1384147,2581275,1386052,2577465v93345,-3810,199073,-21908,293370,-48578c1748955,2508885,1814677,2485072,1878495,2453640v15240,-8573,33337,-18098,52387,-27623c1940407,2421255,1950885,2416492,1960410,2410777v9525,-5715,20002,-10477,30480,-16192c2010892,2383155,2029942,2371725,2048040,2360295v18097,-12383,33337,-23813,45720,-35243c2122335,2304097,2150910,2283142,2179485,2258377v7620,-6667,16192,-12382,23812,-19050c2210917,2232660,2218537,2225992,2226157,2219325v12383,-10478,22860,-20003,34290,-31433c2265210,2179320,2270925,2171700,2274735,2164080r20523,-18813l2295423,2144085r-19735,18090c2271878,2169795,2266163,2177415,2261400,2185987v-11430,11430,-21907,20955,-34290,31433c2219490,2224087,2211870,2230755,2204250,2237422v-7620,6668,-15240,12383,-23812,19050c2151863,2280285,2124240,2302192,2094713,2323147v-12383,11430,-28575,23813,-45720,35243c2030895,2369820,2011845,2382202,1991843,2392680v-10478,5715,-20003,10477,-30480,16192c1951838,2414587,1941360,2419350,1931835,2424112v-19050,9525,-37147,19050,-52387,27623c1815630,2482215,1749908,2506027,1680375,2526982v-94297,26670,-200025,44768,-293370,48578c1379385,2575560,1370813,2575560,1365098,2575560v-953,-2858,-2858,-4763,-2858,-7620c1358430,2566035,1348905,2566987,1339380,2566987v-8572,2858,-20002,5715,-20955,8573c1294613,2576512,1275563,2576512,1257465,2576512v-17145,-952,-31432,-1905,-44767,-1905c1205078,2573655,1198410,2572702,1190790,2572702v-7620,-952,-15240,-1905,-21907,-3810l1182079,2554816r-2719,741l1130192,2546452r-2267,533c1090778,2541270,1060298,2535555,1033628,2529840v-13335,-2858,-25718,-5715,-37148,-7620c985050,2519362,974573,2517457,964095,2516505v-12382,-5715,-25717,-11430,-39052,-18098c911708,2493645,897420,2487930,876465,2480310v-17145,-6668,-34290,-13335,-50482,-20003c830745,2455545,832650,2454592,834555,2453640v12383,2857,23813,4762,35243,6667c875513,2465070,880275,2468880,885038,2473642v13335,2858,27622,8573,52387,15240c975525,2503170,1006958,2509837,1041248,2515552v8572,1905,17145,2858,25717,4763c1075538,2521267,1085063,2523172,1094588,2525077v9525,1905,20002,3810,30480,6668l1158657,2539008r2605,-596c1171740,2540317,1181265,2541270,1192695,2543175v952,-953,952,-953,952,-1905c1208887,2542222,1225080,2542222,1239367,2543175v2858,,6668,952,7620,952c1271752,2545080,1294612,2544127,1317472,2544127v18098,953,35243,953,51435,1905c1389862,2545080,1410817,2542222,1429867,2541270v2858,,6668,,7620,c1438440,2544127,1440345,2546032,1440345,2548890v28575,-1905,45720,-4763,60007,-7620c1514640,2539365,1525117,2536507,1540357,2531745v7620,-953,15240,-1905,22860,-3810c1567980,2526982,1572742,2526982,1577505,2526030v11430,-2858,20955,-4763,31432,-7620c1617510,2516505,1626082,2514600,1634655,2512695v8572,-1905,17145,-4763,25717,-6668l1707545,2497863r6168,-2313c1697520,2498407,1680375,2501265,1664183,2504122v-8573,1905,-17145,4763,-25718,6668c1629893,2512695,1621320,2514600,1612748,2516505v-11430,2857,-20003,4762,-31433,7620c1576553,2525077,1571790,2525077,1567028,2526030v-7620,952,-15240,1905,-22860,3810c1517498,2532697,1498448,2533650,1482255,2535555v-15240,1905,-27622,3810,-41910,3810c1438440,2539365,1435583,2539365,1432725,2539365v-19050,1905,-40005,4762,-60960,4762c1355573,2543175,1338428,2543175,1320330,2542222v-22860,,-45720,953,-70485,c1247940,2542222,1245083,2541270,1242225,2541270v-10477,-3810,-18097,-7620,-29527,-12383c1207935,2532697,1201268,2535555,1196505,2539365r-41,82l1209840,2530792v11430,4762,20003,8572,29528,12382c1224128,2543174,1207935,2542222,1193648,2541269r360,-233l1164120,2536507v-12382,-2857,-23812,-4762,-35242,-7620c1118400,2526030,1107923,2524125,1098398,2522220v-9525,-1905,-19050,-2858,-27623,-4763c1062203,2515552,1053630,2514600,1045058,2512695v-34290,-5715,-65723,-12383,-103823,-26670c916470,2480310,902183,2474595,888848,2470785v-5715,-3810,-10478,-8573,-15240,-13335c862178,2455545,850748,2453640,838365,2450782v-18097,-8572,-34290,-17145,-52387,-26670c780263,2424112,776453,2425065,770738,2425065v-19050,-9525,-36195,-18098,-54293,-27623c713588,2391727,709778,2386012,706920,2380297v,,953,,1905,-952c719303,2386012,730733,2391727,742163,2397442v11430,5715,21907,11430,33337,18098c779310,2413635,782168,2411730,785025,2409825v-18097,-8573,-29527,-18098,-39052,-25718c736448,2376487,726923,2371725,713588,2369820v-26670,-19050,-35243,-19050,-44768,-25718c655485,2335530,643103,2327910,630720,2319337v-30480,-17145,-21907,953,-60007,-25717c563093,2287905,556425,2282190,547853,2274570v1905,,3810,-953,4762,-1905c561188,2275522,567855,2277427,575475,2279332v-16192,-18097,-19050,-25717,-47625,-49530c518325,2222182,509753,2214562,501180,2207895v-8572,-7620,-17145,-14288,-24765,-21908c470700,2180272,455460,2174557,444983,2160270v-16193,-17145,-29528,-33338,-45720,-50483l396126,2099983r-9246,-9246c376403,2080260,365925,2068830,355448,2056447v-1905,-6667,-16193,-24765,-3810,-17145c346875,2033587,343065,2026920,339255,2022157r-1475,-2313l323062,2009774v-11430,-13335,-20955,-27622,-28575,-40957c286867,1954529,281152,1941194,278295,1930717r-1905,c268770,1917382,261150,1903095,254483,1888807v-6668,-14287,-14288,-27622,-20955,-41910c225908,1830705,218288,1814512,211620,1798320v-6667,-16193,-13335,-33338,-20002,-49530c199238,1759267,205905,1769745,211620,1782127v5715,12383,11430,25718,20003,41910c235433,1829752,236385,1839277,238290,1846897r2755,4041l237654,1833304r-8846,-16053l214410,1784873r-17078,-28464c190665,1737359,183045,1718309,176377,1699259r-17951,-58580l152529,1623596v-9989,-33579,-18571,-67765,-25676,-102488l115498,1446707r-81,2045c115417,1453515,115417,1457325,116370,1463992v1905,11430,3810,22860,4762,35243c123037,1511617,124942,1524000,126847,1535430v-4762,-8573,-6667,-20003,-9525,-31433c115417,1491615,113512,1478280,110655,1463992v-4763,,-5715,,-7620,c102082,1453515,101130,1443990,98272,1427797v-1905,-7620,-4762,-15240,-6667,-22860c89700,1397317,87795,1389697,85890,1383030v-5715,-6668,-10478,-11430,-16193,-17145c67792,1365885,66840,1365885,64935,1365885v-1905,-5715,-3810,-14288,-4763,-23813c59220,1332547,58267,1322070,58267,1311592v,-20002,953,-38100,3810,-42862c63030,1263015,63030,1258252,63982,1253490r3244,-10453l65649,1219200v238,-11906,1190,-24289,2143,-35243l71602,1176814r,-4287c69697,1178242,66840,1182052,63982,1186815v-1905,-3810,-4762,-5715,-6667,-9525c53505,1171575,54457,1120140,44932,1160145r-2262,-13573l42075,1147762v-953,12383,-2858,25718,-3810,38100c37312,1198245,35407,1211580,35407,1223962v-952,9525,-1905,20003,-2857,29528l32550,1314449v,10478,,20955,952,31433c34455,1356359,35407,1366837,35407,1377314v-3810,953,-2857,36195,-8572,29528c25882,1406842,25882,1406842,24930,1406842v-5715,-20955,-5715,-39053,-5715,-57150c19215,1331594,22072,1313497,19215,1290637v952,-16193,2857,-30480,4762,-45720l32546,1253485r-7616,-9520c23025,1234440,23025,1223962,23025,1209675v,-14288,952,-31433,1905,-52388c24930,1152525,25882,1147762,25882,1143000v953,-7620,1905,-16193,2858,-23813c32550,1105852,36360,1089660,40170,1076325r5695,-28474l43980,1041082v-1905,12383,-4763,23813,-6668,38100c33502,1092517,29692,1108710,25882,1122045v-952,7620,-1905,16192,-2857,23812c23025,1150620,22072,1155382,22072,1160145v,20955,-952,38100,-1905,52387c20167,1226820,21120,1237297,22072,1246822v-1905,16193,-3810,30480,-4762,45720c20167,1315402,17310,1333500,17310,1351597v,18098,,36195,5715,57150c23025,1408747,23977,1408747,24930,1408747v3810,18098,7620,35243,12382,54293c38265,1475422,41122,1486852,43980,1507807v4762,16193,9525,31433,14287,45720c60410,1580673,74877,1623893,80770,1651843r1964,18842l86843,1670685v10477,26670,17145,40957,20955,50482c112560,1730692,114465,1737360,115418,1746885v-3810,-953,-8573,-10478,-14288,-21908c95415,1713547,90653,1700212,85890,1690687v-4762,-12382,3810,21908,-952,9525l76651,1674524r-6001,923c67792,1667827,65887,1660207,63982,1653540,53505,1643062,45885,1621155,41122,1601152v-4762,-20002,-8572,-39052,-14287,-46672c22072,1537335,22072,1519237,25882,1515427v-1905,-15240,-4762,-30480,-6667,-45720c17310,1454467,16357,1439227,14452,1423987,10642,1412557,6832,1403032,3975,1390650v-5715,-64770,-6668,-140018,6667,-177165c11595,1197292,12547,1177290,17310,1167765v-1905,-8573,-3810,-16193,-5715,-24765c13500,1126807,11595,1089660,23025,1074420v952,-6668,1905,-11430,2857,-16193c27787,1034415,29692,1018222,33502,1002982v6668,-13335,15240,-35242,20003,-40005c58267,973455,46837,1000125,48742,1017270r4761,-9306l56362,985718v1905,-10121,3334,-19407,953,-24646c60172,949642,63030,941069,65887,929639v4763,-15240,8573,-31432,13335,-47625c83985,865822,89700,849629,95415,833437r1213,-1365l103988,793432v3810,-7620,7620,-18098,10477,-27623c118275,756284,123038,748664,126848,742949v8572,-16192,15240,-32385,24765,-47625c158280,680084,164948,667702,171615,652462v953,-13335,20003,-38100,28575,-55245c204953,591502,210668,585787,221145,573404v6668,-14287,12383,-24765,17145,-33337c243053,531494,247815,525779,252578,519112v5715,-5715,14287,-15240,15240,-7620c268770,510539,270675,507682,271628,505777v4762,-10478,9525,-20003,15240,-30480c296393,464819,307823,446722,316395,441007v-6429,12144,536,9822,804,14332l315045,461363r30877,-31786c348780,423862,354495,417195,361162,409575v6668,-6668,14288,-13335,20003,-19050l382888,392440r-770,-963c390690,382904,398310,374332,406883,366712v7620,-7620,16192,-15240,24765,-22860c442125,333374,448793,324802,458318,315277v12382,-9525,25717,-19050,37147,-27623c508800,277177,522135,267652,535470,258127r23919,-16687l575475,226694v9525,-5715,19050,-11430,28575,-17145c613575,203834,624052,199072,634530,193357r4035,-2075l648937,181094v5834,-4406,12264,-8692,17026,-12502c673583,162877,679298,160496,684656,159067r13224,-3044l700252,154304c782167,109537,869797,74294,959332,49529r9612,-2090l995527,38099v6192,-1905,12621,-3096,18336,-3691l1023424,34327r3536,-990c1097445,17144,1169835,7619,1244130,4762v18574,476,39767,,61674,-238c1327712,4285,1350334,4285,1371765,5714r1228,921l1405103,2857v10477,1905,20002,2857,29527,4762c1444155,9524,1453680,10477,1464158,13334r15234,3463l1463205,12382v-9525,-1905,-20003,-3810,-29528,-5715c1424152,4762,1414627,3810,1404150,1905v,,,-953,,-1905xe" fillcolor="#0070c0" stroked="f">
               <v:fill opacity="37265f"/>
               <v:stroke joinstyle="miter"/>
               <v:path arrowok="t" o:connecttype="custom" o:connectlocs="1753859,3166259;1738783,3174376;1739686,3174764;1879216,3083846;1830471,3095452;1757352,3104738;1753871,3095452;1804938,3090810;1879216,3083846;2006011,3071696;2003036,3072537;2004561,3072239;1096389,3054249;1148036,3067597;1170088,3068757;1231599,3098935;1259453,3104738;1261196,3105319;1267578,3098935;1291950,3105899;1316324,3111701;1364346,3122870;1365069,3122148;1420778,3131433;1447471,3136076;1474165,3138397;1528713,3140718;1602992,3139557;1606216,3139557;1613438,3135494;1629686,3130272;1646224,3129982;1657541,3131432;1660587,3139557;1686555,3139557;1678431,3151164;1673789,3156967;1658700,3163931;1630846,3163931;1594868,3161610;1517107,3159289;1459077,3154646;1408010,3147682;1356944,3139557;1279184,3127951;1218833,3108220;1219531,3107713;1184015,3096614;1152678,3082686;1116700,3071079;1079561,3058312;1096389,3054249;1779579,3029365;1761847,3032072;1639212,3038264;1679591,3043222;1690037,3040901;1761995,3032777;1773836,3030474;1889762,3012548;1829533,3021741;1850200,3022331;1879941,3016818;2109621,3009864;1920716,3060172;2016312,3038871;898507,2986351;1031975,3043222;1079561,3058312;1115539,3071078;1151518,3082685;1182854,3096612;1175890,3102416;1157320,3098934;1091167,3074561;1058670,3061793;1026173,3047865;983230,3032777;946091,3016528;917077,3001439;898507,2986351;953056,2957336;1016888,2989834;1008765,2994476;934486,2958496;953056,2957336;717453,2878411;796374,2922516;812622,2941087;775483,2921355;747629,2903946;717453,2878411;855844,2848629;855855,2848960;859775,2853703;860206,2851716;2550776,2772441;2546562,2772792;2476925,2822700;2408449,2859841;2359704,2888857;2333011,2900463;2305156,2912070;2271498,2929480;2245965,2944568;2208826,2959657;2170527,2973585;2160080,2984030;2143832,2989834;2103212,2996798;2050984,3013047;2003400,3028135;1951172,3043224;1886178,3059473;1794492,3074561;1792170,3078043;1748086,3089065;1749229,3089650;1798185,3077410;1799134,3074561;1890822,3059473;1955816,3043224;2008042,3028135;2055628,3013047;2107854,2996798;2148476,2989834;2120977,3006334;2121781,3006083;2150797,2988673;2167045,2982870;2168127,2982570;2175169,2974745;2213469,2960817;2250609,2945729;2276142,2930640;2309799,2913231;2337653,2901624;2356754,2893320;2366669,2886535;2415414,2857520;2483889,2820379;560574,2756390;564980,2760170;566483,2760937;2558565,2726092;2558168,2726366;2558168,2726697;2560012,2726960;2560489,2726366;2583639,2708766;2576787,2713500;2575576,2714759;2580274,2711752;465809,2650305;509640,2701913;474887,2660208;2665814,2650271;2665711,2650307;2664943,2655567;2646373,2676458;2624321,2700831;2625651,2700524;2646373,2677618;2664943,2656727;2665814,2650271;579248,2624136;581546,2626932;581662,2626550;407573,2597533;437749,2617265;439230,2619010;452981,2622052;484171,2650923;527114,2685742;545684,2711277;556129,2724044;600232,2761185;587466,2771630;546393,2725992;544524,2726366;544524,2726366;583392,2769554;587466,2771630;600233,2761185;710489,2848233;688439,2855197;696562,2861001;664065,2862161;643174,2848233;623445,2833145;574700,2792522;529435,2751900;487654,2711277;467924,2691546;449355,2670654;456318,2661369;479530,2682261;505063,2701991;536399,2735651;539063,2737936;505063,2701991;480690,2682261;457478,2661369;431945,2630031;407573,2597533;2964378,2412990;2963790,2413242;2951113,2443667;2952193,2267584;2921437,2312013;2906348,2339869;2891261,2365403;2855282,2412990;2823946,2460576;2796092,2498878;2793768,2500298;2791867,2503114;2794930,2501200;2822785,2462899;2854122,2415312;2890100,2367726;2905188,2342191;2920275,2314336;2951612,2269070;3044895,2263556;3035176,2285319;3014285,2327102;3035176,2285319;3044895,2263556;3072315,2251661;3057226,2296925;3030533,2345673;3003839,2395581;2979467,2426918;2995715,2394420;3009642,2361922;3020087,2344513;3034014,2321300;3046782,2298087;3072315,2251661;2997192,2152170;2969021,2201752;2968503,2202944;2996875,2153005;3012642,2039872;2978783,2132385;2907558,2277980;2897129,2294467;2897063,2294604;2872690,2336387;2848318,2381653;2820464,2416473;2797252,2455935;2660301,2610301;2615036,2648603;2610694,2651904;2608820,2653801;2589893,2669231;2574416,2686904;2517546,2729848;2508635,2735477;2484431,2755210;2480935,2757480;2475764,2762346;2430501,2792523;2385237,2820379;2380058,2823005;2349409,2842912;2339907,2847704;2330690,2854037;2299353,2871448;2270075,2882930;2204817,2915847;2051720,2972950;1945035,3000383;2031254,2984030;2047503,2980547;2099729,2961977;2132226,2951532;2184454,2924836;2243644,2903944;2281567,2889072;2298193,2879571;2313279,2874930;2334171,2863322;2339660,2859507;2353902,2845913;2385237,2827343;2420888,2809867;2433983,2801807;2479247,2771630;2498976,2753060;2521028,2739132;2577897,2696189;2618519,2657887;2663782,2619586;2800733,2465219;2819580,2433178;2820464,2430399;2850639,2383973;2859924,2370046;2872270,2352922;2876172,2345673;2900544,2303889;2948130,2205233;2994554,2099615;3008191,2056670;3139628,1937124;3136147,1939445;3136147,1939445;3150591,1868337;3150174,1870390;3153556,1874449;3164002,1886055;3170965,1881413;3171141,1880522;3166323,1883734;3154717,1873288;3140246,1736490;3139436,1736536;3137968,1736617;3138468,1742135;3137308,1771152;3132666,1788561;3104812,1832665;3097848,1870967;3090884,1883734;3079278,1939445;3066511,1983550;3052584,2026494;3044460,2060153;3035176,2094972;3042580,2083453;3049103,2058991;3054905,2024172;3068832,1981229;3081600,1937124;3093206,1881413;3100169,1868645;3107133,1830344;3134987,1786239;3116418,1875609;3102490,1949890;3071154,2045064;3064954,2054707;3062304,2069148;3053745,2093812;3021248,2164611;3006160,2201752;2996875,2221484;2985269,2242375;2953933,2298087;2920275,2352636;2877334,2425758;2829748,2497718;2798413,2538340;2764755,2577803;2753149,2594052;2740383,2610301;2720652,2626550;2688383,2662280;2689315,2666012;2655658,2700831;2619679,2726366;2590664,2749579;2563178,2769666;2567452,2769310;2597628,2747257;2626644,2724044;2662622,2698510;2696280,2663691;2695119,2659048;2727615,2623068;2747346,2606819;2760112,2590570;2771718,2574321;2805376,2534859;2836712,2494236;2884297,2422275;2927239,2349155;2960897,2294604;2992233,2238893;3003839,2218001;3013123,2198271;3028212,2161130;3060709,2090330;3073475,2042744;3104812,1947570;3118739,1873289;3137308,1783918;3141495,1768220;3138468,1767669;3139628,1738653;3165162,1711958;3151646,1768272;3151648,1768272;3165163,1711959;3175608,1700351;3168644,1715440;3168644,1715440;3167048,1747067;3166323,1776954;3154717,1812668;3154717,1816748;3168644,1776954;3170965,1715439;3176377,1703716;3125701,1650443;3118095,1668421;3115256,1694549;3111595,1682343;3110256,1684066;3114096,1696870;3111775,1715440;3116418,1730528;3120016,1730328;3117578,1722403;3119899,1703833;3125701,1650443;3223193,1619106;3225514,1620266;3224353,1669013;3225514,1702673;3222032,1764186;3218551,1799006;3208105,1850075;3204623,1893019;3187214,1971943;3170965,2040421;3141951,2053189;3144272,2046225;3148914,1997478;3166323,1946409;3180250,1938285;3180250,1938284;3195339,1850075;3203462,1808291;3210426,1765348;3216229,1724724;3218551,1686423;3219711,1653925;3222032,1636515;3223193,1619106;163460,1080952;164038,1081241;164093,1081079;233483,914592;207949,962178;187059,979588;187009,980700;184988,1025132;185046,1025026;187059,980748;207949,963338;233483,915752;234353,916332;234788,915462;247409,813615;231160,825221;206788,876290;212364,880751;212545,879967;207949,876290;232321,825221;246709,814944;336776,747458;335310,748632;329087,772558;325170,784599;218394,979588;203306,1027174;189379,1075922;159203,1178059;139473,1247698;130188,1299928;125546,1326622;122064,1353318;111619,1425278;108136,1469383;113940,1515809;116660,1490512;116261,1482149;120904,1433402;131348,1361442;139633,1351500;151663,1270989;151079,1256983;162545,1224112;169367,1196512;167328,1201272;160364,1198951;142954,1248859;144116,1276715;135991,1330105;134831,1339390;123225,1353318;126706,1326622;131348,1299928;140633,1247698;160364,1178059;190540,1075922;204467,1027174;219554,979588;326330,784599;336776,747458;357668,631393;357666,631393;363469,636036;363469,636035;566799,466149;566576,466327;565900,467091;556419,477026;554022,480514;552457,482282;545684,492116;474888,575682;455157,598895;435427,623268;348220,719660;436587,622108;456317,597734;476048,574521;546844,490954;554022,480514;565900,467091;596261,386114;586243,389604;578794,392370;577021,394620;564254,406226;531757,427118;509706,451492;488815,475865;474888,488633;474414,488041;461251,503867;438909,531578;402931,571040;408733,578002;408844,577905;404090,572200;440069,532738;476048,488633;489975,475866;510866,451492;532917,427119;565414,406227;578181,394621;592108,389398;596504,388034;2277302,176419;2336492,203113;2362025,224005;2305156,196149;2277302,176419;2084642,91691;2131066,102136;2196060,134634;2084642,91691;1385961,84002;1361588,87048;1309360,94012;1258293,105619;1236243,112582;1210709,119546;1154837,130523;1144554,134635;1073758,159008;1004122,186864;955377,208917;922880,221683;842798,258824;804499,283199;767359,307572;708168,351676;652459,395781;599142,442295;603714,448011;615030,440249;624661,433069;659423,402745;715132,358640;774322,314535;811461,290161;849762,265788;929843,228647;961179,212398;1009925,190345;1079561,162490;1150357,138117;1180096,132275;1194462,127366;1389999,85180;1801019,59048;1825827,61514;1859485,73120;1833952,69639;1780564,59193;1801019,59048;1936085,49907;1983669,53389;2041699,76602;1969742,63835;1936085,49907;1547864,49617;1413814,56871;1320966,69638;1276863,81244;1238563,95172;1185175,102136;983230,179900;910113,212398;888061,220522;868331,230969;831192,250699;773162,280876;729059,315696;601393,415511;574713,438712;548612,462545;549165,463099;348382,698710;307760,754421;289190,788081;270621,819418;235803,884414;197929,944097;197503,945929;184736,980748;175451,996998;173130,999319;162830,1033558;160364,1053870;158043,1082886;141794,1130473;126706,1178059;110458,1247698;101173,1311534;95370,1375369;103494,1331265;104247,1327625;105815,1310373;115100,1246538;118007,1247508;118260,1246429;115101,1245377;131350,1175738;146437,1128150;162611,1080782;161525,1080564;163847,1051549;176613,996998;185897,980748;186209,979900;198665,945929;236964,885575;271782,820579;290352,789242;308921,755582;349543,699871;550326,464260;603714,415513;731380,315697;775483,280877;833513,250700;870652,230969;890383,220523;912434,212398;985553,179900;1187497,102137;1240885,95173;1279184,81245;1323287,69639;1416135,56871;1550185,50052;1657930,53668;1710928,0;1765476,3481;1821185,9285;1858324,18570;1882697,30177;1912873,24373;1958136,34819;1985990,42943;1984830,44105;1983669,52229;1936085,48747;1919837,44105;1903588,40622;1872251,33658;1840916,26694;1808419,22052;1772441,22052;1743425,22052;1698162,22052;1696036,21373;1676110,31337;1683074,42943;1752710,56871;1721721,57412;1722244,57452;1755031,56871;1782886,60354;1836273,70799;1861806,74282;1904749,83567;1948852,92852;1991794,103297;2034737,116065;2055628,121868;2076518,128832;2076788,129078;2091769,131661;2128073,145153;2133145,152837;2134548,153206;2167045,165972;2194900,177579;2222754,190347;2243645,201953;2257572,208917;2272659,217041;2323726,246058;2388720,287841;2422378,311054;2423351,311750;2440553,322200;3095527,1554109;3095036,1563822;3108293,1565716;3121059,1575001;3126862,1606338;3148913,1643479;3158199,1644323;3158199,1635355;3167634,1609146;3167483,1604018;3176768,1572680;3189535,1572680;3209265,1559913;3211586,1610982;3205783,1635355;3198820,1658568;3195337,1696870;3194177,1716600;3191856,1736332;3186907,1739632;3187214,1740973;3191955,1737813;3194177,1718922;3195337,1699191;3198820,1660889;3205783,1637676;3211586,1613303;3220871,1620267;3219711,1637676;3217389,1655087;3216228,1687585;3213907,1725886;3208105,1766509;3201141,1809452;3193016,1851236;3177929,1939445;3164002,1947570;3146592,1998639;3141950,2047386;3139628,2054350;3119899,2107740;3114095,2112383;3089723,2169254;3115256,2112383;3121059,2107740;3083920,2213358;3064190,2223805;3060098,2231990;3060709,2233089;3065351,2223804;3085081,2213358;3071154,2252821;3045620,2299247;3032854,2322460;3018927,2345673;3008481,2363082;2993394,2396741;2977145,2429239;2951612,2464059;2926079,2496557;2927143,2494366;2898223,2533698;2835551,2602177;2823211,2621161;2835551,2603337;2898223,2534858;2850639,2606818;2826121,2632497;2806438,2646967;2805375,2648603;2793070,2658070;2792609,2661369;2738060,2717080;2680030,2770470;2677346,2772418;2657979,2797165;2611555,2831984;2568165,2864527;2568010,2864716;2611555,2833145;2657979,2798326;2619679,2836627;2588488,2856938;2566911,2866052;2566291,2866805;2543079,2881893;2534332,2885947;2512325,2903801;2490853,2919034;2458356,2939925;2447911,2941087;2436300,2946247;2434496,2947617;2449071,2942247;2459517,2941087;2417735,2972423;2391041,2986352;2364348,2999119;2345493,3001947;2342296,3003762;2254090,3042062;2249592,3043085;2222754,3060633;2237841,3065275;2182133,3089650;2186775,3073401;2168205,3080364;2150797,3086167;2114818,3097774;2110011,3092004;2092766,3095452;2071875,3100095;2028933,3110541;2027517,3111199;2068394,3101255;2089284,3096612;2106693,3093131;2113656,3098934;2149636,3087327;2167044,3081525;2185614,3074561;2180971,3090810;2132226,3114023;2129837,3113354;2096248,3126789;2068394,3134914;2026612,3145360;2009348,3143910;1973240,3150936;1972063,3153485;1875734,3172055;1853682,3166251;1835112,3166251;1802615,3176698;1773601,3179019;1744585,3180179;1741433,3178829;1714991,3183517;1683074,3177858;1684235,3176698;1690037,3168573;1663344,3165091;1676110,3158127;1714411,3156966;1751550,3155806;1804936,3156966;1842076,3153485;1911712,3138396;1958136,3127951;1992954,3126789;1995376,3125665;1961618,3126790;1915194,3137236;1845558,3152325;1808419,3155806;1755031,3154646;1717892,3155806;1679591,3156967;1680753,3152325;1688876,3140718;2046342,3081525;2288908,2989834;2352740,2956174;2388720,2937604;2425859,2917874;2495495,2876090;2551204,2833145;2655658,2751900;2684673,2728687;2712527,2704314;2754309,2666012;2771718,2636996;2796725,2614072;2796926,2612632;2772879,2634675;2755470,2663691;2713688,2701993;2685834,2726366;2656819,2749579;2552365,2830824;2496656,2873769;2427020,2915552;2389881,2935283;2353902,2953853;2290069,2987512;2047503,3079203;1690037,3138397;1663344,3138397;1659862,3129112;1632007,3127951;1606474,3138397;1532196,3139557;1477648,3137236;1450953,3134914;1424260,3130272;1440339,3113120;1437026,3114023;1377116,3102928;1374354,3103577;1259455,3082686;1214191,3073401;1174730,3066437;1127146,3044384;1067955,3022332;1006443,2997958;1016888,2989834;1059831,2997958;1078401,3014207;1142233,3032777;1268739,3065275;1300075,3071079;1333733,3076882;1370872,3085007;1411800,3093857;1414974,3093131;1453275,3098935;1454435,3096614;1510143,3098935;1519428,3100095;1605313,3100095;1667985,3102416;1742264,3096614;1751549,3096614;1755031,3105899;1828148,3096614;1876894,3085007;1904748,3080364;1922158,3078043;1960457,3068758;1991794,3061794;2023129,3053669;2080609,3043721;2088124,3040902;2027773,3051348;1996436,3059473;1965101,3066437;1926800,3075722;1909392,3078043;1881537,3082686;1806098,3089650;1755031,3094292;1745746,3094292;1671468,3100095;1608795,3097774;1522911,3097774;1513626,3096614;1477648,3081525;1457917,3094292;1457867,3094392;1474165,3083846;1510145,3098934;1454436,3096612;1454874,3096328;1418457,3090810;1375515,3081525;1338376,3073401;1304718,3067597;1273382,3061794;1146876,3029296;1083043,3010725;1064474,2994476;1021531,2986351;957698,2953853;939129,2955014;872974,2921355;861368,2900463;863689,2899303;904311,2921355;944931,2943408;956537,2936444;908953,2905106;869492,2887697;814944,2856358;768519,2826182;695402,2794845;667548,2771632;673350,2769310;701205,2777434;643174,2717080;610678,2690386;580502,2663691;542203,2632354;486494,2570839;482671,2558892;471405,2547626;433106,2505842;428464,2484951;413375,2464059;411578,2461240;393644,2448970;358826,2399062;339097,2352636;336776,2352636;310082,2301568;284549,2250499;257855,2191307;233483,2130953;257855,2171575;282228,2222644;290352,2250499;293708,2255423;289577,2233936;278798,2214375;261254,2174921;240445,2140237;214912,2070598;193039,1999216;185853,1978400;154568,1853516;140732,1762856;140633,1765348;141794,1783918;147597,1826863;154560,1870967;142954,1832665;134831,1783918;125546,1783918;119742,1739813;111619,1711958;104655,1685263;84924,1664372;79122,1664372;73318,1635355;70997,1598214;75640,1545985;77961,1527415;81914,1514678;79992,1485632;82603,1442687;87246,1433983;87246,1428759;77961,1446170;69837,1434563;54749,1413671;51993,1397132;51268,1398582;46625,1445008;43143,1491434;39662,1527415;39662,1601695;40822,1639998;43143,1678298;32698,1714279;30377,1714279;23413,1644640;23413,1572680;29215,1516969;39657,1527409;30377,1515809;28055,1474025;30377,1410189;31537,1392780;35019,1363763;48946,1311534;55886,1276838;53589,1268590;45464,1315016;31537,1367245;28055,1396261;26894,1413671;24573,1477507;26894,1519290;21092,1575001;21092,1646961;28055,1716600;30377,1716600;45464,1782758;53589,1837308;70997,1893019;98417,2012820;100810,2035780;105816,2035780;131350,2097294;140634,2128632;123225,2101936;104655,2060153;103495,2071759;93398,2040458;86086,2041582;77961,2014888;50106,1951052;32698,1894180;31537,1846593;23413,1790882;17609,1735171;4843,1694549;12967,1478668;21092,1422957;14128,1392780;28055,1309213;31537,1289481;40822,1222164;65195,1173416;59391,1239574;65192,1228234;68676,1201127;69837,1171095;80282,1132793;96530,1074760;116261,1015568;117739,1013905;126707,966821;139473,933161;154562,905306;184737,847273;209109,795044;243927,727727;269461,698710;290352,658088;307761,632554;326331,623268;330973,616304;349543,579164;385521,537380;386501,554844;383876,562185;421499,523452;440069,499079;464442,475866;466541,478200;465603,477026;495779,446850;525954,418994;558451,384174;603714,350515;652459,314535;681604,294202;701205,276233;736023,255342;773162,235611;778078,233083;790717,220668;811462,205434;834239,193828;850353,190119;853243,188024;1168927,60353;1180639,57806;1213029,46425;1235371,41927;1247021,41828;1251330,40622;1515947,5803;1591096,5513;1671468,6963;1672964,8085;1712089,3481;1748067,9284;1784047,16248;1802609,20468;1782886,15088;1746906,8124;1710928,2321;1710928,0" o:connectangles="0,0,0,0,0,0,0,0,0,0,0,0,0,0,0,0,0,0,0,0,0,0,0,0,0,0,0,0,0,0,0,0,0,0,0,0,0,0,0,0,0,0,0,0,0,0,0,0,0,0,0,0,0,0,0,0,0,0,0,0,0,0,0,0,0,0,0,0,0,0,0,0,0,0,0,0,0,0,0,0,0,0,0,0,0,0,0,0,0,0,0,0,0,0,0,0,0,0,0,0,0,0,0,0,0,0,0,0,0,0,0,0,0,0,0,0,0,0,0,0,0,0,0,0,0,0,0,0,0,0,0,0,0,0,0,0,0,0,0,0,0,0,0,0,0,0,0,0,0,0,0,0,0,0,0,0,0,0,0,0,0,0,0,0,0,0,0,0,0,0,0,0,0,0,0,0,0,0,0,0,0,0,0,0,0,0,0,0,0,0,0,0,0,0,0,0,0,0,0,0,0,0,0,0,0,0,0,0,0,0,0,0,0,0,0,0,0,0,0,0,0,0,0,0,0,0,0,0,0,0,0,0,0,0,0,0,0,0,0,0,0,0,0,0,0,0,0,0,0,0,0,0,0,0,0,0,0,0,0,0,0,0,0,0,0,0,0,0,0,0,0,0,0,0,0,0,0,0,0,0,0,0,0,0,0,0,0,0,0,0,0,0,0,0,0,0,0,0,0,0,0,0,0,0,0,0,0,0,0,0,0,0,0,0,0,0,0,0,0,0,0,0,0,0,0,0,0,0,0,0,0,0,0,0,0,0,0,0,0,0,0,0,0,0,0,0,0,0,0,0,0,0,0,0,0,0,0,0,0,0,0,0,0,0,0,0,0,0,0,0,0,0,0,0,0,0,0,0,0,0,0,0,0,0,0,0,0,0,0,0,0,0,0,0,0,0,0,0,0,0,0,0,0,0,0,0,0,0,0,0,0,0,0,0,0,0,0,0,0,0,0,0,0,0,0,0,0,0,0,0,0,0,0,0,0,0,0,0,0,0,0,0,0,0,0,0,0,0,0,0,0,0,0,0,0,0,0,0,0,0,0,0,0,0,0,0,0,0,0,0,0,0,0,0,0,0,0,0,0,0,0,0,0,0,0,0,0,0,0,0,0,0,0,0,0,0,0,0,0,0,0,0,0,0,0,0,0,0,0,0,0,0,0,0,0,0,0,0,0,0,0,0,0,0,0,0,0,0,0,0,0,0,0,0,0,0,0,0,0,0,0,0,0,0,0,0,0,0,0,0,0,0,0,0,0,0,0,0,0,0,0,0,0,0,0,0,0,0,0,0,0,0,0,0,0,0,0,0,0,0,0,0,0,0,0,0,0,0,0,0,0,0,0,0,0,0,0,0,0,0,0,0,0,0,0,0,0,0,0,0,0,0,0,0,0,0,0,0,0,0,0,0,0,0,0,0,0,0,0,0,0,0,0,0,0,0,0,0,0,0,0,0,0,0,0,0,0,0,0,0,0,0,0,0,0,0,0,0,0,0,0,0,0,0,0,0,0,0,0,0,0,0,0,0,0,0,0,0,0,0,0,0,0,0,0,0,0,0,0,0,0,0,0,0,0,0,0,0,0,0,0,0,0,0,0,0,0,0,0,0,0,0,0,0,0,0,0,0,0,0,0,0,0,0,0,0,0,0,0,0,0,0,0,0,0,0,0,0,0,0,0,0,0,0,0,0,0,0,0,0,0,0,0,0,0,0,0,0,0,0,0,0,0,0,0,0,0,0,0,0,0,0,0,0,0,0,0,0,0,0,0,0,0,0,0,0,0,0,0,0,0,0,0,0,0,0,0,0,0,0,0,0,0,0,0,0,0,0,0,0,0,0,0,0,0,0,0,0,0,0,0,0,0,0,0,0,0,0,0,0,0,0,0,0,0,0,0,0,0,0,0,0,0,0,0,0,0,0,0,0,0,0,0,0,0,0,0,0,0,0,0,0,0,0,0,0,0,0,0,0,0,0,0,0,0,0,0,0,0,0,0,0,0,0,0,0,0,0,0,0,0,0,0,0,0,0,0,0,0,0,0,0,0,0,0,0,0,0,0,0,0,0,0,0,0,0,0,0,0,0,0,0,0,0,0,0,0,0,0,0,0,0,0,0,0,0,0,0,0,0,0,0,0,0,0,0,0,0,0,0,0,0,0,0,0,0,0,0,0,0,0,0,0,0,0,0,0,0,0,0,0,0,0,0,0,0,0,0,0,0,0,0,0,0,0,0,0,0,0,0,0,0,0,0,0,0,0,0,0,0,0,0,0,0,0,0,0,0,0,0,0,0,0,0,0,0,0,0,0,0,0,0,0,0,0,0,0,0,0,0,0,0,0,0,0,0,0,0,0,0,0,0,0,0,0,0,0,0,0,0,0,0,0,0,0,0,0,0,0,0,0,0,0,0,0,0,0,0,0,0,0,0,0,0,0,0,0,0,0,0,0,0,0,0,0,0,0,0,0,0,0,0,0,0,0,0,0,0,0,0,0,0,0,0,0,0,0,0,0,0,0,0,0,0,0,0,0,0,0,0,0,0,0,0,0,0,0,0,0,0,0,0,0,0,0,0,0,0,0,0,0,0,0,0,0,0,0,0,0,0,0,0,0,0,0,0,0,0,0,0,0,0,0,0,0,0,0,0,0,0,0,0,0,0,0,0,0,0,0,0,0,0"/>
@@ -23781,7 +23809,7 @@
         </mc:Choice>
         <mc:Fallback>
           <w:pict>
-            <v:shape w14:anchorId="2C3D3312" id="Freeform: Shape 10" o:spid="_x0000_s1026" style="position:absolute;margin-left:265.1pt;margin-top:-114.05pt;width:319.95pt;height:315.75pt;rotation:180;flip:x;z-index:251654139;visibility:visible;mso-wrap-style:square;mso-wrap-distance-left:9pt;mso-wrap-distance-top:0;mso-wrap-distance-right:9pt;mso-wrap-distance-bottom:0;mso-position-horizontal:absolute;mso-position-horizontal-relative:text;mso-position-vertical:absolute;mso-position-vertical-relative:text;v-text-anchor:middle" coordsize="2647519,2612594" o:gfxdata="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" path="m1439383,2598425r-12373,6662l1427751,2605405r11632,-6980xm1542263,2530792v-15240,3810,-25718,7620,-40005,9525c1487970,2542222,1470825,2545079,1442250,2547937v,-2858,-1905,-4763,-2857,-7620c1452728,2540317,1465110,2538412,1481303,2536507v15240,-1905,34290,-2858,60960,-5715xm1646324,2520821r-2444,690l1645133,2521267r1191,-446xm899801,2506503v8811,1429,22384,5239,42386,10954c947902,2518409,954570,2518409,960285,2518409v17145,8573,33337,17146,50482,24766c1017435,2544127,1026007,2546032,1033627,2547937r1430,477l1040295,2543175v6667,1905,13335,3810,20002,5715c1066965,2550795,1073632,2551747,1080300,2553652r39413,9166l1120305,2562225v14287,1905,30480,4762,45720,7620c1172692,2570797,1180312,2571750,1187932,2573655v7620,952,15240,1905,21908,1905c1223175,2575560,1237462,2576512,1254607,2577465v17145,,37148,952,60960,-953l1318213,2576512r5927,-3334c1328188,2571750,1333189,2570321,1337475,2568892v4763,,9525,-238,13573,-238c1355096,2568654,1358430,2568892,1360335,2569844r2500,6668l1384147,2576512v-1905,2858,-4762,6668,-6667,9525c1376527,2586990,1375575,2587942,1373670,2590800v-2858,1905,-7620,3810,-12383,5715c1352715,2596515,1347000,2596515,1338427,2596515v-9525,-953,-20002,-953,-29527,-1905c1286992,2593657,1266037,2593657,1245082,2592705v-15240,-953,-31432,-1905,-47625,-3810c1184122,2587942,1169835,2585085,1155547,2583180v-14287,-1905,-27622,-3810,-41910,-6668c1092682,2572702,1069822,2570797,1049820,2566987v-20003,-4762,-38100,-9525,-49530,-16192l1000863,2550379r-29148,-9109c964095,2537459,955522,2533650,945997,2529840v-10477,-2858,-20002,-5715,-29527,-9525c905992,2516505,896467,2513647,885990,2509837v953,-3810,5001,-4762,13811,-3334xm1460492,2486082r-14553,2221l1345293,2493385r33139,4069c1380337,2496502,1383195,2496502,1387005,2495549v20002,-2857,39052,-4762,59055,-6667c1448203,2488406,1451716,2487751,1455778,2486992r4714,-910xm1550918,2472281r-49430,7544l1518450,2480309v10478,-476,18336,-2381,24408,-4524l1550918,2472281xm1731355,2470078r-155032,41286l1654777,2493883r76578,-23805xm737400,2450782v50482,18097,82867,34290,109537,46672c859320,2502217,872655,2506027,885990,2509837v10477,3810,20002,6667,29527,10477c925042,2524124,934567,2526982,945045,2529839v9525,3810,18097,7620,25717,11430c968857,2542222,966952,2544127,965047,2546032v-4762,-953,-10477,-1905,-15240,-2858c931710,2537459,913612,2529839,895515,2523172r-26670,-10478c860272,2508884,850747,2505074,842175,2501264v-12383,-3810,-23813,-8572,-35243,-12382c796455,2484119,785977,2480309,776452,2475547v-9525,-3810,-17145,-8573,-23812,-12383c745972,2458402,741210,2454592,737400,2450782xm782168,2426970v18097,9525,33337,18097,52387,26670c832650,2454592,830745,2455545,827888,2457450v-20003,-9525,-40958,-20003,-60960,-29528c772643,2427922,776453,2427922,782168,2426970xm588810,2362200v31432,13335,47625,25717,64770,36195c657390,2403157,669772,2412682,666915,2413635v-11430,-5715,-21908,-10478,-30480,-16193c627862,2392680,620242,2387917,613575,2383155v-12383,-8573,-20003,-15240,-24765,-20955xm702387,2337759r9,271l705613,2341924r354,-1632l702387,2337759xm2093409,2275234r-3459,288c2073757,2288857,2052802,2303145,2032800,2316480v-20003,13335,-40958,23812,-56198,30480c1964220,2354580,1950885,2362200,1936597,2370772v-7620,2858,-14287,6668,-21907,9525c1907070,2383155,1899450,2386012,1891830,2389822v-5715,4763,-17145,9525,-27623,14288c1853730,2408872,1844205,2412682,1843252,2416492v-9525,3810,-20002,8573,-30480,12383c1802295,2433637,1791817,2436495,1781340,2440305v-1905,1905,-5715,5715,-8573,8572c1768005,2450782,1764195,2451735,1759432,2453640v-11430,2857,-22860,3810,-33337,5715c1710855,2464117,1696567,2468880,1683232,2472690v-13335,3810,-26670,7620,-39052,12382c1630845,2489835,1616557,2492692,1601317,2497455v-15240,4762,-32385,9525,-53340,13335c1498447,2513647,1480350,2519362,1472730,2523172v-953,953,-953,1905,-1905,2858l1434646,2535075r937,480l1475761,2525510r779,-2338c1484160,2518410,1503210,2513647,1551788,2510790v20002,-3810,37147,-8573,53340,-13335c1620368,2492692,1634655,2489835,1647990,2485072v13335,-3810,25718,-7620,39053,-12382c1700378,2468880,1713713,2464117,1729905,2459355v11430,-1905,22860,-2858,33338,-5715l1740675,2467181r660,-206c1748955,2462212,1758480,2456497,1765148,2452687v4762,-1905,8572,-2857,13335,-4762l1779371,2447679r5779,-6422c1795628,2437447,1806105,2433637,1816583,2429827v10477,-4762,20955,-8572,30480,-12382c1848015,2413635,1857540,2409825,1868018,2405062v10477,-4762,21907,-9525,27622,-14287c1903260,2387917,1910880,2385060,1918500,2381250r15676,-6815l1942313,2368867v13335,-8572,27622,-16192,40005,-23812c1997558,2339340,2017560,2327910,2038515,2314575r54894,-39341xm460060,2262062r3616,3102l464911,2265793r-4851,-3731xm2099802,2237197r-327,225l2099475,2237694r1514,216l2101380,2237422r-1578,-225xm2120380,2222979r-5624,3885l2113762,2227897r3856,-2468l2120380,2222979xm382287,2175002r35974,42356l389737,2183129r-7450,-8127xm2187820,2174974r-85,30l2187105,2179320v-7620,7620,-10478,12382,-15240,17145c2168055,2201227,2163292,2206942,2153767,2216467r1091,-251l2171865,2197417v3810,-4762,7620,-9525,15240,-17145c2188296,2177177,2188475,2175510,2187820,2174974xm475386,2153525r1886,2297l477367,2155507r-1981,-1982xm334493,2131694v2857,-2857,12382,1905,24765,16193l360474,2149319r11285,2497c377593,2155745,385451,2163127,397357,2175509v12383,10478,25718,20003,35243,28575c442125,2212657,447840,2220277,447840,2225039v2857,3810,4762,6668,8572,10478c468795,2245994,479272,2255519,492607,2265997v-2857,3810,-7620,5715,-10477,8572l448422,2237115r-1534,307l478787,2272865r3343,1704c484988,2271712,488798,2268854,492608,2265997v28575,24765,59055,49530,90487,71437c577380,2339339,572618,2341244,564998,2343149v2857,1905,3810,2858,6667,4763c562140,2347912,554520,2348864,544995,2348864v-5715,-3810,-11430,-7620,-17145,-11430c522135,2333624,517373,2328862,511658,2325052v-13335,-11430,-27623,-21908,-40005,-33338c459270,2280284,446888,2268854,434505,2258377v-12382,-11430,-22860,-22860,-34290,-33338c394500,2219324,388785,2213609,384023,2208847v-4763,-5715,-10478,-11430,-15240,-17145c369735,2189797,379260,2195512,374498,2184082v6667,5715,13335,11430,19050,17145c401168,2206942,407835,2212657,414503,2217419v8572,9525,17145,18098,25717,27623l442406,2246917r-27903,-29498c407835,2211704,401168,2206942,394500,2201227v-6667,-5715,-12382,-11430,-19050,-17145c368783,2175509,361163,2166937,354495,2158364v-6667,-8572,-13335,-18097,-20002,-26670xm2432850,1980247r-483,207l2421964,2005422r10886,-25175xm2422850,1860918r-25242,36461c2392845,1904999,2389035,1912619,2385225,1920239v-4762,7620,-8572,14288,-12382,20955c2363318,1954529,2353793,1967864,2343315,1980247v-8572,13335,-16192,25717,-25717,39052c2309978,2029777,2302358,2040254,2294738,2050732r-1906,1165l2291272,2054208r2513,-1571c2301405,2042160,2309025,2031682,2316645,2021205v8573,-13335,17145,-25718,25718,-39053c2352840,1969770,2362365,1956435,2371890,1943100v3810,-6668,8573,-13335,12383,-20955c2388083,1914525,2392845,1906905,2396655,1899285v8573,-15240,18098,-28575,25718,-37148l2422850,1860918xm2521433,1847850v-2858,12382,-6668,23812,-12383,37147c2503335,1897380,2496668,1910715,2487143,1925002v-7620,15240,-15240,29528,-21908,40958c2457615,1977390,2450948,1985962,2445233,1991677r13335,-26670c2461425,1956435,2466188,1947862,2469998,1938337v3810,-5715,5715,-9525,8572,-14287c2482380,1917382,2486190,1911667,2490000,1905000v3810,-6668,6668,-12383,10478,-19050c2507145,1873567,2514765,1861185,2521433,1847850xm2459780,1766202r-23120,40690l2436235,1807870r23285,-40983l2459780,1766202xm2472460,1674043r-27788,75922c2427321,1790989,2407787,1830865,2386218,1869449r-8558,13531l2377605,1883092v-3810,9525,-11430,21908,-20003,34290c2349030,1929765,2341410,1943100,2337600,1954530v-6668,8572,-15240,18097,-22860,28575c2307120,1993582,2300452,2005012,2295690,2015490v-27623,38100,-72390,86677,-112395,126682c2170912,2152650,2158530,2163127,2146147,2173605r-3564,2710l2141046,2177871r-15534,12663l2112810,2205037v-15240,12383,-30480,23813,-46673,35243l2058824,2244900r-19864,16193l2036092,2262956r-4245,3994c2019465,2275522,2007082,2284095,1994700,2291715v-12383,7620,-24765,15240,-37148,22860l1953300,2316730r-25152,16337l1920351,2337000r-7566,5197c1905165,2346960,1896592,2351722,1887067,2356485r-24029,9424l1809483,2392922v-40768,17834,-82698,33504,-125647,46862l1596280,2462297r70760,-13420c1671802,2447924,1675612,2446972,1680375,2446019v10477,-8572,31432,-13335,42862,-15240c1732762,2427922,1742287,2425064,1749907,2422207v11430,-10478,33338,-16193,42863,-21908c1808962,2394584,1825155,2388869,1841347,2383154r31123,-12205l1886115,2363152r12381,-3809l1915642,2349817r4505,-3131l1931835,2335530v7620,-4763,17145,-10478,25717,-15240l1986810,2305948r10747,-6614c2009940,2291714,2022322,2283142,2034705,2274569v2857,-5715,9525,-10477,16192,-15240c2057565,2254567,2064232,2249804,2068995,2247899v15240,-11430,31432,-22860,46672,-35242c2121382,2199322,2139480,2187892,2149005,2181224v12382,-10477,24765,-20955,37147,-31432c2226157,2109787,2270925,2061209,2298547,2023109r15468,-26295l2314740,1994534v7620,-11430,17145,-24765,24765,-38100c2342363,1952624,2344268,1948814,2347125,1945004r10132,-14053l2360460,1925002v8572,-12383,15240,-24765,20002,-34290c2395702,1864042,2407132,1837372,2419515,1809749v11430,-27622,23812,-55245,38100,-86677c2459044,1714500,2464759,1699974,2468807,1687829r3653,-13786xm2576677,1589722r-2857,1905l2573820,1591627r2857,-1905xm2585674,1533271r-342,1685l2588107,1538287v2858,2858,5715,6668,8573,9525c2598585,1545907,2600490,1544002,2602395,1544002r144,-731l2598585,1545907v-3810,-1905,-6667,-5715,-9525,-8573l2585674,1533271xm2577184,1425070r-665,37l2575314,1425174r411,4528c2575725,1438275,2575725,1444942,2574773,1453515v-953,4762,-1905,8572,-3810,14287c2563343,1480185,2555723,1492567,2548103,1503997v-1905,11430,-2858,20955,-5715,31433l2536673,1545907v-2858,15240,-5715,29528,-9525,45720c2523338,1604010,2520480,1615440,2516670,1627822v-3810,12383,-6667,23813,-11430,35243c2503335,1672590,2501430,1681162,2498573,1690687v-1905,9525,-3810,19050,-7620,28575l2497030,1709810r5353,-20076c2503335,1679257,2505240,1670684,2507145,1661159v3810,-11430,7620,-23812,11430,-35242c2522385,1613534,2525243,1602104,2529053,1589722v3810,-15240,5715,-29528,9525,-45720l2544293,1533524v2857,-10477,3810,-20002,5715,-31432c2557628,1489709,2565248,1478279,2572868,1465897v-4763,24765,-9525,48577,-15240,73342c2555723,1562099,2542388,1593532,2546198,1600199v-8573,26670,-16193,52388,-25718,78105l2515393,1686218r-2175,11851c2512146,1704261,2510479,1710690,2506193,1718310v-13335,19050,-20003,38100,-26670,58102c2475713,1785937,2471903,1796415,2467140,1806892v-1905,5715,-4762,10478,-7620,16193c2456663,1828800,2453805,1834515,2449995,1840230v-8572,15240,-17145,31432,-25717,45720c2417610,1903095,2406180,1914525,2396655,1930717v-7620,18098,-20955,40005,-35242,60008c2347125,2010727,2332838,2031682,2322360,2049780v-8572,11430,-17145,22860,-25717,33337c2287118,2093595,2278545,2104072,2269020,2115502v-2857,4763,-6667,8573,-9525,13335c2255685,2133600,2252828,2137410,2249018,2142172v-5715,4763,-11430,9525,-16193,13335l2206342,2184829r765,3063c2195677,2200275,2188057,2208847,2179485,2216467v-9525,6668,-20003,13335,-29528,20955l2126145,2256472r-22558,16485l2107095,2272665r24765,-18098l2155673,2235517v9525,-6667,20002,-13335,29527,-20955c2192820,2206942,2201393,2198370,2212823,2185987v,-952,,-1905,-953,-3810c2221395,2172652,2229968,2163127,2238540,2152650v4763,-3810,10478,-8573,16193,-13335c2257590,2135505,2261400,2130742,2265210,2125980v2858,-4763,6668,-9525,9525,-13335c2284260,2102167,2292833,2090737,2302358,2080260v8572,-10478,17145,-21908,25717,-33338c2338553,2028825,2352840,2007870,2367128,1987867v14287,-20955,27622,-41910,35242,-60007c2411895,1911667,2423325,1900237,2429993,1883092v8572,-14287,17145,-31432,25717,-45720c2459520,1831657,2462378,1825942,2465235,1820227v2858,-5715,4763,-11430,7620,-16192c2477618,1793557,2481428,1783080,2485238,1773555v7620,-20003,14287,-39053,26670,-58103c2520480,1700212,2518575,1688782,2522385,1676400v10478,-25718,17145,-51435,25718,-78105c2544293,1590675,2557628,1560195,2559533,1537335v5715,-23813,10477,-48578,15240,-73343l2578209,1451109r-2484,-452c2576677,1443037,2576677,1436370,2576677,1426845r507,-1775xm2597632,1404937r-11091,46215l2586542,1451152r11091,-46214l2597632,1404937xm2606205,1395412v-1905,3810,-3810,6668,-5715,12383l2599181,1433750v-119,7382,-119,14526,-596,24527l2589060,1487586r,3348l2600490,1458277v953,-20003,,-28575,1905,-50483l2606836,1398173r-631,-2761xm2565247,1354454r-6241,14753l2556675,1390650r-3005,-10017l2552571,1382047r3152,10508c2554770,1397317,2554770,1402080,2553818,1407795v1905,2857,2857,7620,3810,12382l2560581,1420013r-2001,-6504c2559532,1407794,2559532,1403032,2560485,1398269v1905,-13335,2857,-28575,4762,-43815xm2645258,1328737v952,952,952,952,1905,952c2647163,1345882,2646210,1359217,2646210,1369694v,10478,953,19050,953,27623c2648115,1413509,2647163,1425892,2644305,1447799v953,5715,-952,15240,-2857,28575c2638590,1488757,2635733,1503997,2632875,1518284v-952,11430,-952,23813,-2857,35243c2623350,1574482,2622398,1591627,2615730,1618297v-4762,19050,-8572,38100,-13335,56197c2590965,1685924,2591918,1668779,2578583,1684972v,-953,952,-4763,1905,-5715c2581440,1664017,2577630,1661160,2584298,1639252v4762,-13335,10477,-27622,14287,-41910l2610015,1590675r,-1c2618588,1552574,2615730,1544002,2622398,1518284v1905,-11430,4762,-22860,6667,-34290c2630970,1472564,2632875,1460182,2634780,1448752v1905,-11430,2858,-22860,4763,-33338c2640495,1404937,2641448,1394459,2641448,1383982v-953,-7620,,-17145,952,-26670c2643353,1352549,2643353,1347787,2644305,1343024v,-4762,953,-9525,953,-14287xm134151,887095r474,237l134670,887199r-519,-104xm191618,750570v-15240,24765,-18098,32385,-20955,39052c164948,795337,160185,801052,153518,803910r-41,912l151819,841286r48,-87l153518,804862v5715,-3810,11430,-9525,17145,-14288c173520,783907,177330,776287,191618,751522r714,476l192689,751284r-1071,-714xm203047,667702v-3810,2858,-8572,5715,-13335,9525c183045,689610,178282,700087,169710,719137r4576,3661l174435,722155r-3772,-3018c179235,700087,183998,689609,190665,677227r11808,-8434l203047,667702xm276390,613410r-1203,963l270080,634008v-1310,4405,-2262,7025,-3215,9882c230670,692467,209715,757237,179235,803910v-3810,12382,-7620,25717,-12383,39052c162090,856297,159232,869632,155422,882967v-9525,28575,-23812,59055,-24765,83820c124942,985837,119227,1004887,114465,1023937v-2858,14288,-4763,28575,-7620,42863l103035,1088707v-953,7620,-1905,14288,-2858,21908c97320,1130617,93510,1149667,91605,1169670v-953,12382,-1905,22860,-2858,36195c89700,1215390,91605,1224915,93510,1243965r2232,-20760l95415,1216342v952,-13335,2857,-27623,3810,-40005c101130,1156334,104940,1137284,107797,1117282r6799,-8159l124469,1043051r-479,-11494l133400,1004580r5599,-22649l137325,985837v-1905,-952,-3810,-1905,-5715,-1905c126847,996315,122085,1010602,117322,1024890v,6667,,14287,953,22860c115417,1062990,113512,1076325,111607,1091565v,1905,-952,4762,-952,7620c106845,1102995,104940,1106805,101130,1110615v952,-7620,1905,-14288,2857,-21908l107797,1066800v2858,-14288,4763,-28575,7620,-42863c121132,1004887,126847,985837,131610,966787v952,-24765,15240,-54292,24765,-83820c160185,869632,163042,856297,167805,842962v3810,-13335,8572,-25717,12382,-39052c210667,757237,230670,692467,267817,643890v1905,-6668,3810,-10478,8573,-30480xm293536,518160r-1,l298297,521970r,-1l293536,518160xm465169,382550r-183,146l464430,383325r-7779,8152l454684,394338r-1285,1452c451546,398815,450698,401003,447840,403860v-19050,21907,-39052,43815,-58102,68580c384023,479107,378308,484822,373545,491490v-5715,6667,-10477,13335,-16192,20002l285752,590631r72553,-80091c364020,503872,368782,497205,374497,490537v5715,-6667,11430,-12382,16193,-19050c409740,446722,429742,425767,448792,402907r5892,-8569l464430,383325r739,-775xm489348,316869v-1585,-200,-4878,1307,-8221,2864l475013,322003r-1455,1846c469748,326707,465938,329564,463080,333374v-9525,5715,-17145,10478,-26670,17145l418313,370522r-17145,20002c397358,393382,394500,396239,389738,401002r-388,-486l378546,413504v-3810,5358,-8811,12264,-18336,22741l330683,468630r4762,5714l335536,474264r-3901,-4682c341160,459105,352590,447675,361162,437197v19050,-20955,20003,-27622,29528,-36195c395452,396240,399262,393382,402120,390525r17145,-20003l437362,350520v9525,-5715,17145,-10478,26670,-17145c467842,330517,471652,326707,474510,323850v1905,476,7144,-2381,11430,-4286l489548,318444r-200,-1575xm1868970,144780v21907,8572,37147,15240,48577,21907c1928977,172402,1935645,178117,1938502,183832v-18097,-9525,-34290,-16192,-46672,-22860c1879447,154305,1871827,148590,1868970,144780xm1710855,75247v8572,,22860,2857,38100,8572c1765147,90487,1783245,100012,1802295,110489,1750860,94297,1716570,83819,1710855,75247xm1137451,68937v-3810,-357,-9525,119,-20003,2500c1104113,73342,1088873,75247,1074585,77152v-13335,2858,-28575,6668,-41910,9525c1026960,88582,1021245,90487,1014578,92392v-6668,1905,-13335,3810,-20955,5715l947769,107115r-8439,3375c920280,117157,900278,122872,881228,130492v-19050,7620,-38100,14288,-57150,22860c809790,160020,796455,165735,784073,171450v-8573,1905,-18098,6667,-26670,10477c734543,190500,713588,201930,691680,212407v-10477,5715,-20955,13335,-31432,20003c649770,239077,639293,245745,629768,252412v-11430,11430,-32385,27623,-48578,36195c565950,300037,550710,312420,535470,324802r-43757,38172l495465,367665v1905,-952,5299,-3393,9287,-6370l512657,355403r28528,-24886c556425,318134,571665,306704,586905,294322v16192,-8573,36195,-24765,48577,-36195c645960,251459,655485,244792,665962,238124v10478,-6667,20003,-13335,31433,-20002c719302,207644,741210,196214,763117,187642v8573,-3810,18098,-8573,25718,-13335c801217,168592,815505,162877,828840,156209v19050,-8572,38100,-15240,57150,-22860c905040,125729,925042,120014,944092,113347r24407,-4794l980289,104524,1140765,69904r-3314,-967xm1478088,48458v6548,357,13692,1072,20359,2024c1511782,52387,1523212,56197,1526070,60007v-5715,-952,-11430,-1905,-20955,-2857c1495590,56197,1482255,53340,1461300,48577v4286,-476,10239,-476,16788,-119xm1588935,40957v13335,952,25717,1905,39052,2857c1644180,48577,1659420,56197,1675612,62864v-22860,-2857,-43815,-7620,-59055,-10477c1601317,48577,1590840,44767,1588935,40957xm1270324,40719v-36671,238,-73343,2143,-110014,5953c1135545,47624,1109827,52387,1084110,57149v-12383,1905,-24765,5715,-36195,9525c1036485,70484,1026007,74294,1016482,78104v-15240,1905,-28575,3810,-43815,5715c914565,101917,859320,123824,806932,147637v-20002,7620,-40957,18097,-60007,26670c741210,176212,734542,179069,728827,180974v-5715,2858,-11430,5715,-16192,8573c702157,195262,691680,200977,682155,205739v-19050,10478,-34290,20003,-47625,24765c619290,239077,610717,248602,598335,259079v-42863,24765,-80963,59055,-104775,81915l471664,360034r-21421,19559l450697,380047c388785,439102,334492,503872,285915,573404v-14288,20003,-25718,34290,-33338,45720c244957,630554,240195,639127,237337,646747v-4762,8572,-10477,17145,-15240,25717c212572,690562,203047,708659,193522,725804r-31083,48981l162090,776287v-3810,8573,-6668,19050,-10478,28575c148755,810577,146850,814387,143992,818197r-1905,1905l133634,848201v-1547,7144,-2024,12383,-2024,16669c131610,873442,132562,879157,129705,888682v-4763,13335,-8573,25718,-13335,39053c112560,941070,107797,953452,103987,966787v-4762,20003,-8572,38100,-13335,57150c87795,1042035,85890,1059180,83032,1076325v-2857,17145,-3810,35242,-4762,52387c81127,1115377,83032,1102995,84937,1092517r618,-2987l86842,1075372v2858,-17145,4763,-35242,7620,-52387l96848,1023781r207,-885l94463,1022032v4762,-20003,8572,-38100,13335,-57150c111608,951547,115418,938212,120180,925829r13274,-38873l132563,886777v2857,-9525,1905,-15240,1905,-23812c134468,854392,135420,842010,144945,818197v1905,-3810,3810,-8572,7620,-13335l152821,804166r10222,-27879c173520,759142,183045,742950,194475,726757v9525,-18097,18098,-36195,28575,-53340c227813,665797,233528,656272,238290,647700v2858,-7620,7620,-16193,15240,-27623c261150,608647,272580,594360,286868,574357,335445,503872,389738,440055,451650,381000v15240,-13335,27623,-26670,43815,-40005c519278,318135,557378,283845,600240,259080v12383,-9525,20955,-20003,36195,-28575c649770,225742,665010,216217,684060,205740v9525,-4763,20003,-10478,30480,-16193c720255,186690,725018,183832,730733,180975v5715,-2858,11430,-4763,18097,-6668c767880,164782,788835,155257,808838,147637,860273,123825,916470,101917,974573,83820v15240,-1905,28575,-3810,43815,-5715c1027913,74295,1038390,70485,1049820,66675v11430,-3810,23813,-7620,36195,-9525c1111733,52387,1138403,47625,1162215,46672v36672,-3334,73343,-5239,110014,-5596l1360655,44043r-90331,-3324xm1404150,v14287,952,30480,1905,44767,2857c1465110,3810,1480350,5715,1494637,7620v15240,952,23813,3810,30480,7620c1531785,19050,1536547,22860,1545120,24765v13335,,7620,-7620,24765,-4763c1582267,21907,1594650,25717,1607032,28575v7620,1905,15240,4762,22860,6667c1629892,35242,1629892,36195,1628940,36195v952,2857,,4762,-953,6667c1614652,41910,1602270,40957,1588935,40005v-4763,-953,-8573,-1905,-13335,-3810c1570837,35242,1567027,34290,1562265,33337v-8573,-1905,-17145,-3810,-25718,-5715c1527975,25717,1519402,23812,1510830,21907v-8573,-952,-17145,-2857,-26670,-3810l1454633,18097v-8573,,-17145,,-23813,c1416533,18097,1405103,18097,1393673,18097r-1745,-557l1375575,25717v-8573,2857,16192,4762,5715,9525c1401292,39052,1421295,42862,1438440,46672r-25432,444l1413437,47149v10240,714,19765,952,26908,-477c1447965,47625,1455585,48577,1463205,49530v20955,4762,34290,6667,43815,8572c1516545,60007,1522260,60007,1527975,60960v11430,2857,23813,5715,35243,7620c1575600,70485,1587030,74295,1599413,76200v11430,2857,23812,5715,35242,8572l1669898,95250r17145,4762l1704188,105727r221,202l1716704,108049v10626,2500,23217,6667,29795,11072l1750661,125427r1152,303c1760385,129540,1769910,133350,1778483,136207v7620,2858,15240,5715,22860,9525c1808963,149542,1816583,152400,1824203,156210v3810,2857,9525,5715,17145,9525c1845158,167640,1848968,169545,1852778,171450v3810,1905,8572,3810,12382,6667c1882305,186690,1899450,195262,1907070,201930v17145,11430,35243,21907,53340,34290c1968983,241935,1978508,248602,1988033,255270r800,571l2002949,264417v324310,219099,537534,590139,537534,1010980l2540081,1283368r10879,1554c2554770,1287779,2557627,1289684,2561437,1292542v953,10477,2858,13335,4763,25717c2571915,1329689,2578582,1339214,2584297,1348739r7621,693l2591918,1342072r7743,-21509l2599537,1316355v2858,-28575,4763,-27623,7620,-25718c2610967,1289685,2614777,1289685,2617635,1290637v5715,-3810,10477,-8572,16192,-10477c2634780,1294447,2634780,1306830,2635732,1322070v-1905,6667,-2857,13335,-4762,20002c2629065,1348740,2627160,1355407,2625255,1361122v-953,10478,-1905,20955,-2858,31433l2621445,1408747v-953,5715,-953,10478,-1905,16193l2615479,1427648r251,1101l2619621,1426155r1824,-15503l2622397,1394460v953,-10478,1905,-20955,2858,-31433c2627160,1357312,2629065,1350645,2630970,1343977v1905,-6667,3810,-13335,4762,-20002c2638590,1325880,2640495,1327785,2643352,1329690v,4762,,9525,-952,14287c2641447,1348740,2641447,1353502,2640495,1358265v-953,9525,-1905,18097,-953,26670c2638590,1394460,2638590,1404937,2637637,1416367v-1905,10478,-2857,21908,-4762,33338c2630970,1461135,2630017,1472565,2627160,1484947v-1905,11430,-4763,22860,-6668,34290c2613825,1544955,2615730,1553527,2608110,1591627v-3810,1905,-7620,3810,-11430,6668c2592870,1611630,2587155,1626870,2582392,1640205v-6667,21907,-1905,24765,-3810,40005c2577630,1682115,2576677,1684972,2576677,1685925v-5715,15240,-11430,30480,-16192,43815c2558580,1731645,2557627,1732597,2555722,1733550v-6667,15240,-13335,31432,-20002,46672c2543340,1764982,2550007,1748790,2556675,1733550v1905,-1905,2857,-1905,4762,-3810c2553817,1770697,2541435,1796415,2530957,1816417v-5715,3810,-11430,6668,-16192,8573l2511407,1831707r501,902c2512860,1830704,2513813,1827847,2515718,1824989v4762,-1905,10477,-4762,16192,-8572c2532863,1826894,2525243,1840229,2520480,1848802v-6667,13335,-14287,25717,-20955,38100c2495715,1893569,2492858,1899284,2489048,1905952v-3810,6667,-7620,12382,-11430,19050c2474760,1928812,2472855,1933574,2469045,1939289v-3810,9525,-7620,18098,-12382,27623l2443328,1993582v-6668,9525,-13335,20002,-20955,28575c2415705,2030729,2408085,2040254,2401418,2048827r873,-1798l2378557,2079307v-5715,-5715,-37147,39053,-51435,56198l2316996,2151085r10126,-14628c2341410,2120264,2372842,2075497,2378557,2080259v-2857,20003,-30480,45720,-39052,59055c2331885,2148363,2325456,2155031,2319383,2160389r-16153,11874l2302357,2173605r-10099,7769l2291880,2184082v-14288,15240,-28575,31433,-44768,45720c2231872,2245042,2216632,2260282,2199487,2273617r-2202,1598l2181390,2295524v-11430,10478,-24765,19050,-38100,28575l2107681,2350806r-128,155l2143290,2325052v12382,-9525,25717,-19050,38100,-28575c2173770,2309812,2163292,2318384,2149957,2327909v-10953,10002,-18811,14050,-25598,16669l2106651,2352057r-509,618c2099475,2357437,2093760,2361247,2087092,2365057r-7178,3327l2061852,2383036v-6668,5120,-12383,9168,-17622,12501c2034705,2403157,2027085,2407920,2017560,2412682v1905,-2857,-2857,-952,-8572,953l1999460,2417870r-1481,1125l2009940,2414587v5715,-1905,9525,-3810,8573,-952c2011845,2423160,1998510,2431732,1984223,2439352v-7620,3810,-14288,7620,-21908,11431c1954695,2454592,1947075,2457450,1940408,2461260r-15474,2321l1922310,2465070v-23813,11430,-47625,20955,-72390,31432l1846229,2497341r-22026,14401c1829918,2512695,1832775,2513647,1836585,2515552v-17145,15240,-40005,18098,-45720,20003c1791818,2531745,1793723,2526982,1794675,2522220v-4762,1905,-9525,3810,-15240,5715c1774673,2529840,1769910,2530792,1765148,2532697v-9525,2858,-20003,5715,-29528,9525l1731675,2537487r-14153,2830c1711807,2541270,1706092,2543175,1700377,2544127v-11430,2858,-23812,6668,-35242,8573l1663973,2553240r33547,-8161c1703235,2543174,1708950,2542222,1714665,2541269v5715,-952,10477,-2857,14287,-2857c1729905,2540317,1731810,2542222,1734667,2543174v10478,-2857,20003,-5715,29528,-9525c1768957,2531744,1773720,2530792,1778482,2528887v4763,-1905,9525,-3810,15240,-5715c1792770,2526982,1790865,2531744,1789912,2536507v-13335,6667,-26670,12382,-40005,19050l1747946,2555008r-27566,11026c1711808,2568892,1704188,2570797,1697520,2572702v-14287,3810,-24765,5715,-34290,8572c1663707,2578893,1657754,2578893,1649062,2580084r-29634,5766l1618462,2587942v-24765,5715,-52387,10477,-79057,15240c1530832,2602229,1531785,2600324,1521307,2598419v-4762,,-9525,,-15240,c1498447,2601277,1488922,2604134,1479397,2606992v-8572,952,-16192,1905,-23812,1905c1447965,2608897,1440345,2609849,1431772,2609849r-2587,-1108l1407484,2612588v-7858,119,-15716,-1310,-26194,-4644c1381290,2607944,1382243,2606992,1382243,2606992v1905,-1905,2857,-3810,4762,-6668c1379385,2599372,1371765,2598419,1365098,2597467v2857,-1905,7620,-3810,10477,-5715c1386053,2591752,1396530,2591752,1407008,2590799v10477,-952,20002,-952,30480,-952l1481302,2590799r30480,-2857c1531785,2584132,1550835,2579369,1568932,2575559v16193,-4762,27623,-6667,38100,-8572c1617510,2566034,1627035,2566034,1635607,2566034r1988,-923l1609890,2566035v-10478,952,-22860,3810,-38100,8572c1553692,2578417,1534642,2583180,1514640,2586990v-9525,952,-19050,1905,-30480,2857c1470825,2589847,1455585,2589847,1440345,2588895v-9525,,-20003,952,-30480,952c1399387,2590800,1388910,2590800,1378432,2590800v-952,-1905,,-2858,953,-3810c1381290,2584132,1384147,2581275,1386052,2577465v93345,-3810,199073,-21908,293370,-48578c1748955,2508885,1814677,2485072,1878495,2453640v15240,-8573,33337,-18098,52387,-27623c1940407,2421255,1950885,2416492,1960410,2410777v9525,-5715,20002,-10477,30480,-16192c2010892,2383155,2029942,2371725,2048040,2360295v18097,-12383,33337,-23813,45720,-35243c2122335,2304097,2150910,2283142,2179485,2258377v7620,-6667,16192,-12382,23812,-19050c2210917,2232660,2218537,2225992,2226157,2219325v12383,-10478,22860,-20003,34290,-31433c2265210,2179320,2270925,2171700,2274735,2164080r20523,-18813l2295423,2144085r-19735,18090c2271878,2169795,2266163,2177415,2261400,2185987v-11430,11430,-21907,20955,-34290,31433c2219490,2224087,2211870,2230755,2204250,2237422v-7620,6668,-15240,12383,-23812,19050c2151863,2280285,2124240,2302192,2094713,2323147v-12383,11430,-28575,23813,-45720,35243c2030895,2369820,2011845,2382202,1991843,2392680v-10478,5715,-20003,10477,-30480,16192c1951838,2414587,1941360,2419350,1931835,2424112v-19050,9525,-37147,19050,-52387,27623c1815630,2482215,1749908,2506027,1680375,2526982v-94297,26670,-200025,44768,-293370,48578c1379385,2575560,1370813,2575560,1365098,2575560v-953,-2858,-2858,-4763,-2858,-7620c1358430,2566035,1348905,2566987,1339380,2566987v-8572,2858,-20002,5715,-20955,8573c1294613,2576512,1275563,2576512,1257465,2576512v-17145,-952,-31432,-1905,-44767,-1905c1205078,2573655,1198410,2572702,1190790,2572702v-7620,-952,-15240,-1905,-21907,-3810l1182080,2554816r-2720,741l1130192,2546452r-2267,533c1090778,2541270,1060298,2535555,1033628,2529840v-13335,-2858,-25718,-5715,-37148,-7620c985050,2519362,974573,2517457,964095,2516505v-12382,-5715,-25717,-11430,-39052,-18098c911708,2493645,897420,2487930,876465,2480310v-17145,-6668,-34290,-13335,-50482,-20003c830745,2455545,832650,2454592,834555,2453640v12383,2857,23813,4762,35243,6667c875513,2465070,880275,2468880,885038,2473642v13335,2858,27622,8573,52387,15240c975525,2503170,1006958,2509837,1041248,2515552v8572,1905,17145,2858,25717,4763c1075538,2521267,1085063,2523172,1094588,2525077v9525,1905,20002,3810,30480,6668l1158657,2539008r2605,-596c1171740,2540317,1181265,2541270,1192695,2543175v952,-953,952,-953,952,-1905c1208887,2542222,1225080,2542222,1239367,2543175v2858,,6668,952,7620,952c1271752,2545080,1294612,2544127,1317472,2544127v18098,953,35243,953,51435,1905c1389862,2545080,1410817,2542222,1429867,2541270v2858,,6668,,7620,c1438440,2544127,1440345,2546032,1440345,2548890v28575,-1905,45720,-4763,60007,-7620c1514640,2539365,1525117,2536507,1540357,2531745v7620,-953,15240,-1905,22860,-3810c1567980,2526982,1572742,2526982,1577505,2526030v11430,-2858,20955,-4763,31432,-7620c1617510,2516505,1626082,2514600,1634655,2512695v8572,-1905,17145,-4763,25717,-6668l1707545,2497863r6168,-2313c1697520,2498407,1680375,2501265,1664183,2504122v-8573,1905,-17145,4763,-25718,6668c1629893,2512695,1621320,2514600,1612748,2516505v-11430,2857,-20003,4762,-31433,7620c1576553,2525077,1571790,2525077,1567028,2526030v-7620,952,-15240,1905,-22860,3810c1517498,2532697,1498448,2533650,1482255,2535555v-15240,1905,-27622,3810,-41910,3810c1438440,2539365,1435583,2539365,1432725,2539365v-19050,1905,-40005,4762,-60960,4762c1355573,2543175,1338428,2543175,1320330,2542222v-22860,,-45720,953,-70485,c1247940,2542222,1245083,2541270,1242225,2541270v-10477,-3810,-18097,-7620,-29527,-12383c1207935,2532697,1201268,2535555,1196505,2539365r-41,82l1209840,2530792v11430,4762,20003,8572,29528,12382c1224128,2543174,1207935,2542222,1193648,2541269r360,-233l1164120,2536507v-12382,-2857,-23812,-4762,-35242,-7620c1118400,2526030,1107923,2524125,1098398,2522220v-9525,-1905,-19050,-2858,-27623,-4763c1062203,2515552,1053630,2514600,1045058,2512695v-34290,-5715,-65723,-12383,-103823,-26670c916470,2480310,902183,2474595,888848,2470785v-5715,-3810,-10478,-8573,-15240,-13335c862178,2455545,850748,2453640,838365,2450782v-18097,-8572,-34290,-17145,-52387,-26670c780263,2424112,776453,2425065,770738,2425065v-19050,-9525,-36195,-18098,-54293,-27623c713588,2391727,709778,2386012,706920,2380297v,,953,,1905,-952c719303,2386012,730733,2391727,742163,2397442v11430,5715,21907,11430,33337,18098c779310,2413635,782168,2411730,785025,2409825v-18097,-8573,-29527,-18098,-39052,-25718c736448,2376487,726923,2371725,713588,2369820v-26670,-19050,-35243,-19050,-44768,-25718c655485,2335530,643103,2327910,630720,2319337v-30480,-17145,-21907,953,-60007,-25717c563093,2287905,556425,2282190,547853,2274570v1905,,3810,-953,4762,-1905c561188,2275522,567855,2277427,575475,2279332v-16192,-18097,-19050,-25717,-47625,-49530c518325,2222182,509753,2214562,501180,2207895v-8572,-7620,-17145,-14288,-24765,-21908c470700,2180272,455460,2174557,444983,2160270v-16193,-17145,-29528,-33338,-45720,-50483l396126,2099983r-9246,-9246c376403,2080260,365925,2068830,355448,2056447v-1905,-6667,-16193,-24765,-3810,-17145c346875,2033587,343065,2026920,339255,2022157r-1475,-2313l323062,2009774v-11430,-13335,-20955,-27622,-28575,-40957c286867,1954529,281152,1941194,278295,1930717r-1905,c268770,1917382,261150,1903095,254483,1888807v-6668,-14287,-14288,-27622,-20955,-41910c225908,1830705,218288,1814512,211620,1798320v-6667,-16193,-13335,-33338,-20002,-49530c199238,1759267,205905,1769745,211620,1782127v5715,12383,11430,25718,20003,41910c235433,1829752,236385,1839277,238290,1846897r2756,4041l237654,1833303r-8845,-16053l214411,1784874r-17079,-28465c190665,1737359,183045,1718309,176377,1699259r-17953,-58585l152529,1623596v-9989,-33579,-18570,-67765,-25676,-102488l115498,1446707r-81,2045c115417,1453515,115417,1457325,116370,1463992v1905,11430,3810,22860,4762,35243c123037,1511617,124942,1524000,126847,1535430v-4762,-8573,-6667,-20003,-9525,-31433c115417,1491615,113512,1478280,110655,1463992v-4763,,-5715,,-7620,c102082,1453515,101130,1443990,98272,1427797v-1905,-7620,-4762,-15240,-6667,-22860c89700,1397317,87795,1389697,85890,1383030v-5715,-6668,-10478,-11430,-16193,-17145c67792,1365885,66840,1365885,64935,1365885v-1905,-5715,-3810,-14288,-4763,-23813c59220,1332547,58267,1322070,58267,1311592v,-20002,953,-38100,3810,-42862c63030,1263015,63030,1258252,63982,1253490r3244,-10453l65649,1219200v238,-11906,1190,-24289,2143,-35243l71602,1176814r,-4287c69697,1178242,66840,1182052,63982,1186815v-1905,-3810,-4762,-5715,-6667,-9525c53505,1171575,54457,1120140,44932,1160145r-2262,-13573l42075,1147762v-953,12383,-2858,25718,-3810,38100c37312,1198245,35407,1211580,35407,1223962v-952,9525,-1905,20003,-2857,29528l32550,1314449v,10478,,20955,952,31433c34455,1356359,35407,1366837,35407,1377314v-3810,953,-2857,36195,-8572,29528c25882,1406842,25882,1406842,24930,1406842v-5715,-20955,-5715,-39053,-5715,-57150c19215,1331594,22072,1313497,19215,1290637v952,-16193,2857,-30480,4762,-45720l32546,1253485r-7616,-9520c23025,1234440,23025,1223962,23025,1209675v,-14288,952,-31433,1905,-52388c24930,1152525,25882,1147762,25882,1143000v953,-7620,1905,-16193,2858,-23813c32550,1105852,36360,1089660,40170,1076325r5695,-28474l43980,1041082v-1905,12383,-4763,23813,-6668,38100c33502,1092517,29692,1108710,25882,1122045v-952,7620,-1905,16192,-2857,23812c23025,1150620,22072,1155382,22072,1160145v,20955,-952,38100,-1905,52387c20167,1226820,21120,1237297,22072,1246822v-1905,16193,-3810,30480,-4762,45720c20167,1315402,17310,1333500,17310,1351597v,18098,,36195,5715,57150c23025,1408747,23977,1408747,24930,1408747v3810,18098,7620,35243,12382,54293c38265,1475422,41122,1486852,43980,1507807v4762,16193,9525,31433,14287,45720c60410,1580673,74876,1623893,80770,1651843r1964,18842l86843,1670685v10477,26670,17145,40957,20955,50482c112560,1730692,114465,1737360,115418,1746885v-3810,-953,-8573,-10478,-14288,-21908c95415,1713547,90653,1700212,85890,1690687v-4762,-12382,3810,21908,-952,9525l76651,1674524r-6001,923c67792,1667827,65887,1660207,63982,1653540,53505,1643062,45885,1621155,41122,1601152v-4762,-20002,-8572,-39052,-14287,-46672c22072,1537335,22072,1519237,25882,1515427v-1905,-15240,-4762,-30480,-6667,-45720c17310,1454467,16357,1439227,14452,1423987,10642,1412557,6832,1403032,3975,1390650v-5715,-64770,-6668,-140018,6667,-177165c11595,1197292,12547,1177290,17310,1167765v-1905,-8573,-3810,-16193,-5715,-24765c13500,1126807,11595,1089660,23025,1074420v952,-6668,1905,-11430,2857,-16193c27787,1034415,29692,1018222,33502,1002982v6668,-13335,15240,-35242,20003,-40005c58267,973455,46837,1000125,48742,1017270r4761,-9306l56362,985718v1905,-10121,3334,-19407,953,-24646c60172,949642,63030,941069,65887,929639v4763,-15240,8573,-31432,13335,-47625c83985,865822,89700,849629,95415,833437r1213,-1365l103988,793432v3810,-7620,7620,-18098,10477,-27623c118275,756284,123038,748664,126848,742949v8572,-16192,15240,-32385,24765,-47625c158280,680084,164948,667702,171615,652462v953,-13335,20003,-38100,28575,-55245c204953,591502,210668,585787,221145,573404v6668,-14287,12383,-24765,17145,-33337c243053,531494,247815,525779,252578,519112v5715,-5715,14287,-15240,15240,-7620c268770,510539,270675,507682,271628,505777v4762,-10478,9525,-20003,15240,-30480c296393,464819,307823,446722,316395,441007v-6429,12144,537,9822,804,14332l315045,461363r30877,-31786c348780,423862,354495,417195,361162,409575v6668,-6668,14288,-13335,20003,-19050l382889,392440r-771,-963c390690,382904,398310,374332,406883,366712v7620,-7620,16192,-15240,24765,-22860c442125,333374,448793,324802,458318,315277v12382,-9525,25717,-19050,37147,-27623c508800,277177,522135,267652,535470,258127r23919,-16687l575475,226694v9525,-5715,19050,-11430,28575,-17145c613575,203834,624052,199072,634530,193357r4035,-2075l648937,181094v5834,-4406,12264,-8692,17026,-12502c673583,162877,679298,160496,684656,159067r13224,-3044l700252,154304c782167,109537,869797,74294,959332,49529r9613,-2090l995527,38099v6192,-1905,12621,-3096,18336,-3691l1023424,34327r3536,-990c1097445,17144,1169835,7619,1244130,4762v18574,476,39767,,61674,-238c1327712,4285,1350334,4285,1371765,5714r1228,921l1405103,2857v10477,1905,20002,2857,29527,4762c1444155,9524,1453680,10477,1464158,13334r15234,3463l1463205,12382v-9525,-1905,-20003,-3810,-29528,-5715c1424152,4762,1414627,3810,1404150,1905v,,,-953,,-1905xe" fillcolor="#002060" stroked="f">
+            <v:shape w14:anchorId="5E51C286" id="Freeform: Shape 10" o:spid="_x0000_s1026" style="position:absolute;margin-left:265.1pt;margin-top:-114.05pt;width:319.95pt;height:315.75pt;rotation:180;flip:x;z-index:251654139;visibility:visible;mso-wrap-style:square;mso-wrap-distance-left:9pt;mso-wrap-distance-top:0;mso-wrap-distance-right:9pt;mso-wrap-distance-bottom:0;mso-position-horizontal:absolute;mso-position-horizontal-relative:text;mso-position-vertical:absolute;mso-position-vertical-relative:text;v-text-anchor:middle" coordsize="2647519,2612594" o:gfxdata="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" path="m1439383,2598425r-12373,6662l1427751,2605405r11632,-6980xm1542263,2530792v-15240,3810,-25718,7620,-40005,9525c1487970,2542222,1470825,2545079,1442250,2547937v,-2858,-1905,-4763,-2857,-7620c1452728,2540317,1465110,2538412,1481303,2536507v15240,-1905,34290,-2858,60960,-5715xm1646324,2520821r-2444,690l1645133,2521267r1191,-446xm899801,2506503v8811,1429,22384,5239,42386,10954c947902,2518409,954570,2518409,960285,2518409v17145,8573,33337,17146,50482,24766c1017435,2544127,1026007,2546032,1033627,2547937r1430,477l1040295,2543175v6667,1905,13335,3810,20002,5715c1066965,2550795,1073632,2551747,1080300,2553652r39413,9166l1120305,2562225v14287,1905,30480,4762,45720,7620c1172692,2570797,1180312,2571750,1187932,2573655v7620,952,15240,1905,21908,1905c1223175,2575560,1237462,2576512,1254607,2577465v17145,,37148,952,60960,-953l1318213,2576512r5927,-3334c1328188,2571750,1333189,2570321,1337475,2568892v4763,,9525,-238,13573,-238c1355096,2568654,1358430,2568892,1360335,2569844r2500,6668l1384147,2576512v-1905,2858,-4762,6668,-6667,9525c1376527,2586990,1375575,2587942,1373670,2590800v-2858,1905,-7620,3810,-12383,5715c1352715,2596515,1347000,2596515,1338427,2596515v-9525,-953,-20002,-953,-29527,-1905c1286992,2593657,1266037,2593657,1245082,2592705v-15240,-953,-31432,-1905,-47625,-3810c1184122,2587942,1169835,2585085,1155547,2583180v-14287,-1905,-27622,-3810,-41910,-6668c1092682,2572702,1069822,2570797,1049820,2566987v-20003,-4762,-38100,-9525,-49530,-16192l1000863,2550379r-29148,-9109c964095,2537459,955522,2533650,945997,2529840v-10477,-2858,-20002,-5715,-29527,-9525c905992,2516505,896467,2513647,885990,2509837v953,-3810,5001,-4762,13811,-3334xm1460492,2486082r-14553,2221l1345293,2493385r33139,4069c1380337,2496502,1383195,2496502,1387005,2495549v20002,-2857,39052,-4762,59055,-6667c1448203,2488406,1451716,2487751,1455778,2486992r4714,-910xm1550918,2472281r-49430,7544l1518450,2480309v10478,-476,18336,-2381,24408,-4524l1550918,2472281xm1731355,2470078r-155032,41286l1654777,2493883r76578,-23805xm737400,2450782v50482,18097,82867,34290,109537,46672c859320,2502217,872655,2506027,885990,2509837v10477,3810,20002,6667,29527,10477c925042,2524124,934567,2526982,945045,2529839v9525,3810,18097,7620,25717,11430c968857,2542222,966952,2544127,965047,2546032v-4762,-953,-10477,-1905,-15240,-2858c931710,2537459,913612,2529839,895515,2523172r-26670,-10478c860272,2508884,850747,2505074,842175,2501264v-12383,-3810,-23813,-8572,-35243,-12382c796455,2484119,785977,2480309,776452,2475547v-9525,-3810,-17145,-8573,-23812,-12383c745972,2458402,741210,2454592,737400,2450782xm782168,2426970v18097,9525,33337,18097,52387,26670c832650,2454592,830745,2455545,827888,2457450v-20003,-9525,-40958,-20003,-60960,-29528c772643,2427922,776453,2427922,782168,2426970xm588810,2362200v31432,13335,47625,25717,64770,36195c657390,2403157,669772,2412682,666915,2413635v-11430,-5715,-21908,-10478,-30480,-16193c627862,2392680,620242,2387917,613575,2383155v-12383,-8573,-20003,-15240,-24765,-20955xm702387,2337759r9,271l705613,2341924r354,-1632l702387,2337759xm2093409,2275234r-3459,288c2073757,2288857,2052802,2303145,2032800,2316480v-20003,13335,-40958,23812,-56198,30480c1964220,2354580,1950885,2362200,1936597,2370772v-7620,2858,-14287,6668,-21907,9525c1907070,2383155,1899450,2386012,1891830,2389822v-5715,4763,-17145,9525,-27623,14288c1853730,2408872,1844205,2412682,1843252,2416492v-9525,3810,-20002,8573,-30480,12383c1802295,2433637,1791817,2436495,1781340,2440305v-1905,1905,-5715,5715,-8573,8572c1768005,2450782,1764195,2451735,1759432,2453640v-11430,2857,-22860,3810,-33337,5715c1710855,2464117,1696567,2468880,1683232,2472690v-13335,3810,-26670,7620,-39052,12382c1630845,2489835,1616557,2492692,1601317,2497455v-15240,4762,-32385,9525,-53340,13335c1498447,2513647,1480350,2519362,1472730,2523172v-953,953,-953,1905,-1905,2858l1434646,2535075r937,480l1475761,2525510r779,-2338c1484160,2518410,1503210,2513647,1551788,2510790v20002,-3810,37147,-8573,53340,-13335c1620368,2492692,1634655,2489835,1647990,2485072v13335,-3810,25718,-7620,39053,-12382c1700378,2468880,1713713,2464117,1729905,2459355v11430,-1905,22860,-2858,33338,-5715l1740675,2467181r660,-206c1748955,2462212,1758480,2456497,1765148,2452687v4762,-1905,8572,-2857,13335,-4762l1779371,2447679r5779,-6422c1795628,2437447,1806105,2433637,1816583,2429827v10477,-4762,20955,-8572,30480,-12382c1848015,2413635,1857540,2409825,1868018,2405062v10477,-4762,21907,-9525,27622,-14287c1903260,2387917,1910880,2385060,1918500,2381250r15676,-6815l1942313,2368867v13335,-8572,27622,-16192,40005,-23812c1997558,2339340,2017560,2327910,2038515,2314575r54894,-39341xm460060,2262062r3616,3102l464911,2265793r-4851,-3731xm2099802,2237197r-327,225l2099475,2237694r1514,216l2101380,2237422r-1578,-225xm2120380,2222979r-5624,3885l2113762,2227897r3856,-2468l2120380,2222979xm382287,2175002r35974,42356l389737,2183129r-7450,-8127xm2187820,2174974r-85,30l2187105,2179320v-7620,7620,-10478,12382,-15240,17145c2168055,2201227,2163292,2206942,2153767,2216467r1091,-251l2171865,2197417v3810,-4762,7620,-9525,15240,-17145c2188296,2177177,2188475,2175510,2187820,2174974xm475386,2153525r1886,2297l477367,2155507r-1981,-1982xm334493,2131694v2857,-2857,12382,1905,24765,16193l360474,2149319r11285,2497c377593,2155745,385451,2163127,397357,2175509v12383,10478,25718,20003,35243,28575c442125,2212657,447840,2220277,447840,2225039v2857,3810,4762,6668,8572,10478c468795,2245994,479272,2255519,492607,2265997v-2857,3810,-7620,5715,-10477,8572l448422,2237115r-1534,307l478787,2272865r3343,1704c484988,2271712,488798,2268854,492608,2265997v28575,24765,59055,49530,90487,71437c577380,2339339,572618,2341244,564998,2343149v2857,1905,3810,2858,6667,4763c562140,2347912,554520,2348864,544995,2348864v-5715,-3810,-11430,-7620,-17145,-11430c522135,2333624,517373,2328862,511658,2325052v-13335,-11430,-27623,-21908,-40005,-33338c459270,2280284,446888,2268854,434505,2258377v-12382,-11430,-22860,-22860,-34290,-33338c394500,2219324,388785,2213609,384023,2208847v-4763,-5715,-10478,-11430,-15240,-17145c369735,2189797,379260,2195512,374498,2184082v6667,5715,13335,11430,19050,17145c401168,2206942,407835,2212657,414503,2217419v8572,9525,17145,18098,25717,27623l442406,2246917r-27903,-29498c407835,2211704,401168,2206942,394500,2201227v-6667,-5715,-12382,-11430,-19050,-17145c368783,2175509,361163,2166937,354495,2158364v-6667,-8572,-13335,-18097,-20002,-26670xm2432850,1980247r-483,207l2421964,2005422r10886,-25175xm2422850,1860918r-25242,36461c2392845,1904999,2389035,1912619,2385225,1920239v-4762,7620,-8572,14288,-12382,20955c2363318,1954529,2353793,1967864,2343315,1980247v-8572,13335,-16192,25717,-25717,39052c2309978,2029777,2302358,2040254,2294738,2050732r-1906,1165l2291272,2054208r2513,-1571c2301405,2042160,2309025,2031682,2316645,2021205v8573,-13335,17145,-25718,25718,-39053c2352840,1969770,2362365,1956435,2371890,1943100v3810,-6668,8573,-13335,12383,-20955c2388083,1914525,2392845,1906905,2396655,1899285v8573,-15240,18098,-28575,25718,-37148l2422850,1860918xm2521433,1847850v-2858,12382,-6668,23812,-12383,37147c2503335,1897380,2496668,1910715,2487143,1925002v-7620,15240,-15240,29528,-21908,40958c2457615,1977390,2450948,1985962,2445233,1991677r13335,-26670c2461425,1956435,2466188,1947862,2469998,1938337v3810,-5715,5715,-9525,8572,-14287c2482380,1917382,2486190,1911667,2490000,1905000v3810,-6668,6668,-12383,10478,-19050c2507145,1873567,2514765,1861185,2521433,1847850xm2459780,1766202r-23120,40690l2436235,1807870r23285,-40983l2459780,1766202xm2472460,1674043r-27788,75922c2427321,1790989,2407787,1830865,2386218,1869449r-8558,13531l2377605,1883092v-3810,9525,-11430,21908,-20003,34290c2349030,1929765,2341410,1943100,2337600,1954530v-6668,8572,-15240,18097,-22860,28575c2307120,1993582,2300452,2005012,2295690,2015490v-27623,38100,-72390,86677,-112395,126682c2170912,2152650,2158530,2163127,2146147,2173605r-3564,2710l2141046,2177871r-15534,12663l2112810,2205037v-15240,12383,-30480,23813,-46673,35243l2058824,2244900r-19864,16193l2036092,2262956r-4245,3994c2019465,2275522,2007082,2284095,1994700,2291715v-12383,7620,-24765,15240,-37148,22860l1953300,2316730r-25152,16337l1920351,2337000r-7566,5197c1905165,2346960,1896592,2351722,1887067,2356485r-24029,9424l1809483,2392922v-40768,17834,-82698,33504,-125647,46862l1596280,2462297r70760,-13420c1671802,2447924,1675612,2446972,1680375,2446019v10477,-8572,31432,-13335,42862,-15240c1732762,2427922,1742287,2425064,1749907,2422207v11430,-10478,33338,-16193,42863,-21908c1808962,2394584,1825155,2388869,1841347,2383154r31123,-12205l1886115,2363152r12381,-3809l1915642,2349817r4505,-3131l1931835,2335530v7620,-4763,17145,-10478,25717,-15240l1986810,2305948r10747,-6614c2009940,2291714,2022322,2283142,2034705,2274569v2857,-5715,9525,-10477,16192,-15240c2057565,2254567,2064232,2249804,2068995,2247899v15240,-11430,31432,-22860,46672,-35242c2121382,2199322,2139480,2187892,2149005,2181224v12382,-10477,24765,-20955,37147,-31432c2226157,2109787,2270925,2061209,2298547,2023109r15468,-26295l2314740,1994534v7620,-11430,17145,-24765,24765,-38100c2342363,1952624,2344268,1948814,2347125,1945004r10132,-14053l2360460,1925002v8572,-12383,15240,-24765,20002,-34290c2395702,1864042,2407132,1837372,2419515,1809749v11430,-27622,23812,-55245,38100,-86677c2459044,1714500,2464759,1699974,2468807,1687829r3653,-13786xm2576677,1589722r-2857,1905l2573820,1591627r2857,-1905xm2585674,1533271r-342,1685l2588107,1538287v2858,2858,5715,6668,8573,9525c2598585,1545907,2600490,1544002,2602395,1544002r144,-731l2598585,1545907v-3810,-1905,-6667,-5715,-9525,-8573l2585674,1533271xm2577184,1425070r-665,37l2575314,1425174r411,4528c2575725,1438275,2575725,1444942,2574773,1453515v-953,4762,-1905,8572,-3810,14287c2563343,1480185,2555723,1492567,2548103,1503997v-1905,11430,-2858,20955,-5715,31433l2536673,1545907v-2858,15240,-5715,29528,-9525,45720c2523338,1604010,2520480,1615440,2516670,1627822v-3810,12383,-6667,23813,-11430,35243c2503335,1672590,2501430,1681162,2498573,1690687v-1905,9525,-3810,19050,-7620,28575l2497030,1709810r5353,-20076c2503335,1679257,2505240,1670684,2507145,1661159v3810,-11430,7620,-23812,11430,-35242c2522385,1613534,2525243,1602104,2529053,1589722v3810,-15240,5715,-29528,9525,-45720l2544293,1533524v2857,-10477,3810,-20002,5715,-31432c2557628,1489709,2565248,1478279,2572868,1465897v-4763,24765,-9525,48577,-15240,73342c2555723,1562099,2542388,1593532,2546198,1600199v-8573,26670,-16193,52388,-25718,78105l2515393,1686218r-2175,11851c2512146,1704261,2510479,1710690,2506193,1718310v-13335,19050,-20003,38100,-26670,58102c2475713,1785937,2471903,1796415,2467140,1806892v-1905,5715,-4762,10478,-7620,16193c2456663,1828800,2453805,1834515,2449995,1840230v-8572,15240,-17145,31432,-25717,45720c2417610,1903095,2406180,1914525,2396655,1930717v-7620,18098,-20955,40005,-35242,60008c2347125,2010727,2332838,2031682,2322360,2049780v-8572,11430,-17145,22860,-25717,33337c2287118,2093595,2278545,2104072,2269020,2115502v-2857,4763,-6667,8573,-9525,13335c2255685,2133600,2252828,2137410,2249018,2142172v-5715,4763,-11430,9525,-16193,13335l2206342,2184829r765,3063c2195677,2200275,2188057,2208847,2179485,2216467v-9525,6668,-20003,13335,-29528,20955l2126145,2256472r-22558,16485l2107095,2272665r24765,-18098l2155673,2235517v9525,-6667,20002,-13335,29527,-20955c2192820,2206942,2201393,2198370,2212823,2185987v,-952,,-1905,-953,-3810c2221395,2172652,2229968,2163127,2238540,2152650v4763,-3810,10478,-8573,16193,-13335c2257590,2135505,2261400,2130742,2265210,2125980v2858,-4763,6668,-9525,9525,-13335c2284260,2102167,2292833,2090737,2302358,2080260v8572,-10478,17145,-21908,25717,-33338c2338553,2028825,2352840,2007870,2367128,1987867v14287,-20955,27622,-41910,35242,-60007c2411895,1911667,2423325,1900237,2429993,1883092v8572,-14287,17145,-31432,25717,-45720c2459520,1831657,2462378,1825942,2465235,1820227v2858,-5715,4763,-11430,7620,-16192c2477618,1793557,2481428,1783080,2485238,1773555v7620,-20003,14287,-39053,26670,-58103c2520480,1700212,2518575,1688782,2522385,1676400v10478,-25718,17145,-51435,25718,-78105c2544293,1590675,2557628,1560195,2559533,1537335v5715,-23813,10477,-48578,15240,-73343l2578209,1451109r-2484,-452c2576677,1443037,2576677,1436370,2576677,1426845r507,-1775xm2597632,1404937r-11091,46215l2586542,1451152r11091,-46214l2597632,1404937xm2606205,1395412v-1905,3810,-3810,6668,-5715,12383l2599181,1433750v-119,7382,-119,14526,-596,24527l2589060,1487586r,3348l2600490,1458277v953,-20003,,-28575,1905,-50483l2606836,1398173r-631,-2761xm2565247,1354454r-6241,14753l2556675,1390650r-3005,-10017l2552571,1382047r3152,10508c2554770,1397317,2554770,1402080,2553818,1407795v1905,2857,2857,7620,3810,12382l2560581,1420013r-2001,-6504c2559532,1407794,2559532,1403032,2560485,1398269v1905,-13335,2857,-28575,4762,-43815xm2645258,1328737v952,952,952,952,1905,952c2647163,1345882,2646210,1359217,2646210,1369694v,10478,953,19050,953,27623c2648115,1413509,2647163,1425892,2644305,1447799v953,5715,-952,15240,-2857,28575c2638590,1488757,2635733,1503997,2632875,1518284v-952,11430,-952,23813,-2857,35243c2623350,1574482,2622398,1591627,2615730,1618297v-4762,19050,-8572,38100,-13335,56197c2590965,1685924,2591918,1668779,2578583,1684972v,-953,952,-4763,1905,-5715c2581440,1664017,2577630,1661160,2584298,1639252v4762,-13335,10477,-27622,14287,-41910l2610015,1590675r,-1c2618588,1552574,2615730,1544002,2622398,1518284v1905,-11430,4762,-22860,6667,-34290c2630970,1472564,2632875,1460182,2634780,1448752v1905,-11430,2858,-22860,4763,-33338c2640495,1404937,2641448,1394459,2641448,1383982v-953,-7620,,-17145,952,-26670c2643353,1352549,2643353,1347787,2644305,1343024v,-4762,953,-9525,953,-14287xm134151,887095r474,237l134670,887199r-519,-104xm191618,750570v-15240,24765,-18098,32385,-20955,39052c164948,795337,160185,801052,153518,803910r-41,912l151819,841286r48,-87l153518,804862v5715,-3810,11430,-9525,17145,-14288c173520,783907,177330,776287,191618,751522r714,476l192689,751284r-1071,-714xm203047,667702v-3810,2858,-8572,5715,-13335,9525c183045,689610,178282,700087,169710,719137r4576,3661l174435,722155r-3772,-3018c179235,700087,183998,689609,190665,677227r11808,-8434l203047,667702xm276390,613410r-1203,963l270080,634008v-1310,4405,-2262,7025,-3215,9882c230670,692467,209715,757237,179235,803910v-3810,12382,-7620,25717,-12383,39052c162090,856297,159232,869632,155422,882967v-9525,28575,-23812,59055,-24765,83820c124942,985837,119227,1004887,114465,1023937v-2858,14288,-4763,28575,-7620,42863l103035,1088707v-953,7620,-1905,14288,-2858,21908c97320,1130617,93510,1149667,91605,1169670v-953,12382,-1905,22860,-2858,36195c89700,1215390,91605,1224915,93510,1243965r2232,-20760l95415,1216342v952,-13335,2857,-27623,3810,-40005c101130,1156334,104940,1137284,107797,1117282r6799,-8159l124469,1043051r-479,-11494l133400,1004580r5599,-22649l137325,985837v-1905,-952,-3810,-1905,-5715,-1905c126847,996315,122085,1010602,117322,1024890v,6667,,14287,953,22860c115417,1062990,113512,1076325,111607,1091565v,1905,-952,4762,-952,7620c106845,1102995,104940,1106805,101130,1110615v952,-7620,1905,-14288,2857,-21908l107797,1066800v2858,-14288,4763,-28575,7620,-42863c121132,1004887,126847,985837,131610,966787v952,-24765,15240,-54292,24765,-83820c160185,869632,163042,856297,167805,842962v3810,-13335,8572,-25717,12382,-39052c210667,757237,230670,692467,267817,643890v1905,-6668,3810,-10478,8573,-30480xm293536,518160r-1,l298297,521970r,-1l293536,518160xm465169,382550r-183,146l464430,383325r-7779,8152l454684,394338r-1285,1452c451546,398815,450698,401003,447840,403860v-19050,21907,-39052,43815,-58102,68580c384023,479107,378308,484822,373545,491490v-5715,6667,-10477,13335,-16192,20002l285752,590631r72553,-80091c364020,503872,368782,497205,374497,490537v5715,-6667,11430,-12382,16193,-19050c409740,446722,429742,425767,448792,402907r5892,-8569l464430,383325r739,-775xm489348,316869v-1585,-200,-4878,1307,-8221,2864l475013,322003r-1455,1846c469748,326707,465938,329564,463080,333374v-9525,5715,-17145,10478,-26670,17145l418313,370522r-17145,20002c397358,393382,394500,396239,389738,401002r-388,-486l378546,413504v-3810,5358,-8811,12264,-18336,22741l330683,468630r4762,5714l335536,474264r-3901,-4682c341160,459105,352590,447675,361162,437197v19050,-20955,20003,-27622,29528,-36195c395452,396240,399262,393382,402120,390525r17145,-20003l437362,350520v9525,-5715,17145,-10478,26670,-17145c467842,330517,471652,326707,474510,323850v1905,476,7144,-2381,11430,-4286l489548,318444r-200,-1575xm1868970,144780v21907,8572,37147,15240,48577,21907c1928977,172402,1935645,178117,1938502,183832v-18097,-9525,-34290,-16192,-46672,-22860c1879447,154305,1871827,148590,1868970,144780xm1710855,75247v8572,,22860,2857,38100,8572c1765147,90487,1783245,100012,1802295,110489,1750860,94297,1716570,83819,1710855,75247xm1137451,68937v-3810,-357,-9525,119,-20003,2500c1104113,73342,1088873,75247,1074585,77152v-13335,2858,-28575,6668,-41910,9525c1026960,88582,1021245,90487,1014578,92392v-6668,1905,-13335,3810,-20955,5715l947769,107115r-8439,3375c920280,117157,900278,122872,881228,130492v-19050,7620,-38100,14288,-57150,22860c809790,160020,796455,165735,784073,171450v-8573,1905,-18098,6667,-26670,10477c734543,190500,713588,201930,691680,212407v-10477,5715,-20955,13335,-31432,20003c649770,239077,639293,245745,629768,252412v-11430,11430,-32385,27623,-48578,36195c565950,300037,550710,312420,535470,324802r-43757,38172l495465,367665v1905,-952,5299,-3393,9287,-6370l512657,355403r28528,-24886c556425,318134,571665,306704,586905,294322v16192,-8573,36195,-24765,48577,-36195c645960,251459,655485,244792,665962,238124v10478,-6667,20003,-13335,31433,-20002c719302,207644,741210,196214,763117,187642v8573,-3810,18098,-8573,25718,-13335c801217,168592,815505,162877,828840,156209v19050,-8572,38100,-15240,57150,-22860c905040,125729,925042,120014,944092,113347r24407,-4794l980289,104524,1140765,69904r-3314,-967xm1478088,48458v6548,357,13692,1072,20359,2024c1511782,52387,1523212,56197,1526070,60007v-5715,-952,-11430,-1905,-20955,-2857c1495590,56197,1482255,53340,1461300,48577v4286,-476,10239,-476,16788,-119xm1588935,40957v13335,952,25717,1905,39052,2857c1644180,48577,1659420,56197,1675612,62864v-22860,-2857,-43815,-7620,-59055,-10477c1601317,48577,1590840,44767,1588935,40957xm1270324,40719v-36671,238,-73343,2143,-110014,5953c1135545,47624,1109827,52387,1084110,57149v-12383,1905,-24765,5715,-36195,9525c1036485,70484,1026007,74294,1016482,78104v-15240,1905,-28575,3810,-43815,5715c914565,101917,859320,123824,806932,147637v-20002,7620,-40957,18097,-60007,26670c741210,176212,734542,179069,728827,180974v-5715,2858,-11430,5715,-16192,8573c702157,195262,691680,200977,682155,205739v-19050,10478,-34290,20003,-47625,24765c619290,239077,610717,248602,598335,259079v-42863,24765,-80963,59055,-104775,81915l471664,360034r-21421,19559l450697,380047c388785,439102,334492,503872,285915,573404v-14288,20003,-25718,34290,-33338,45720c244957,630554,240195,639127,237337,646747v-4762,8572,-10477,17145,-15240,25717c212572,690562,203047,708659,193522,725804r-31083,48981l162090,776287v-3810,8573,-6668,19050,-10478,28575c148755,810577,146850,814387,143992,818197r-1905,1905l133634,848201v-1547,7144,-2024,12383,-2024,16669c131610,873442,132562,879157,129705,888682v-4763,13335,-8573,25718,-13335,39053c112560,941070,107797,953452,103987,966787v-4762,20003,-8572,38100,-13335,57150c87795,1042035,85890,1059180,83032,1076325v-2857,17145,-3810,35242,-4762,52387c81127,1115377,83032,1102995,84937,1092517r618,-2987l86842,1075372v2858,-17145,4763,-35242,7620,-52387l96848,1023781r207,-885l94463,1022032v4762,-20003,8572,-38100,13335,-57150c111608,951547,115418,938212,120180,925829r13274,-38873l132563,886777v2857,-9525,1905,-15240,1905,-23812c134468,854392,135420,842010,144945,818197v1905,-3810,3810,-8572,7620,-13335l152821,804166r10222,-27879c173520,759142,183045,742950,194475,726757v9525,-18097,18098,-36195,28575,-53340c227813,665797,233528,656272,238290,647700v2858,-7620,7620,-16193,15240,-27623c261150,608647,272580,594360,286868,574357,335445,503872,389738,440055,451650,381000v15240,-13335,27623,-26670,43815,-40005c519278,318135,557378,283845,600240,259080v12383,-9525,20955,-20003,36195,-28575c649770,225742,665010,216217,684060,205740v9525,-4763,20003,-10478,30480,-16193c720255,186690,725018,183832,730733,180975v5715,-2858,11430,-4763,18097,-6668c767880,164782,788835,155257,808838,147637,860273,123825,916470,101917,974573,83820v15240,-1905,28575,-3810,43815,-5715c1027913,74295,1038390,70485,1049820,66675v11430,-3810,23813,-7620,36195,-9525c1111733,52387,1138403,47625,1162215,46672v36672,-3334,73343,-5239,110014,-5596l1360655,44043r-90331,-3324xm1404150,v14287,952,30480,1905,44767,2857c1465110,3810,1480350,5715,1494637,7620v15240,952,23813,3810,30480,7620c1531785,19050,1536547,22860,1545120,24765v13335,,7620,-7620,24765,-4763c1582267,21907,1594650,25717,1607032,28575v7620,1905,15240,4762,22860,6667c1629892,35242,1629892,36195,1628940,36195v952,2857,,4762,-953,6667c1614652,41910,1602270,40957,1588935,40005v-4763,-953,-8573,-1905,-13335,-3810c1570837,35242,1567027,34290,1562265,33337v-8573,-1905,-17145,-3810,-25718,-5715c1527975,25717,1519402,23812,1510830,21907v-8573,-952,-17145,-2857,-26670,-3810l1454633,18097v-8573,,-17145,,-23813,c1416533,18097,1405103,18097,1393673,18097r-1745,-557l1375575,25717v-8573,2857,16192,4762,5715,9525c1401292,39052,1421295,42862,1438440,46672r-25432,444l1413437,47149v10240,714,19765,952,26908,-477c1447965,47625,1455585,48577,1463205,49530v20955,4762,34290,6667,43815,8572c1516545,60007,1522260,60007,1527975,60960v11430,2857,23813,5715,35243,7620c1575600,70485,1587030,74295,1599413,76200v11430,2857,23812,5715,35242,8572l1669898,95250r17145,4762l1704188,105727r221,202l1716704,108049v10626,2500,23217,6667,29795,11072l1750661,125427r1152,303c1760385,129540,1769910,133350,1778483,136207v7620,2858,15240,5715,22860,9525c1808963,149542,1816583,152400,1824203,156210v3810,2857,9525,5715,17145,9525c1845158,167640,1848968,169545,1852778,171450v3810,1905,8572,3810,12382,6667c1882305,186690,1899450,195262,1907070,201930v17145,11430,35243,21907,53340,34290c1968983,241935,1978508,248602,1988033,255270r800,571l2002949,264417v324310,219099,537534,590139,537534,1010980l2540081,1283368r10879,1554c2554770,1287779,2557627,1289684,2561437,1292542v953,10477,2858,13335,4763,25717c2571915,1329689,2578582,1339214,2584297,1348739r7621,693l2591918,1342072r7743,-21509l2599537,1316355v2858,-28575,4763,-27623,7620,-25718c2610967,1289685,2614777,1289685,2617635,1290637v5715,-3810,10477,-8572,16192,-10477c2634780,1294447,2634780,1306830,2635732,1322070v-1905,6667,-2857,13335,-4762,20002c2629065,1348740,2627160,1355407,2625255,1361122v-953,10478,-1905,20955,-2858,31433l2621445,1408747v-953,5715,-953,10478,-1905,16193l2615479,1427648r251,1101l2619621,1426155r1824,-15503l2622397,1394460v953,-10478,1905,-20955,2858,-31433c2627160,1357312,2629065,1350645,2630970,1343977v1905,-6667,3810,-13335,4762,-20002c2638590,1325880,2640495,1327785,2643352,1329690v,4762,,9525,-952,14287c2641447,1348740,2641447,1353502,2640495,1358265v-953,9525,-1905,18097,-953,26670c2638590,1394460,2638590,1404937,2637637,1416367v-1905,10478,-2857,21908,-4762,33338c2630970,1461135,2630017,1472565,2627160,1484947v-1905,11430,-4763,22860,-6668,34290c2613825,1544955,2615730,1553527,2608110,1591627v-3810,1905,-7620,3810,-11430,6668c2592870,1611630,2587155,1626870,2582392,1640205v-6667,21907,-1905,24765,-3810,40005c2577630,1682115,2576677,1684972,2576677,1685925v-5715,15240,-11430,30480,-16192,43815c2558580,1731645,2557627,1732597,2555722,1733550v-6667,15240,-13335,31432,-20002,46672c2543340,1764982,2550007,1748790,2556675,1733550v1905,-1905,2857,-1905,4762,-3810c2553817,1770697,2541435,1796415,2530957,1816417v-5715,3810,-11430,6668,-16192,8573l2511407,1831707r501,902c2512860,1830704,2513813,1827847,2515718,1824989v4762,-1905,10477,-4762,16192,-8572c2532863,1826894,2525243,1840229,2520480,1848802v-6667,13335,-14287,25717,-20955,38100c2495715,1893569,2492858,1899284,2489048,1905952v-3810,6667,-7620,12382,-11430,19050c2474760,1928812,2472855,1933574,2469045,1939289v-3810,9525,-7620,18098,-12382,27623l2443328,1993582v-6668,9525,-13335,20002,-20955,28575c2415705,2030729,2408085,2040254,2401418,2048827r873,-1798l2378557,2079307v-5715,-5715,-37147,39053,-51435,56198l2316996,2151085r10126,-14628c2341410,2120264,2372842,2075497,2378557,2080259v-2857,20003,-30480,45720,-39052,59055c2331885,2148363,2325456,2155031,2319383,2160389r-16153,11874l2302357,2173605r-10099,7769l2291880,2184082v-14288,15240,-28575,31433,-44768,45720c2231872,2245042,2216632,2260282,2199487,2273617r-2202,1598l2181390,2295524v-11430,10478,-24765,19050,-38100,28575l2107681,2350806r-128,155l2143290,2325052v12382,-9525,25717,-19050,38100,-28575c2173770,2309812,2163292,2318384,2149957,2327909v-10953,10002,-18811,14050,-25598,16669l2106651,2352057r-509,618c2099475,2357437,2093760,2361247,2087092,2365057r-7178,3327l2061852,2383036v-6668,5120,-12383,9168,-17622,12501c2034705,2403157,2027085,2407920,2017560,2412682v1905,-2857,-2857,-952,-8572,953l1999460,2417870r-1481,1125l2009940,2414587v5715,-1905,9525,-3810,8573,-952c2011845,2423160,1998510,2431732,1984223,2439352v-7620,3810,-14288,7620,-21908,11431c1954695,2454592,1947075,2457450,1940408,2461260r-15474,2321l1922310,2465070v-23813,11430,-47625,20955,-72390,31432l1846229,2497341r-22026,14401c1829918,2512695,1832775,2513647,1836585,2515552v-17145,15240,-40005,18098,-45720,20003c1791818,2531745,1793723,2526982,1794675,2522220v-4762,1905,-9525,3810,-15240,5715c1774673,2529840,1769910,2530792,1765148,2532697v-9525,2858,-20003,5715,-29528,9525l1731675,2537487r-14153,2830c1711807,2541270,1706092,2543175,1700377,2544127v-11430,2858,-23812,6668,-35242,8573l1663973,2553240r33547,-8161c1703235,2543174,1708950,2542222,1714665,2541269v5715,-952,10477,-2857,14287,-2857c1729905,2540317,1731810,2542222,1734667,2543174v10478,-2857,20003,-5715,29528,-9525c1768957,2531744,1773720,2530792,1778482,2528887v4763,-1905,9525,-3810,15240,-5715c1792770,2526982,1790865,2531744,1789912,2536507v-13335,6667,-26670,12382,-40005,19050l1747946,2555008r-27566,11026c1711808,2568892,1704188,2570797,1697520,2572702v-14287,3810,-24765,5715,-34290,8572c1663707,2578893,1657754,2578893,1649062,2580084r-29634,5766l1618462,2587942v-24765,5715,-52387,10477,-79057,15240c1530832,2602229,1531785,2600324,1521307,2598419v-4762,,-9525,,-15240,c1498447,2601277,1488922,2604134,1479397,2606992v-8572,952,-16192,1905,-23812,1905c1447965,2608897,1440345,2609849,1431772,2609849r-2587,-1108l1407484,2612588v-7858,119,-15716,-1310,-26194,-4644c1381290,2607944,1382243,2606992,1382243,2606992v1905,-1905,2857,-3810,4762,-6668c1379385,2599372,1371765,2598419,1365098,2597467v2857,-1905,7620,-3810,10477,-5715c1386053,2591752,1396530,2591752,1407008,2590799v10477,-952,20002,-952,30480,-952l1481302,2590799r30480,-2857c1531785,2584132,1550835,2579369,1568932,2575559v16193,-4762,27623,-6667,38100,-8572c1617510,2566034,1627035,2566034,1635607,2566034r1988,-923l1609890,2566035v-10478,952,-22860,3810,-38100,8572c1553692,2578417,1534642,2583180,1514640,2586990v-9525,952,-19050,1905,-30480,2857c1470825,2589847,1455585,2589847,1440345,2588895v-9525,,-20003,952,-30480,952c1399387,2590800,1388910,2590800,1378432,2590800v-952,-1905,,-2858,953,-3810c1381290,2584132,1384147,2581275,1386052,2577465v93345,-3810,199073,-21908,293370,-48578c1748955,2508885,1814677,2485072,1878495,2453640v15240,-8573,33337,-18098,52387,-27623c1940407,2421255,1950885,2416492,1960410,2410777v9525,-5715,20002,-10477,30480,-16192c2010892,2383155,2029942,2371725,2048040,2360295v18097,-12383,33337,-23813,45720,-35243c2122335,2304097,2150910,2283142,2179485,2258377v7620,-6667,16192,-12382,23812,-19050c2210917,2232660,2218537,2225992,2226157,2219325v12383,-10478,22860,-20003,34290,-31433c2265210,2179320,2270925,2171700,2274735,2164080r20523,-18813l2295423,2144085r-19735,18090c2271878,2169795,2266163,2177415,2261400,2185987v-11430,11430,-21907,20955,-34290,31433c2219490,2224087,2211870,2230755,2204250,2237422v-7620,6668,-15240,12383,-23812,19050c2151863,2280285,2124240,2302192,2094713,2323147v-12383,11430,-28575,23813,-45720,35243c2030895,2369820,2011845,2382202,1991843,2392680v-10478,5715,-20003,10477,-30480,16192c1951838,2414587,1941360,2419350,1931835,2424112v-19050,9525,-37147,19050,-52387,27623c1815630,2482215,1749908,2506027,1680375,2526982v-94297,26670,-200025,44768,-293370,48578c1379385,2575560,1370813,2575560,1365098,2575560v-953,-2858,-2858,-4763,-2858,-7620c1358430,2566035,1348905,2566987,1339380,2566987v-8572,2858,-20002,5715,-20955,8573c1294613,2576512,1275563,2576512,1257465,2576512v-17145,-952,-31432,-1905,-44767,-1905c1205078,2573655,1198410,2572702,1190790,2572702v-7620,-952,-15240,-1905,-21907,-3810l1182080,2554816r-2720,741l1130192,2546452r-2267,533c1090778,2541270,1060298,2535555,1033628,2529840v-13335,-2858,-25718,-5715,-37148,-7620c985050,2519362,974573,2517457,964095,2516505v-12382,-5715,-25717,-11430,-39052,-18098c911708,2493645,897420,2487930,876465,2480310v-17145,-6668,-34290,-13335,-50482,-20003c830745,2455545,832650,2454592,834555,2453640v12383,2857,23813,4762,35243,6667c875513,2465070,880275,2468880,885038,2473642v13335,2858,27622,8573,52387,15240c975525,2503170,1006958,2509837,1041248,2515552v8572,1905,17145,2858,25717,4763c1075538,2521267,1085063,2523172,1094588,2525077v9525,1905,20002,3810,30480,6668l1158657,2539008r2605,-596c1171740,2540317,1181265,2541270,1192695,2543175v952,-953,952,-953,952,-1905c1208887,2542222,1225080,2542222,1239367,2543175v2858,,6668,952,7620,952c1271752,2545080,1294612,2544127,1317472,2544127v18098,953,35243,953,51435,1905c1389862,2545080,1410817,2542222,1429867,2541270v2858,,6668,,7620,c1438440,2544127,1440345,2546032,1440345,2548890v28575,-1905,45720,-4763,60007,-7620c1514640,2539365,1525117,2536507,1540357,2531745v7620,-953,15240,-1905,22860,-3810c1567980,2526982,1572742,2526982,1577505,2526030v11430,-2858,20955,-4763,31432,-7620c1617510,2516505,1626082,2514600,1634655,2512695v8572,-1905,17145,-4763,25717,-6668l1707545,2497863r6168,-2313c1697520,2498407,1680375,2501265,1664183,2504122v-8573,1905,-17145,4763,-25718,6668c1629893,2512695,1621320,2514600,1612748,2516505v-11430,2857,-20003,4762,-31433,7620c1576553,2525077,1571790,2525077,1567028,2526030v-7620,952,-15240,1905,-22860,3810c1517498,2532697,1498448,2533650,1482255,2535555v-15240,1905,-27622,3810,-41910,3810c1438440,2539365,1435583,2539365,1432725,2539365v-19050,1905,-40005,4762,-60960,4762c1355573,2543175,1338428,2543175,1320330,2542222v-22860,,-45720,953,-70485,c1247940,2542222,1245083,2541270,1242225,2541270v-10477,-3810,-18097,-7620,-29527,-12383c1207935,2532697,1201268,2535555,1196505,2539365r-41,82l1209840,2530792v11430,4762,20003,8572,29528,12382c1224128,2543174,1207935,2542222,1193648,2541269r360,-233l1164120,2536507v-12382,-2857,-23812,-4762,-35242,-7620c1118400,2526030,1107923,2524125,1098398,2522220v-9525,-1905,-19050,-2858,-27623,-4763c1062203,2515552,1053630,2514600,1045058,2512695v-34290,-5715,-65723,-12383,-103823,-26670c916470,2480310,902183,2474595,888848,2470785v-5715,-3810,-10478,-8573,-15240,-13335c862178,2455545,850748,2453640,838365,2450782v-18097,-8572,-34290,-17145,-52387,-26670c780263,2424112,776453,2425065,770738,2425065v-19050,-9525,-36195,-18098,-54293,-27623c713588,2391727,709778,2386012,706920,2380297v,,953,,1905,-952c719303,2386012,730733,2391727,742163,2397442v11430,5715,21907,11430,33337,18098c779310,2413635,782168,2411730,785025,2409825v-18097,-8573,-29527,-18098,-39052,-25718c736448,2376487,726923,2371725,713588,2369820v-26670,-19050,-35243,-19050,-44768,-25718c655485,2335530,643103,2327910,630720,2319337v-30480,-17145,-21907,953,-60007,-25717c563093,2287905,556425,2282190,547853,2274570v1905,,3810,-953,4762,-1905c561188,2275522,567855,2277427,575475,2279332v-16192,-18097,-19050,-25717,-47625,-49530c518325,2222182,509753,2214562,501180,2207895v-8572,-7620,-17145,-14288,-24765,-21908c470700,2180272,455460,2174557,444983,2160270v-16193,-17145,-29528,-33338,-45720,-50483l396126,2099983r-9246,-9246c376403,2080260,365925,2068830,355448,2056447v-1905,-6667,-16193,-24765,-3810,-17145c346875,2033587,343065,2026920,339255,2022157r-1475,-2313l323062,2009774v-11430,-13335,-20955,-27622,-28575,-40957c286867,1954529,281152,1941194,278295,1930717r-1905,c268770,1917382,261150,1903095,254483,1888807v-6668,-14287,-14288,-27622,-20955,-41910c225908,1830705,218288,1814512,211620,1798320v-6667,-16193,-13335,-33338,-20002,-49530c199238,1759267,205905,1769745,211620,1782127v5715,12383,11430,25718,20003,41910c235433,1829752,236385,1839277,238290,1846897r2756,4041l237654,1833303r-8845,-16053l214411,1784874r-17079,-28465c190665,1737359,183045,1718309,176377,1699259r-17953,-58585l152529,1623596v-9989,-33579,-18570,-67765,-25676,-102488l115498,1446707r-81,2045c115417,1453515,115417,1457325,116370,1463992v1905,11430,3810,22860,4762,35243c123037,1511617,124942,1524000,126847,1535430v-4762,-8573,-6667,-20003,-9525,-31433c115417,1491615,113512,1478280,110655,1463992v-4763,,-5715,,-7620,c102082,1453515,101130,1443990,98272,1427797v-1905,-7620,-4762,-15240,-6667,-22860c89700,1397317,87795,1389697,85890,1383030v-5715,-6668,-10478,-11430,-16193,-17145c67792,1365885,66840,1365885,64935,1365885v-1905,-5715,-3810,-14288,-4763,-23813c59220,1332547,58267,1322070,58267,1311592v,-20002,953,-38100,3810,-42862c63030,1263015,63030,1258252,63982,1253490r3244,-10453l65649,1219200v238,-11906,1190,-24289,2143,-35243l71602,1176814r,-4287c69697,1178242,66840,1182052,63982,1186815v-1905,-3810,-4762,-5715,-6667,-9525c53505,1171575,54457,1120140,44932,1160145r-2262,-13573l42075,1147762v-953,12383,-2858,25718,-3810,38100c37312,1198245,35407,1211580,35407,1223962v-952,9525,-1905,20003,-2857,29528l32550,1314449v,10478,,20955,952,31433c34455,1356359,35407,1366837,35407,1377314v-3810,953,-2857,36195,-8572,29528c25882,1406842,25882,1406842,24930,1406842v-5715,-20955,-5715,-39053,-5715,-57150c19215,1331594,22072,1313497,19215,1290637v952,-16193,2857,-30480,4762,-45720l32546,1253485r-7616,-9520c23025,1234440,23025,1223962,23025,1209675v,-14288,952,-31433,1905,-52388c24930,1152525,25882,1147762,25882,1143000v953,-7620,1905,-16193,2858,-23813c32550,1105852,36360,1089660,40170,1076325r5695,-28474l43980,1041082v-1905,12383,-4763,23813,-6668,38100c33502,1092517,29692,1108710,25882,1122045v-952,7620,-1905,16192,-2857,23812c23025,1150620,22072,1155382,22072,1160145v,20955,-952,38100,-1905,52387c20167,1226820,21120,1237297,22072,1246822v-1905,16193,-3810,30480,-4762,45720c20167,1315402,17310,1333500,17310,1351597v,18098,,36195,5715,57150c23025,1408747,23977,1408747,24930,1408747v3810,18098,7620,35243,12382,54293c38265,1475422,41122,1486852,43980,1507807v4762,16193,9525,31433,14287,45720c60410,1580673,74876,1623893,80770,1651843r1964,18842l86843,1670685v10477,26670,17145,40957,20955,50482c112560,1730692,114465,1737360,115418,1746885v-3810,-953,-8573,-10478,-14288,-21908c95415,1713547,90653,1700212,85890,1690687v-4762,-12382,3810,21908,-952,9525l76651,1674524r-6001,923c67792,1667827,65887,1660207,63982,1653540,53505,1643062,45885,1621155,41122,1601152v-4762,-20002,-8572,-39052,-14287,-46672c22072,1537335,22072,1519237,25882,1515427v-1905,-15240,-4762,-30480,-6667,-45720c17310,1454467,16357,1439227,14452,1423987,10642,1412557,6832,1403032,3975,1390650v-5715,-64770,-6668,-140018,6667,-177165c11595,1197292,12547,1177290,17310,1167765v-1905,-8573,-3810,-16193,-5715,-24765c13500,1126807,11595,1089660,23025,1074420v952,-6668,1905,-11430,2857,-16193c27787,1034415,29692,1018222,33502,1002982v6668,-13335,15240,-35242,20003,-40005c58267,973455,46837,1000125,48742,1017270r4761,-9306l56362,985718v1905,-10121,3334,-19407,953,-24646c60172,949642,63030,941069,65887,929639v4763,-15240,8573,-31432,13335,-47625c83985,865822,89700,849629,95415,833437r1213,-1365l103988,793432v3810,-7620,7620,-18098,10477,-27623c118275,756284,123038,748664,126848,742949v8572,-16192,15240,-32385,24765,-47625c158280,680084,164948,667702,171615,652462v953,-13335,20003,-38100,28575,-55245c204953,591502,210668,585787,221145,573404v6668,-14287,12383,-24765,17145,-33337c243053,531494,247815,525779,252578,519112v5715,-5715,14287,-15240,15240,-7620c268770,510539,270675,507682,271628,505777v4762,-10478,9525,-20003,15240,-30480c296393,464819,307823,446722,316395,441007v-6429,12144,537,9822,804,14332l315045,461363r30877,-31786c348780,423862,354495,417195,361162,409575v6668,-6668,14288,-13335,20003,-19050l382889,392440r-771,-963c390690,382904,398310,374332,406883,366712v7620,-7620,16192,-15240,24765,-22860c442125,333374,448793,324802,458318,315277v12382,-9525,25717,-19050,37147,-27623c508800,277177,522135,267652,535470,258127r23919,-16687l575475,226694v9525,-5715,19050,-11430,28575,-17145c613575,203834,624052,199072,634530,193357r4035,-2075l648937,181094v5834,-4406,12264,-8692,17026,-12502c673583,162877,679298,160496,684656,159067r13224,-3044l700252,154304c782167,109537,869797,74294,959332,49529r9613,-2090l995527,38099v6192,-1905,12621,-3096,18336,-3691l1023424,34327r3536,-990c1097445,17144,1169835,7619,1244130,4762v18574,476,39767,,61674,-238c1327712,4285,1350334,4285,1371765,5714r1228,921l1405103,2857v10477,1905,20002,2857,29527,4762c1444155,9524,1453680,10477,1464158,13334r15234,3463l1463205,12382v-9525,-1905,-20003,-3810,-29528,-5715c1424152,4762,1414627,3810,1404150,1905v,,,-953,,-1905xe" fillcolor="#002060" stroked="f">
               <v:fill opacity="55769f"/>
               <v:stroke joinstyle="miter"/>
               <v:path arrowok="t" o:connecttype="custom" o:connectlocs="2209113,3988089;2190124,3998314;2191261,3998802;2367010,3884285;2305612,3898905;2213513,3910600;2209129,3898905;2273451,3893057;2367010,3884285;2526719,3868982;2522968,3870041;2524891,3869666;1380982,3847006;1446035,3863819;1473811,3865280;1551289,3903291;1586374,3910600;1588568,3911332;1596607,3903291;1627306,3912062;1658006,3919371;1718495,3933439;1719404,3932529;1789573,3944224;1823195,3950072;1856819,3952996;1925526,3955920;2019085,3954457;2023146,3954457;2032242,3949340;2052709,3942762;2073540,3942396;2087793,3944223;2091630,3954457;2124339,3954457;2114107,3969076;2108259,3976386;2089254,3985158;2054170,3985158;2008853,3982234;1910907,3979310;1837814,3973463;1773492,3964691;1709170,3954457;1611226,3939838;1535209,3914986;1536089,3914348;1491353,3900367;1451882,3882824;1406565,3868205;1359786,3852124;1380982,3847006;2241511,3815664;2219175,3819073;2064707,3826873;2115568,3833118;2128725,3830194;2219361,3819962;2234276,3817061;2380293,3794482;2304430,3806061;2330462,3806804;2367923,3799860;2657221,3791101;2419284,3854467;2539692,3827637;1131735,3761485;1299848,3833118;1359786,3852124;1405103,3868204;1450421,3882823;1489891,3900366;1481119,3907676;1457730,3903289;1374404,3872590;1333472,3856508;1292540,3838966;1238450,3819962;1191671,3799495;1155125,3780489;1131735,3761485;1200443,3724938;1280845,3765872;1270613,3771719;1177054,3726400;1200443,3724938;903684,3625529;1003091,3681081;1023557,3704472;976778,3679619;941693,3657691;903684,3625529;1077998,3588016;1078012,3588432;1082949,3594409;1083493,3591904;3212889,3492052;3207580,3492494;3119868,3555357;3033618,3602138;2972219,3638685;2938597,3653304;2903513,3667923;2861118,3689853;2828957,3708857;2782177,3727862;2733937,3745405;2720779,3758561;2700313,3765872;2649149,3774643;2583364,3795110;2523428,3814114;2457644,3833119;2375779,3853586;2260293,3872590;2257369,3876977;2201843,3890859;2203281,3891596;2264945,3876179;2266141,3872590;2381628,3853586;2463493,3833119;2529276,3814114;2589213,3795110;2654996,3774643;2706162,3765872;2671525,3786655;2672538,3786338;2709086,3764409;2729552,3757100;2730915,3756723;2739784,3746866;2788026,3729323;2834806,3710319;2866967,3691314;2909360,3669386;2944445,3654767;2968504,3644307;2980992,3635761;3042390,3599214;3128640,3552433;706084,3471836;711633,3476597;713529,3477562;3222701,3433673;3222199,3434018;3222199,3434436;3224522,3434767;3225122,3434018;3254283,3411851;3245651,3417814;3244126,3419399;3250044,3415611;586720,3338215;641932,3403224;598154,3350689;3357787,3338172;3357657,3338218;3356690,3344843;3333300,3371157;3305524,3401856;3307199,3401471;3333300,3372618;3356690,3346304;3357787,3338172;729605,3305252;732500,3308778;732646,3308294;513368,3271746;551376,3296599;553243,3298797;570562,3302629;609849,3338993;663939,3382851;687329,3415013;700485,3431094;756036,3477875;739956,3491032;688222,3433547;685868,3434018;734825,3488416;739956,3491032;756037,3477875;894913,3587518;867139,3596289;877371,3603599;836439,3605060;810125,3587518;785274,3568514;723876,3517346;666863,3466180;614236,3415013;589385,3390161;565995,3363847;574766,3352151;604003,3378466;636164,3403317;675634,3445713;678989,3448591;636164,3403317;605464,3378466;576227,3352151;544066,3312679;513368,3271746;3733851,3039303;3733109,3039621;3717143,3077942;3718503,2856156;3679763,2912117;3660758,2947202;3641754,2979364;3596436,3039303;3556966,3099241;3521881,3147484;3518956,3149273;3516562,3152819;3520419,3150408;3555503,3102166;3594975,3042227;3640292,2982290;3659297,2950128;3678300,2915042;3717771,2858027;3869805,2836099;3850800,2893113;3817178,2954513;3783554,3017376;3752856,3056846;3773322,3015913;3790864,2974979;3804020,2953052;3821563,2923813;3837644,2894575;3869805,2836099;3775182,2710785;3739698,2773236;3739046,2774737;3774783,2711836;3794643,2569338;3751995,2685864;3662282,2869249;3649147,2890017;3649063,2890189;3618363,2942818;3587664,2999833;3552580,3043690;3523342,3093395;3350843,3287828;3293829,3336071;3288359,3340231;3286000,3342619;3262159,3362054;3242665,3384313;3171033,3438405;3159809,3445495;3129323,3470349;3124921,3473208;3118406,3479338;3061394,3517348;3004380,3552433;2997855,3555741;2959252,3580815;2947286,3586852;2935674,3594828;2896203,3616757;2859324,3631221;2777129,3672681;2584291,3744605;2449913,3779159;2558513,3758561;2578979,3754175;2644762,3730784;2685694,3717628;2751479,3684003;2826033,3657689;2873800,3638957;2894742,3626990;2913743,3621144;2940058,3606523;2946973,3601718;2964911,3584595;3004380,3561205;3049285,3539193;3065779,3529041;3122792,3491032;3147643,3467641;3175419,3450098;3247050,3396009;3298216,3347765;3355228,3299523;3527727,3105088;3551467,3064731;3552580,3061231;3590588,3002755;3602283,2985212;3617833,2963643;3622749,2954513;3653448,2901884;3713385,2777621;3771859,2644589;3789036,2590497;3954591,2439922;3950206,2442845;3950206,2442845;3968400,2353280;3967875,2355866;3972134,2360979;3985291,2375598;3994062,2369750;3994283,2368628;3988215,2372674;3973596,2359516;3955369,2187212;3954349,2187269;3952499,2187372;3953130,2194321;3951669,2230870;3945822,2252798;3910737,2308350;3901966,2356594;3893195,2372674;3878576,2442845;3862495,2498398;3844952,2552489;3834720,2594884;3823025,2638741;3832352,2624234;3840567,2593421;3847876,2549564;3865418,2495474;3881500,2439922;3896118,2369750;3904889,2353668;3913661,2305426;3948745,2249874;3925356,2362440;3907813,2456002;3868342,2575878;3860535,2588025;3857197,2606214;3846415,2637280;3805483,2726455;3786478,2773236;3774783,2798090;3760164,2824404;3720695,2894575;3678300,2963284;3624212,3055385;3564275,3146023;3524805,3197189;3482410,3246894;3467792,3267361;3451712,3287828;3426860,3308294;3386214,3353298;3387388,3357999;3344995,3401856;3299677,3434018;3263131,3463256;3228510,3488558;3233894,3488109;3271902,3460332;3308449,3431094;3353766,3398932;3396161,3355075;3394699,3349228;3435631,3303909;3460483,3283443;3476563,3262976;3491182,3242509;3533576,3192804;3573046,3141637;3632983,3050999;3687071,2958899;3729466,2890189;3768935,2820017;3783554,2793703;3795249,2768851;3814254,2722070;3855186,2632893;3871266,2572956;3910737,2453080;3928279,2359517;3951669,2246950;3956943,2227177;3953130,2226483;3954591,2189936;3986752,2156312;3969730,2227243;3969732,2227243;3986754,2156313;3999910,2141693;3991139,2160698;3989130,2200534;3988215,2238178;3973596,2283162;3973596,2288301;3991139,2238178;3994062,2160697;4000878,2145930;3937049,2078830;3927470,2101473;3923893,2134384;3919281,2119010;3917594,2121180;3922432,2137308;3919508,2160698;3925356,2179702;3929888,2179450;3926817,2169468;3929740,2146078;3937049,2078830;4059847,2039359;4062771,2040820;4061308,2102220;4062771,2144616;4058384,2222097;4053999,2265954;4040842,2330278;4036457,2384369;4014528,2483779;3994062,2570031;3957517,2586112;3960440,2577341;3966288,2515941;3988215,2451617;4005757,2441384;4005757,2441383;4024762,2330278;4034994,2277649;4043766,2223559;4051076,2172392;4053999,2124150;4055461,2083216;4058384,2061287;4059847,2039359;205890,1361522;206618,1361886;206687,1361682;294088,1151983;261927,1211920;235614,1233849;235551,1235249;233006,1291214;233080,1291081;235614,1235310;261927,1213381;294088,1153444;295184,1154174;295732,1153078;311629,1024796;291163,1039415;260465,1103739;267488,1109358;267717,1108371;261927,1103739;292626,1039415;310748,1026470;424193,941468;422347,942946;414509,973082;409575,988249;275083,1233849;256078,1293787;238536,1355187;200528,1483835;175677,1571549;163982,1637336;158134,1670959;153748,1704583;140592,1795221;136206,1850774;143516,1909250;146941,1877388;146440,1866854;152287,1805454;165443,1714816;175878,1702293;191031,1600885;190295,1583244;204738,1541840;213331,1507078;210761,1513073;201990,1510149;180062,1573012;181524,1608097;171290,1675345;169829,1687040;155211,1704583;159596,1670959;165443,1637336;177138,1571549;201990,1483835;239999,1355187;257541,1293787;276545,1233849;411036,988249;424193,941468;450509,795277;450507,795277;457816,801125;457816,801123;713925,587142;713644,587366;712790,588331;700852,600843;697833,605234;695860,607463;687329,619848;598156,725106;573303,754344;548453,785043;438562,906507;549914,783582;574765,752881;599617,723643;688790,618386;697833,605234;712790,588331;751034,486334;738416,490729;729033,494213;726800,497047;710719,511666;669786,537980;642012,568681;615698,599380;598156,615462;597560,614716;580979,634650;552837,669553;507520,719258;514829,728028;514969,727905;508981,720719;554298,671014;599617,615462;617159,599382;643473,568681;671247,537982;712180,511667;728261,497048;745803,490470;751341,488751;2868428,222210;2942982,255833;2975143,282147;2903513,247061;2868428,222210;2625759,115490;2684233,128646;2766098,169580;2625759,115490;1745719,105805;1715019,109642;1649234,118414;1584912,133033;1557138,141804;1524977,150576;1454602,164401;1441650,169581;1352477,200280;1264765,235366;1203367,263143;1162435,279223;1061566,326004;1013325,356705;966545,387405;891990,442957;821820,498509;754663,557096;760422,564296;774675,554519;786808,545476;830591,507281;900761,451728;975315,396176;1022095,365475;1070337,334776;1171205,287995;1210676,267528;1272074,239751;1359786,204665;1448958,173966;1486417,166608;1504512,160425;1750805,107289;2268516,74374;2299763,77480;2342157,92099;2309996,87714;2242751,74556;2268516,74374;2438640,62861;2498576,67246;2571669,96484;2481034,80404;2438640,62861;1949648,62496;1780802,71633;1663853,87713;1608302,102332;1560060,119875;1492814,128646;1238450,226595;1146354,267528;1118577,277761;1093727,290919;1046947,315770;973854,353780;918303,397637;757498,523361;723893,552584;691017,582603;691714,583300;438812,880066;387646,950238;364256,992634;340866,1032105;297011,1113971;249306,1189148;248770,1191453;232689,1235310;220994,1255777;218070,1258701;205097,1301828;201990,1327411;199067,1363958;178600,1423897;159596,1483835;139129,1571549;127435,1651955;120126,1732359;130358,1676806;131307,1672222;133282,1650492;144977,1570088;148639,1571310;148957,1569951;144978,1568625;165444,1480911;184448,1420972;204820,1361309;203453,1361034;206377,1324488;222456,1255777;234151,1235310;234544,1234242;250233,1191453;298473,1115434;342329,1033567;365719,994097;389109,951701;440275,881529;693176,584763;760422,523363;921227,397639;976778,353781;1049871,315772;1096650,290919;1121503,277762;1149277,267528;1241375,226595;1495740,128648;1562985,119876;1611226,102333;1666777,87714;1783726,71633;1952571,63044;2088284,67598;2155039,0;2223746,4385;2293915,11695;2340695,23391;2371395,38010;2409403,30699;2466415,43857;2501500,54090;2500039,55552;2498576,65785;2438640,61400;2418174,55552;2397708,51166;2358237,42395;2318768,33623;2277835,27775;2232518,27775;2195971,27775;2138959,27775;2136281,26921;2111183,39471;2119954,54090;2207666,71633;2168634,72314;2169292,72365;2210590,71633;2245674,76019;2312920,89176;2345081,93562;2399171,105257;2454722,116953;2508810,130109;2562899,146191;2589213,153499;2615526,162271;2615866,162581;2634736,165835;2680464,182828;2686852,192507;2688620,192972;2729552,209052;2764636,223671;2799721,239753;2826035,254372;2843577,263143;2862581,273376;2926902,309924;3008767,362553;3051162,391791;3052389,392667;3074054,405830;3899042,1957492;3898425,1969726;3915122,1972111;3931201,1983807;3938512,2023277;3966286,2070058;3977983,2071122;3977983,2059826;3989866,2026814;3989676,2020355;4001371,1980883;4017452,1980883;4042303,1964803;4045227,2029127;4037918,2059826;4029147,2089064;4024761,2137308;4023300,2162159;4020376,2187012;4014143,2191169;4014528,2192859;4020500,2188877;4023300,2165083;4024761,2140231;4029147,2091988;4037918,2062750;4045227,2032050;4056922,2040822;4055461,2062750;4052537,2084679;4051074,2125612;4048150,2173855;4040842,2225022;4032071,2279112;4021837,2331740;4002833,2442845;3985291,2453080;3963362,2517403;3957515,2578803;3954591,2587575;3929740,2654823;3922430,2660670;3891732,2732303;3923893,2660670;3931201,2654823;3884422,2787855;3859571,2801013;3854417,2811323;3855186,2812707;3861034,2801012;3885884,2787855;3868342,2837560;3836181,2896036;3820101,2925275;3802559,2954513;3789402,2976441;3770398,3018837;3749932,3059770;3717771,3103627;3685610,3144561;3686950,3141801;3650524,3191342;3571583,3277595;3556042,3301507;3571583,3279056;3650524,3192803;3590588,3283441;3559706,3315787;3534915,3334011;3533575,3336071;3518075,3347995;3517495,3352151;3448787,3422323;3375694,3489571;3372314,3492023;3347919,3523194;3289444,3567051;3234793,3608041;3234597,3608279;3289444,3568514;3347919,3524656;3299677,3572899;3260390,3598482;3233212,3609961;3232431,3610910;3203194,3629914;3192177,3635020;3164456,3657508;3137411,3676695;3096479,3703009;3083323,3704472;3068699,3710972;3066426,3712698;3084784,3705933;3097941,3704472;3045314,3743942;3011691,3761487;2978068,3777567;2954320,3781129;2950292,3783415;2839191,3831657;2833526,3832945;2799721,3855047;2818725,3860895;2748555,3891596;2754403,3871129;2731013,3879901;2709086,3887209;2663767,3901828;2657713,3894561;2635991,3898905;2609678,3904752;2555589,3917910;2553806,3918739;2605293,3906213;2631606,3900366;2653533,3895981;2662305,3903289;2707623,3888670;2729550,3881362;2752940,3872590;2747093,3893057;2685694,3922295;2682685,3921452;2640377,3938375;2605293,3948609;2552666,3961766;2530921,3959939;2485440,3968789;2483957,3972000;2362623,3995390;2334847,3988080;2311457,3988080;2270525,4001238;2233980,4004162;2197432,4005623;2193462,4003922;2160156,4009827;2119954,4002699;2121417,4001238;2128725,3991004;2095103,3986619;2111183,3977847;2159425,3976385;2206205,3974924;2273449,3976385;2320229,3972000;2407940,3952994;2466415,3939838;2510271,3938375;2513322,3936959;2470801,3938377;2412327,3951533;2324615,3970539;2277835,3974924;2210590,3973463;2163810,3974924;2115568,3976386;2117031,3970539;2127263,3955920;2577517,3881362;2883047,3765872;2963448,3723476;3008767,3700085;3055546,3675234;3143258,3622605;3213428,3568514;3344995,3466180;3381541,3436942;3416626,3406243;3469253,3357999;3491182,3321452;3522679,3292578;3522933,3290764;3492644,3318528;3470715,3355075;3418088,3403319;3383004,3434018;3346458,3463256;3214890,3565590;3144721,3619681;3057009,3672310;3010229,3697161;2964911,3720552;2884509,3762948;2578979,3878438;2128725,3952996;2095103,3952996;2090717,3941301;2055632,3939838;2023471,3952996;1929912,3954457;1861205,3951533;1827582,3948609;1793960,3942762;1814214,3921158;1810039,3922295;1734578,3908321;1731099,3909139;1586375,3882824;1529362,3871129;1479658,3862358;1419723,3834581;1345167,3806805;1267689,3776104;1280845,3765872;1334935,3776104;1358325,3796571;1438726,3819962;1598070,3860895;1637540,3868205;1679934,3875514;1726714,3885748;1778265,3896895;1782263,3895981;1830505,3903291;1831967,3900367;1902136,3903291;1913831,3904752;2022009,3904752;2100949,3907676;2194508,3900367;2206203,3900367;2210590,3912062;2302686,3900367;2364085,3885748;2399169,3879901;2421098,3876977;2469339,3865281;2508810,3856510;2548279,3846276;2620679,3833746;2630145,3830196;2554128,3843352;2514657,3853586;2475188,3862358;2426945,3874053;2405018,3876977;2369934,3882824;2274912,3891596;2210590,3897443;2198895,3897443;2105336,3904752;2026395,3901828;1918217,3901828;1906522,3900367;1861205,3881362;1836353,3897443;1836290,3897569;1856819,3884285;1902137,3903289;1831968,3900366;1832521,3900008;1786650,3893057;1732561,3881362;1685782,3871129;1643387,3863819;1603917,3856510;1444574,3815577;1364172,3792186;1340782,3771719;1286692,3761485;1206291,3720552;1182901,3722015;1099574,3679619;1084955,3653304;1087879,3651843;1139045,3679619;1190210,3707396;1204828,3698624;1144893,3659152;1095189,3637224;1026481,3597752;968006,3559742;875910,3520271;840825,3491033;848134,3488109;883218,3498342;810125,3422323;769193,3388700;731185,3355075;682944,3315604;612775,3238123;607960,3223075;593770,3208885;545529,3156256;539681,3129942;520676,3103627;518413,3100077;495824,3084622;451968,3021760;427117,2963284;424193,2963284;390571,2898960;358410,2834636;324787,2760080;294088,2684061;324787,2735227;355487,2799551;365719,2834636;369949,2840839;364743,2813772;351168,2789134;329070,2739443;302858,2695755;270697,2608040;243143,2518123;234096,2491912;194689,2334612;177262,2220421;177138,2223559;178600,2246950;185909,2301041;194680,2356594;180062,2308350;169829,2246950;158134,2246950;150824,2191397;140592,2156312;131821,2122689;106968,2096374;99660,2096374;92350,2059826;89426,2013045;95274,1947260;98197,1923869;103176,1907826;100756,1871241;104045,1817149;109892,1806186;109892,1799606;98197,1821536;87965,1806917;68960,1780602;65488,1759770;64575,1761597;58728,1820073;54341,1878549;49957,1923869;49957,2017430;51418,2065673;54341,2113916;41185,2159235;38262,2159235;29490,2071521;29490,1980883;36799,1910711;49950,1923862;38262,1909250;35338,1856622;38262,1776216;39723,1754288;44109,1717740;61651,1651955;70392,1608252;67499,1597863;57265,1656340;39723,1722126;35338,1758673;33875,1780602;30952,1861007;33875,1913635;26567,1983807;26567,2074445;35338,2162159;38262,2162159;57265,2245489;67499,2314198;89426,2384369;123963,2535266;126977,2564184;133284,2564184;165444,2641665;177139,2681137;155211,2647512;131821,2594884;130360,2609503;117641,2570077;108431,2571493;98197,2537870;63113,2457464;41185,2385832;39723,2325893;29490,2255721;22180,2185550;6101,2134384;16333,1862469;26567,1792298;17796,1754288;35338,1649031;39723,1624178;51418,1539387;82118,1477987;74807,1561316;82114,1547033;86502,1512890;87965,1475063;101121,1426819;121587,1353724;146440,1279168;148301,1277073;159597,1217768;175677,1175371;194682,1140286;232690,1067190;263389,1001405;307244,916615;339405,880066;365719,828900;387648,796738;411037,785043;416885,776272;440275,729491;485592,676862;486826,698859;483520,708105;530909,659319;554298,628620;584998,599382;587644,602321;586461,600843;624469,562833;662478,527748;703410,483890;760422,441494;821820,396176;858530,370565;883218,347932;927074,321618;973854,296766;980047,293582;995965,277945;1022096,258757;1050785,244138;1071081,239466;1074722,236827;1472348,76018;1487102,72810;1527899,58475;1556040,52810;1570714,52685;1576141,51166;1909446,7309;2004101,6943;2105336,8770;2107220,10183;2156502,4385;2201819,11694;2247137,20465;2270518,25780;2245674,19004;2200356,10233;2155039,2924;2155039,0" o:connectangles="0,0,0,0,0,0,0,0,0,0,0,0,0,0,0,0,0,0,0,0,0,0,0,0,0,0,0,0,0,0,0,0,0,0,0,0,0,0,0,0,0,0,0,0,0,0,0,0,0,0,0,0,0,0,0,0,0,0,0,0,0,0,0,0,0,0,0,0,0,0,0,0,0,0,0,0,0,0,0,0,0,0,0,0,0,0,0,0,0,0,0,0,0,0,0,0,0,0,0,0,0,0,0,0,0,0,0,0,0,0,0,0,0,0,0,0,0,0,0,0,0,0,0,0,0,0,0,0,0,0,0,0,0,0,0,0,0,0,0,0,0,0,0,0,0,0,0,0,0,0,0,0,0,0,0,0,0,0,0,0,0,0,0,0,0,0,0,0,0,0,0,0,0,0,0,0,0,0,0,0,0,0,0,0,0,0,0,0,0,0,0,0,0,0,0,0,0,0,0,0,0,0,0,0,0,0,0,0,0,0,0,0,0,0,0,0,0,0,0,0,0,0,0,0,0,0,0,0,0,0,0,0,0,0,0,0,0,0,0,0,0,0,0,0,0,0,0,0,0,0,0,0,0,0,0,0,0,0,0,0,0,0,0,0,0,0,0,0,0,0,0,0,0,0,0,0,0,0,0,0,0,0,0,0,0,0,0,0,0,0,0,0,0,0,0,0,0,0,0,0,0,0,0,0,0,0,0,0,0,0,0,0,0,0,0,0,0,0,0,0,0,0,0,0,0,0,0,0,0,0,0,0,0,0,0,0,0,0,0,0,0,0,0,0,0,0,0,0,0,0,0,0,0,0,0,0,0,0,0,0,0,0,0,0,0,0,0,0,0,0,0,0,0,0,0,0,0,0,0,0,0,0,0,0,0,0,0,0,0,0,0,0,0,0,0,0,0,0,0,0,0,0,0,0,0,0,0,0,0,0,0,0,0,0,0,0,0,0,0,0,0,0,0,0,0,0,0,0,0,0,0,0,0,0,0,0,0,0,0,0,0,0,0,0,0,0,0,0,0,0,0,0,0,0,0,0,0,0,0,0,0,0,0,0,0,0,0,0,0,0,0,0,0,0,0,0,0,0,0,0,0,0,0,0,0,0,0,0,0,0,0,0,0,0,0,0,0,0,0,0,0,0,0,0,0,0,0,0,0,0,0,0,0,0,0,0,0,0,0,0,0,0,0,0,0,0,0,0,0,0,0,0,0,0,0,0,0,0,0,0,0,0,0,0,0,0,0,0,0,0,0,0,0,0,0,0,0,0,0,0,0,0,0,0,0,0,0,0,0,0,0,0,0,0,0,0,0,0,0,0,0,0,0,0,0,0,0,0,0,0,0,0,0,0,0,0,0,0,0,0,0,0,0,0,0,0,0,0,0,0,0,0,0,0,0,0,0,0,0,0,0,0,0,0,0,0,0,0,0,0,0,0,0,0,0,0,0,0,0,0,0,0,0,0,0,0,0,0,0,0,0,0,0,0,0,0,0,0,0,0,0,0,0,0,0,0,0,0,0,0,0,0,0,0,0,0,0,0,0,0,0,0,0,0,0,0,0,0,0,0,0,0,0,0,0,0,0,0,0,0,0,0,0,0,0,0,0,0,0,0,0,0,0,0,0,0,0,0,0,0,0,0,0,0,0,0,0,0,0,0,0,0,0,0,0,0,0,0,0,0,0,0,0,0,0,0,0,0,0,0,0,0,0,0,0,0,0,0,0,0,0,0,0,0,0,0,0,0,0,0,0,0,0,0,0,0,0,0,0,0,0,0,0,0,0,0,0,0,0,0,0,0,0,0,0,0,0,0,0,0,0,0,0,0,0,0,0,0,0,0,0,0,0,0,0,0,0,0,0,0,0,0,0,0,0,0,0,0,0,0,0,0,0,0,0,0,0,0,0,0,0,0,0,0,0,0,0,0,0,0,0,0,0,0,0,0,0,0,0,0,0,0,0,0,0,0,0,0,0,0,0,0,0,0,0,0,0,0,0,0,0,0,0,0,0,0,0,0,0,0,0,0,0,0,0,0,0,0,0,0,0,0,0,0,0,0,0,0,0,0,0,0,0,0,0,0,0,0,0,0,0,0,0,0,0,0,0,0,0,0,0,0,0,0,0,0,0,0,0,0,0,0,0,0,0,0,0,0,0,0,0,0,0,0,0,0,0,0,0,0,0,0,0,0,0,0,0,0,0,0,0,0,0,0,0,0,0,0,0,0,0,0,0,0,0,0,0,0,0,0,0,0,0,0,0,0,0,0,0,0,0,0,0,0,0,0,0,0,0,0,0,0,0,0,0,0,0,0,0,0,0,0,0,0,0,0,0,0,0,0,0,0,0,0,0,0,0,0,0,0,0,0,0,0,0,0,0,0,0,0,0,0,0,0,0,0,0,0,0,0,0,0,0,0,0,0,0,0,0,0,0,0,0,0,0,0,0,0,0,0,0,0,0,0,0,0,0,0,0,0,0,0,0,0,0,0,0,0,0,0,0,0,0,0,0,0,0,0,0,0,0,0,0,0,0,0,0,0,0,0,0,0,0,0,0,0,0,0,0,0,0,0,0,0,0,0,0,0,0,0,0,0,0,0,0,0,0,0,0,0,0,0,0,0,0,0,0,0,0,0,0,0,0,0,0,0,0,0,0,0,0,0,0,0,0"/>
@@ -23864,7 +23892,7 @@
         </mc:Choice>
         <mc:Fallback>
           <w:pict>
-            <v:rect w14:anchorId="74A1D6E4" id="Rectangle 2" o:spid="_x0000_s1026" style="position:absolute;margin-left:-73.2pt;margin-top:-34.35pt;width:442.1pt;height:21.6pt;flip:y;z-index:251656189;visibility:visible;mso-wrap-style:square;mso-wrap-distance-left:9pt;mso-wrap-distance-top:0;mso-wrap-distance-right:9pt;mso-wrap-distance-bottom:0;mso-position-horizontal:absolute;mso-position-horizontal-relative:text;mso-position-vertical:absolute;mso-position-vertical-relative:text;v-text-anchor:middle" o:gfxdata="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" fillcolor="#0070c0" stroked="f" strokeweight="1.5pt">
+            <v:rect w14:anchorId="3085A347" id="Rectangle 2" o:spid="_x0000_s1026" style="position:absolute;margin-left:-73.2pt;margin-top:-34.35pt;width:442.1pt;height:21.6pt;flip:y;z-index:251656189;visibility:visible;mso-wrap-style:square;mso-wrap-distance-left:9pt;mso-wrap-distance-top:0;mso-wrap-distance-right:9pt;mso-wrap-distance-bottom:0;mso-position-horizontal:absolute;mso-position-horizontal-relative:text;mso-position-vertical:absolute;mso-position-vertical-relative:text;v-text-anchor:middle" o:gfxdata="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" fillcolor="#0070c0" stroked="f" strokeweight="1.5pt">
               <v:fill opacity="37265f"/>
               <v:stroke endcap="round"/>
             </v:rect>
@@ -24848,7 +24876,7 @@
   </w:compat>
   <w:rsids>
     <w:rsidRoot w:val="006D53F0"/>
-    <w:rsid w:val="000858FF"/>
+    <w:rsid w:val="006452CA"/>
     <w:rsid w:val="006D53F0"/>
   </w:rsids>
   <m:mathPr>

</xml_diff>